<commit_message>
add improve_rssi function and it's report
</commit_message>
<xml_diff>
--- a/report/BLE.docx
+++ b/report/BLE.docx
@@ -730,25 +730,7 @@
           <w:sz w:val="26"/>
           <w:szCs w:val="26"/>
         </w:rPr>
-        <w:t xml:space="preserve">Beacon có thể gửi thông báo của các mặt hàng gần đó được bán hoặc những mặt hàng khách hàng có thể tìm kiếm, và nó có thể cho phép thanh toán tại các điểm bán hàng (POS) mà khách hàng không cần phải mở ví ra hoặc đưa thẻ của họ để </w:t>
-      </w:r>
-      <w:proofErr w:type="gramStart"/>
-      <w:r>
-        <w:rPr>
-          <w:rFonts w:ascii="Times New Roman" w:hAnsi="Times New Roman" w:cs="Times New Roman"/>
-          <w:sz w:val="26"/>
-          <w:szCs w:val="26"/>
-        </w:rPr>
-        <w:t>thực</w:t>
-      </w:r>
-      <w:proofErr w:type="gramEnd"/>
-      <w:r>
-        <w:rPr>
-          <w:rFonts w:ascii="Times New Roman" w:hAnsi="Times New Roman" w:cs="Times New Roman"/>
-          <w:sz w:val="26"/>
-          <w:szCs w:val="26"/>
-        </w:rPr>
-        <w:t xml:space="preserve"> hiện thanh toán. Nó là </w:t>
+        <w:t xml:space="preserve">Beacon có thể gửi thông báo của các mặt hàng gần đó được bán hoặc những mặt hàng khách hàng có thể tìm kiếm, và nó có thể cho phép thanh toán tại các điểm bán hàng (POS) mà khách hàng không cần phải mở ví ra hoặc đưa thẻ của họ để thực hiện thanh toán. Nó là </w:t>
       </w:r>
       <w:proofErr w:type="gramStart"/>
       <w:r>
@@ -12973,7 +12955,7 @@
           <w:sz w:val="26"/>
           <w:szCs w:val="26"/>
         </w:rPr>
-        <w:t>3.3) System Model:</w:t>
+        <w:t>3.3) Kalman Filter:</w:t>
       </w:r>
     </w:p>
     <w:p>
@@ -12993,6 +12975,3204 @@
           <w:sz w:val="26"/>
           <w:szCs w:val="26"/>
         </w:rPr>
+        <w:t xml:space="preserve">Bộ lọc Kalman, được Rudolf (Rudy) E. Kálmán công bố năm 1960, là thuật toán sử dụng chuỗi các giá trị đo lường, bị ảnh hưởng bởi nhiễu hoặc sai số, để ước đoán biến số nhằm tăng độ chính xác so với việc sử dụng duy nhất một giá trị đo lường. </w:t>
+      </w:r>
+      <w:proofErr w:type="gramStart"/>
+      <w:r>
+        <w:rPr>
+          <w:rFonts w:ascii="Times New Roman" w:eastAsiaTheme="minorEastAsia" w:hAnsi="Times New Roman" w:cs="Times New Roman"/>
+          <w:sz w:val="26"/>
+          <w:szCs w:val="26"/>
+        </w:rPr>
+        <w:t>Bộ lọc Kalman thực hiện phương pháp truy hồi đối với chuỗi các giá trị đầu vào bị nhiễu, nhằm tối ưu hóa giá trị ước đoán trạng thái của hệ thố</w:t>
+      </w:r>
+      <w:r>
+        <w:rPr>
+          <w:rFonts w:ascii="Times New Roman" w:eastAsiaTheme="minorEastAsia" w:hAnsi="Times New Roman" w:cs="Times New Roman"/>
+          <w:sz w:val="26"/>
+          <w:szCs w:val="26"/>
+        </w:rPr>
+        <w:t>ng.</w:t>
+      </w:r>
+      <w:proofErr w:type="gramEnd"/>
+    </w:p>
+    <w:p>
+      <w:pPr>
+        <w:pStyle w:val="ListParagraph"/>
+        <w:ind w:left="270" w:firstLine="450"/>
+        <w:jc w:val="both"/>
+        <w:rPr>
+          <w:rFonts w:ascii="Times New Roman" w:eastAsiaTheme="minorEastAsia" w:hAnsi="Times New Roman" w:cs="Times New Roman"/>
+          <w:sz w:val="26"/>
+          <w:szCs w:val="26"/>
+        </w:rPr>
+      </w:pPr>
+      <w:proofErr w:type="gramStart"/>
+      <w:r>
+        <w:rPr>
+          <w:rFonts w:ascii="Times New Roman" w:eastAsiaTheme="minorEastAsia" w:hAnsi="Times New Roman" w:cs="Times New Roman"/>
+          <w:sz w:val="26"/>
+          <w:szCs w:val="26"/>
+        </w:rPr>
+        <w:t>Bộ lọc Kalman được ứng dụng rộng rãi trong kỹ thuật, phổ biến trong các ứng dụng định hướng, định vị và điều khiển các phương tiện di chuyển.</w:t>
+      </w:r>
+      <w:proofErr w:type="gramEnd"/>
+      <w:r>
+        <w:rPr>
+          <w:rFonts w:ascii="Times New Roman" w:eastAsiaTheme="minorEastAsia" w:hAnsi="Times New Roman" w:cs="Times New Roman"/>
+          <w:sz w:val="26"/>
+          <w:szCs w:val="26"/>
+        </w:rPr>
+        <w:t xml:space="preserve"> </w:t>
+      </w:r>
+      <w:proofErr w:type="gramStart"/>
+      <w:r>
+        <w:rPr>
+          <w:rFonts w:ascii="Times New Roman" w:eastAsiaTheme="minorEastAsia" w:hAnsi="Times New Roman" w:cs="Times New Roman"/>
+          <w:sz w:val="26"/>
+          <w:szCs w:val="26"/>
+        </w:rPr>
+        <w:t>Ngoài ra, bộ lọc Kalman còn được ứng dụng để phân tích dữ liệu trong các lĩnh vực xử lý tín hiệu và kinh tế.</w:t>
+      </w:r>
+      <w:proofErr w:type="gramEnd"/>
+    </w:p>
+    <w:p>
+      <w:pPr>
+        <w:pStyle w:val="ListParagraph"/>
+        <w:ind w:left="270" w:firstLine="450"/>
+        <w:jc w:val="both"/>
+        <w:rPr>
+          <w:rFonts w:ascii="Times New Roman" w:eastAsiaTheme="minorEastAsia" w:hAnsi="Times New Roman" w:cs="Times New Roman"/>
+          <w:sz w:val="26"/>
+          <w:szCs w:val="26"/>
+        </w:rPr>
+      </w:pPr>
+      <w:r>
+        <w:rPr>
+          <w:rFonts w:ascii="Times New Roman" w:eastAsiaTheme="minorEastAsia" w:hAnsi="Times New Roman" w:cs="Times New Roman"/>
+          <w:sz w:val="26"/>
+          <w:szCs w:val="26"/>
+        </w:rPr>
+        <w:t>Trong mô hình IPS này, chúng ta sẽ sử dụng Kalman Filter vào dữ liệu RSSI đo được để hạn chế sai số và nhiễu ảnh hưởng.</w:t>
+      </w:r>
+    </w:p>
+    <w:p>
+      <w:pPr>
+        <w:pStyle w:val="ListParagraph"/>
+        <w:ind w:left="270" w:firstLine="450"/>
+        <w:jc w:val="both"/>
+        <w:rPr>
+          <w:rFonts w:ascii="Times New Roman" w:eastAsiaTheme="minorEastAsia" w:hAnsi="Times New Roman" w:cs="Times New Roman"/>
+          <w:sz w:val="26"/>
+          <w:szCs w:val="26"/>
+        </w:rPr>
+      </w:pPr>
+      <w:r>
+        <w:rPr>
+          <w:rFonts w:ascii="Times New Roman" w:eastAsiaTheme="minorEastAsia" w:hAnsi="Times New Roman" w:cs="Times New Roman"/>
+          <w:sz w:val="26"/>
+          <w:szCs w:val="26"/>
+        </w:rPr>
+        <w:t>Ta có mô hình cơ bản như sau:</w:t>
+      </w:r>
+    </w:p>
+    <w:tbl>
+      <w:tblPr>
+        <w:tblStyle w:val="TableGrid"/>
+        <w:tblW w:w="0" w:type="auto"/>
+        <w:tblInd w:w="360" w:type="dxa"/>
+        <w:tblBorders>
+          <w:top w:val="none" w:sz="0" w:space="0" w:color="auto"/>
+          <w:left w:val="none" w:sz="0" w:space="0" w:color="auto"/>
+          <w:bottom w:val="none" w:sz="0" w:space="0" w:color="auto"/>
+          <w:right w:val="none" w:sz="0" w:space="0" w:color="auto"/>
+          <w:insideH w:val="none" w:sz="0" w:space="0" w:color="auto"/>
+          <w:insideV w:val="none" w:sz="0" w:space="0" w:color="auto"/>
+        </w:tblBorders>
+        <w:tblLook w:val="04A0" w:firstRow="1" w:lastRow="0" w:firstColumn="1" w:lastColumn="0" w:noHBand="0" w:noVBand="1"/>
+      </w:tblPr>
+      <w:tblGrid>
+        <w:gridCol w:w="378"/>
+        <w:gridCol w:w="8188"/>
+        <w:gridCol w:w="650"/>
+      </w:tblGrid>
+      <w:tr>
+        <w:tc>
+          <w:tcPr>
+            <w:tcW w:w="378" w:type="dxa"/>
+            <w:vAlign w:val="center"/>
+          </w:tcPr>
+          <w:p>
+            <w:pPr>
+              <w:jc w:val="center"/>
+              <w:rPr>
+                <w:rFonts w:ascii="Times New Roman" w:hAnsi="Times New Roman"/>
+                <w:sz w:val="26"/>
+                <w:szCs w:val="26"/>
+              </w:rPr>
+            </w:pPr>
+          </w:p>
+        </w:tc>
+        <w:tc>
+          <w:tcPr>
+            <w:tcW w:w="8190" w:type="dxa"/>
+            <w:vAlign w:val="center"/>
+          </w:tcPr>
+          <w:p>
+            <w:pPr>
+              <w:jc w:val="center"/>
+              <w:rPr>
+                <w:rFonts w:ascii="Times New Roman" w:hAnsi="Times New Roman"/>
+                <w:sz w:val="26"/>
+                <w:szCs w:val="26"/>
+              </w:rPr>
+            </w:pPr>
+            <m:oMathPara>
+              <m:oMath>
+                <m:sSub>
+                  <m:sSubPr>
+                    <m:ctrlPr>
+                      <w:rPr>
+                        <w:rFonts w:ascii="Cambria Math" w:hAnsi="Cambria Math"/>
+                        <w:i/>
+                        <w:sz w:val="26"/>
+                        <w:szCs w:val="26"/>
+                      </w:rPr>
+                    </m:ctrlPr>
+                  </m:sSubPr>
+                  <m:e>
+                    <m:r>
+                      <w:rPr>
+                        <w:rFonts w:ascii="Cambria Math" w:hAnsi="Cambria Math"/>
+                        <w:sz w:val="26"/>
+                        <w:szCs w:val="26"/>
+                      </w:rPr>
+                      <m:t>x</m:t>
+                    </m:r>
+                  </m:e>
+                  <m:sub>
+                    <m:r>
+                      <w:rPr>
+                        <w:rFonts w:ascii="Cambria Math" w:hAnsi="Cambria Math"/>
+                        <w:sz w:val="26"/>
+                        <w:szCs w:val="26"/>
+                      </w:rPr>
+                      <m:t>k</m:t>
+                    </m:r>
+                  </m:sub>
+                </m:sSub>
+                <m:r>
+                  <w:rPr>
+                    <w:rFonts w:ascii="Cambria Math" w:hAnsi="Cambria Math"/>
+                    <w:sz w:val="26"/>
+                    <w:szCs w:val="26"/>
+                  </w:rPr>
+                  <m:t>=</m:t>
+                </m:r>
+                <m:sSub>
+                  <m:sSubPr>
+                    <m:ctrlPr>
+                      <w:rPr>
+                        <w:rFonts w:ascii="Cambria Math" w:hAnsi="Cambria Math"/>
+                        <w:i/>
+                        <w:sz w:val="26"/>
+                        <w:szCs w:val="26"/>
+                      </w:rPr>
+                    </m:ctrlPr>
+                  </m:sSubPr>
+                  <m:e>
+                    <m:r>
+                      <w:rPr>
+                        <w:rFonts w:ascii="Cambria Math" w:hAnsi="Cambria Math"/>
+                        <w:sz w:val="26"/>
+                        <w:szCs w:val="26"/>
+                      </w:rPr>
+                      <m:t>Ax</m:t>
+                    </m:r>
+                  </m:e>
+                  <m:sub>
+                    <m:r>
+                      <w:rPr>
+                        <w:rFonts w:ascii="Cambria Math" w:hAnsi="Cambria Math"/>
+                        <w:sz w:val="26"/>
+                        <w:szCs w:val="26"/>
+                      </w:rPr>
+                      <m:t>k-1</m:t>
+                    </m:r>
+                  </m:sub>
+                </m:sSub>
+                <m:r>
+                  <w:rPr>
+                    <w:rFonts w:ascii="Cambria Math" w:hAnsi="Cambria Math"/>
+                    <w:sz w:val="26"/>
+                    <w:szCs w:val="26"/>
+                  </w:rPr>
+                  <m:t>+</m:t>
+                </m:r>
+                <m:sSub>
+                  <m:sSubPr>
+                    <m:ctrlPr>
+                      <w:rPr>
+                        <w:rFonts w:ascii="Cambria Math" w:hAnsi="Cambria Math"/>
+                        <w:i/>
+                        <w:sz w:val="26"/>
+                        <w:szCs w:val="26"/>
+                      </w:rPr>
+                    </m:ctrlPr>
+                  </m:sSubPr>
+                  <m:e>
+                    <m:r>
+                      <w:rPr>
+                        <w:rFonts w:ascii="Cambria Math" w:hAnsi="Cambria Math"/>
+                        <w:sz w:val="26"/>
+                        <w:szCs w:val="26"/>
+                      </w:rPr>
+                      <m:t>Bu</m:t>
+                    </m:r>
+                  </m:e>
+                  <m:sub>
+                    <m:r>
+                      <w:rPr>
+                        <w:rFonts w:ascii="Cambria Math" w:hAnsi="Cambria Math"/>
+                        <w:sz w:val="26"/>
+                        <w:szCs w:val="26"/>
+                      </w:rPr>
+                      <m:t>k-1</m:t>
+                    </m:r>
+                  </m:sub>
+                </m:sSub>
+                <m:r>
+                  <w:rPr>
+                    <w:rFonts w:ascii="Cambria Math" w:hAnsi="Cambria Math"/>
+                    <w:sz w:val="26"/>
+                    <w:szCs w:val="26"/>
+                  </w:rPr>
+                  <m:t>+</m:t>
+                </m:r>
+                <m:sSub>
+                  <m:sSubPr>
+                    <m:ctrlPr>
+                      <w:rPr>
+                        <w:rFonts w:ascii="Cambria Math" w:hAnsi="Cambria Math"/>
+                        <w:i/>
+                        <w:sz w:val="26"/>
+                        <w:szCs w:val="26"/>
+                      </w:rPr>
+                    </m:ctrlPr>
+                  </m:sSubPr>
+                  <m:e>
+                    <m:r>
+                      <w:rPr>
+                        <w:rFonts w:ascii="Cambria Math" w:hAnsi="Cambria Math"/>
+                        <w:sz w:val="26"/>
+                        <w:szCs w:val="26"/>
+                      </w:rPr>
+                      <m:t>w</m:t>
+                    </m:r>
+                  </m:e>
+                  <m:sub>
+                    <m:r>
+                      <w:rPr>
+                        <w:rFonts w:ascii="Cambria Math" w:hAnsi="Cambria Math"/>
+                        <w:sz w:val="26"/>
+                        <w:szCs w:val="26"/>
+                      </w:rPr>
+                      <m:t>k-1</m:t>
+                    </m:r>
+                  </m:sub>
+                </m:sSub>
+              </m:oMath>
+            </m:oMathPara>
+          </w:p>
+        </w:tc>
+        <w:tc>
+          <w:tcPr>
+            <w:tcW w:w="648" w:type="dxa"/>
+            <w:vAlign w:val="center"/>
+          </w:tcPr>
+          <w:p>
+            <w:pPr>
+              <w:jc w:val="center"/>
+              <w:rPr>
+                <w:rFonts w:ascii="Times New Roman" w:hAnsi="Times New Roman"/>
+                <w:sz w:val="26"/>
+                <w:szCs w:val="26"/>
+              </w:rPr>
+            </w:pPr>
+            <w:r>
+              <w:rPr>
+                <w:rFonts w:ascii="Times New Roman" w:hAnsi="Times New Roman"/>
+                <w:sz w:val="26"/>
+                <w:szCs w:val="26"/>
+              </w:rPr>
+              <w:t>(19)</w:t>
+            </w:r>
+          </w:p>
+        </w:tc>
+      </w:tr>
+    </w:tbl>
+    <w:p>
+      <w:pPr>
+        <w:pStyle w:val="ListParagraph"/>
+        <w:ind w:left="270" w:firstLine="450"/>
+        <w:jc w:val="both"/>
+        <w:rPr>
+          <w:rFonts w:ascii="Times New Roman" w:eastAsiaTheme="minorEastAsia" w:hAnsi="Times New Roman" w:cs="Times New Roman"/>
+          <w:sz w:val="26"/>
+          <w:szCs w:val="26"/>
+        </w:rPr>
+      </w:pPr>
+      <w:r>
+        <w:rPr>
+          <w:rFonts w:ascii="Times New Roman" w:eastAsiaTheme="minorEastAsia" w:hAnsi="Times New Roman" w:cs="Times New Roman"/>
+          <w:sz w:val="26"/>
+          <w:szCs w:val="26"/>
+        </w:rPr>
+        <w:t>Trong đó:</w:t>
+      </w:r>
+    </w:p>
+    <w:p>
+      <w:pPr>
+        <w:pStyle w:val="ListParagraph"/>
+        <w:ind w:left="990" w:firstLine="450"/>
+        <w:jc w:val="both"/>
+        <w:rPr>
+          <w:rFonts w:ascii="Times New Roman" w:eastAsiaTheme="minorEastAsia" w:hAnsi="Times New Roman" w:cs="Times New Roman"/>
+          <w:sz w:val="26"/>
+          <w:szCs w:val="26"/>
+        </w:rPr>
+      </w:pPr>
+      <w:r>
+        <w:rPr>
+          <w:rFonts w:ascii="Times New Roman" w:eastAsiaTheme="minorEastAsia" w:hAnsi="Times New Roman" w:cs="Times New Roman"/>
+          <w:sz w:val="26"/>
+          <w:szCs w:val="26"/>
+        </w:rPr>
+        <w:t xml:space="preserve"> </w:t>
+      </w:r>
+      <m:oMath>
+        <m:sSub>
+          <m:sSubPr>
+            <m:ctrlPr>
+              <w:rPr>
+                <w:rFonts w:ascii="Cambria Math" w:eastAsiaTheme="minorEastAsia" w:hAnsi="Cambria Math" w:cs="Times New Roman"/>
+                <w:i/>
+                <w:sz w:val="26"/>
+                <w:szCs w:val="26"/>
+              </w:rPr>
+            </m:ctrlPr>
+          </m:sSubPr>
+          <m:e>
+            <m:r>
+              <w:rPr>
+                <w:rFonts w:ascii="Cambria Math" w:eastAsiaTheme="minorEastAsia" w:hAnsi="Cambria Math" w:cs="Times New Roman"/>
+                <w:sz w:val="26"/>
+                <w:szCs w:val="26"/>
+              </w:rPr>
+              <m:t>x</m:t>
+            </m:r>
+          </m:e>
+          <m:sub>
+            <m:r>
+              <w:rPr>
+                <w:rFonts w:ascii="Cambria Math" w:eastAsiaTheme="minorEastAsia" w:hAnsi="Cambria Math" w:cs="Times New Roman"/>
+                <w:sz w:val="26"/>
+                <w:szCs w:val="26"/>
+              </w:rPr>
+              <m:t>k</m:t>
+            </m:r>
+          </m:sub>
+        </m:sSub>
+      </m:oMath>
+      <w:r>
+        <w:rPr>
+          <w:rFonts w:ascii="Times New Roman" w:eastAsiaTheme="minorEastAsia" w:hAnsi="Times New Roman" w:cs="Times New Roman"/>
+          <w:sz w:val="26"/>
+          <w:szCs w:val="26"/>
+        </w:rPr>
+        <w:t xml:space="preserve"> </w:t>
+      </w:r>
+      <w:proofErr w:type="gramStart"/>
+      <w:r>
+        <w:rPr>
+          <w:rFonts w:ascii="Times New Roman" w:eastAsiaTheme="minorEastAsia" w:hAnsi="Times New Roman" w:cs="Times New Roman"/>
+          <w:sz w:val="26"/>
+          <w:szCs w:val="26"/>
+        </w:rPr>
+        <w:t>là</w:t>
+      </w:r>
+      <w:proofErr w:type="gramEnd"/>
+      <w:r>
+        <w:rPr>
+          <w:rFonts w:ascii="Times New Roman" w:eastAsiaTheme="minorEastAsia" w:hAnsi="Times New Roman" w:cs="Times New Roman"/>
+          <w:sz w:val="26"/>
+          <w:szCs w:val="26"/>
+        </w:rPr>
+        <w:t xml:space="preserve"> </w:t>
+      </w:r>
+      <w:r>
+        <w:rPr>
+          <w:rFonts w:ascii="Times New Roman" w:eastAsiaTheme="minorEastAsia" w:hAnsi="Times New Roman" w:cs="Times New Roman"/>
+          <w:sz w:val="26"/>
+          <w:szCs w:val="26"/>
+        </w:rPr>
+        <w:t>vector</w:t>
+      </w:r>
+      <w:r>
+        <w:rPr>
+          <w:rFonts w:ascii="Times New Roman" w:eastAsiaTheme="minorEastAsia" w:hAnsi="Times New Roman" w:cs="Times New Roman"/>
+          <w:sz w:val="26"/>
+          <w:szCs w:val="26"/>
+        </w:rPr>
+        <w:t xml:space="preserve"> </w:t>
+      </w:r>
+      <w:r>
+        <w:rPr>
+          <w:rFonts w:ascii="Times New Roman" w:eastAsiaTheme="minorEastAsia" w:hAnsi="Times New Roman" w:cs="Times New Roman"/>
+          <w:sz w:val="26"/>
+          <w:szCs w:val="26"/>
+        </w:rPr>
+        <w:t xml:space="preserve">trạng thái (trong trường hợp này là RSSI) tại điểm </w:t>
+      </w:r>
+      <m:oMath>
+        <m:r>
+          <w:rPr>
+            <w:rFonts w:ascii="Cambria Math" w:eastAsiaTheme="minorEastAsia" w:hAnsi="Cambria Math" w:cs="Times New Roman"/>
+            <w:sz w:val="26"/>
+            <w:szCs w:val="26"/>
+          </w:rPr>
+          <m:t>k</m:t>
+        </m:r>
+      </m:oMath>
+      <w:r>
+        <w:rPr>
+          <w:rFonts w:ascii="Times New Roman" w:eastAsiaTheme="minorEastAsia" w:hAnsi="Times New Roman" w:cs="Times New Roman"/>
+          <w:sz w:val="26"/>
+          <w:szCs w:val="26"/>
+        </w:rPr>
+        <w:t>.</w:t>
+      </w:r>
+    </w:p>
+    <w:p>
+      <w:pPr>
+        <w:pStyle w:val="ListParagraph"/>
+        <w:ind w:left="990" w:firstLine="450"/>
+        <w:jc w:val="both"/>
+        <w:rPr>
+          <w:rFonts w:ascii="Times New Roman" w:eastAsiaTheme="minorEastAsia" w:hAnsi="Times New Roman" w:cs="Times New Roman"/>
+          <w:sz w:val="26"/>
+          <w:szCs w:val="26"/>
+        </w:rPr>
+      </w:pPr>
+      <m:oMath>
+        <m:r>
+          <w:rPr>
+            <w:rFonts w:ascii="Cambria Math" w:eastAsiaTheme="minorEastAsia" w:hAnsi="Cambria Math" w:cs="Times New Roman"/>
+            <w:sz w:val="26"/>
+            <w:szCs w:val="26"/>
+          </w:rPr>
+          <m:t>A</m:t>
+        </m:r>
+      </m:oMath>
+      <w:r>
+        <w:rPr>
+          <w:rFonts w:ascii="Times New Roman" w:eastAsiaTheme="minorEastAsia" w:hAnsi="Times New Roman" w:cs="Times New Roman"/>
+          <w:sz w:val="26"/>
+          <w:szCs w:val="26"/>
+        </w:rPr>
+        <w:t xml:space="preserve"> </w:t>
+      </w:r>
+      <w:proofErr w:type="gramStart"/>
+      <w:r>
+        <w:rPr>
+          <w:rFonts w:ascii="Times New Roman" w:eastAsiaTheme="minorEastAsia" w:hAnsi="Times New Roman" w:cs="Times New Roman"/>
+          <w:sz w:val="26"/>
+          <w:szCs w:val="26"/>
+        </w:rPr>
+        <w:t>là</w:t>
+      </w:r>
+      <w:proofErr w:type="gramEnd"/>
+      <w:r>
+        <w:rPr>
+          <w:rFonts w:ascii="Times New Roman" w:eastAsiaTheme="minorEastAsia" w:hAnsi="Times New Roman" w:cs="Times New Roman"/>
+          <w:sz w:val="26"/>
+          <w:szCs w:val="26"/>
+        </w:rPr>
+        <w:t xml:space="preserve"> </w:t>
+      </w:r>
+      <w:r>
+        <w:rPr>
+          <w:rFonts w:ascii="Times New Roman" w:eastAsiaTheme="minorEastAsia" w:hAnsi="Times New Roman" w:cs="Times New Roman"/>
+          <w:sz w:val="26"/>
+          <w:szCs w:val="26"/>
+        </w:rPr>
+        <w:t>ma trận mô hình chuyển đổi trạng thái.</w:t>
+      </w:r>
+    </w:p>
+    <w:p>
+      <w:pPr>
+        <w:pStyle w:val="ListParagraph"/>
+        <w:ind w:left="990" w:firstLine="450"/>
+        <w:jc w:val="both"/>
+        <w:rPr>
+          <w:rFonts w:ascii="Times New Roman" w:eastAsiaTheme="minorEastAsia" w:hAnsi="Times New Roman" w:cs="Times New Roman"/>
+          <w:sz w:val="26"/>
+          <w:szCs w:val="26"/>
+        </w:rPr>
+      </w:pPr>
+      <m:oMath>
+        <m:r>
+          <w:rPr>
+            <w:rFonts w:ascii="Cambria Math" w:eastAsiaTheme="minorEastAsia" w:hAnsi="Cambria Math" w:cs="Times New Roman"/>
+            <w:sz w:val="26"/>
+            <w:szCs w:val="26"/>
+          </w:rPr>
+          <m:t>B</m:t>
+        </m:r>
+      </m:oMath>
+      <w:r>
+        <w:rPr>
+          <w:rFonts w:ascii="Times New Roman" w:eastAsiaTheme="minorEastAsia" w:hAnsi="Times New Roman" w:cs="Times New Roman"/>
+          <w:sz w:val="26"/>
+          <w:szCs w:val="26"/>
+        </w:rPr>
+        <w:t xml:space="preserve"> </w:t>
+      </w:r>
+      <w:proofErr w:type="gramStart"/>
+      <w:r>
+        <w:rPr>
+          <w:rFonts w:ascii="Times New Roman" w:eastAsiaTheme="minorEastAsia" w:hAnsi="Times New Roman" w:cs="Times New Roman"/>
+          <w:sz w:val="26"/>
+          <w:szCs w:val="26"/>
+        </w:rPr>
+        <w:t>là</w:t>
+      </w:r>
+      <w:proofErr w:type="gramEnd"/>
+      <w:r>
+        <w:rPr>
+          <w:rFonts w:ascii="Times New Roman" w:eastAsiaTheme="minorEastAsia" w:hAnsi="Times New Roman" w:cs="Times New Roman"/>
+          <w:sz w:val="26"/>
+          <w:szCs w:val="26"/>
+        </w:rPr>
+        <w:t xml:space="preserve"> </w:t>
+      </w:r>
+      <w:r>
+        <w:rPr>
+          <w:rFonts w:ascii="Times New Roman" w:eastAsiaTheme="minorEastAsia" w:hAnsi="Times New Roman" w:cs="Times New Roman"/>
+          <w:sz w:val="26"/>
+          <w:szCs w:val="26"/>
+        </w:rPr>
+        <w:t>ma trận mô hình điều khi</w:t>
+      </w:r>
+      <w:r>
+        <w:rPr>
+          <w:rFonts w:ascii="Times New Roman" w:eastAsiaTheme="minorEastAsia" w:hAnsi="Times New Roman" w:cs="Times New Roman"/>
+          <w:sz w:val="26"/>
+          <w:szCs w:val="26"/>
+        </w:rPr>
+        <w:t>ể</w:t>
+      </w:r>
+      <w:r>
+        <w:rPr>
+          <w:rFonts w:ascii="Times New Roman" w:eastAsiaTheme="minorEastAsia" w:hAnsi="Times New Roman" w:cs="Times New Roman"/>
+          <w:sz w:val="26"/>
+          <w:szCs w:val="26"/>
+        </w:rPr>
+        <w:t>n đầu vào</w:t>
+      </w:r>
+      <w:r>
+        <w:rPr>
+          <w:rFonts w:ascii="Times New Roman" w:eastAsiaTheme="minorEastAsia" w:hAnsi="Times New Roman" w:cs="Times New Roman"/>
+          <w:sz w:val="26"/>
+          <w:szCs w:val="26"/>
+        </w:rPr>
+        <w:t>.</w:t>
+      </w:r>
+    </w:p>
+    <w:p>
+      <w:pPr>
+        <w:pStyle w:val="ListParagraph"/>
+        <w:ind w:left="990" w:firstLine="450"/>
+        <w:jc w:val="both"/>
+        <w:rPr>
+          <w:rFonts w:ascii="Times New Roman" w:eastAsiaTheme="minorEastAsia" w:hAnsi="Times New Roman" w:cs="Times New Roman"/>
+          <w:sz w:val="26"/>
+          <w:szCs w:val="26"/>
+        </w:rPr>
+      </w:pPr>
+      <m:oMath>
+        <m:sSub>
+          <m:sSubPr>
+            <m:ctrlPr>
+              <w:rPr>
+                <w:rFonts w:ascii="Cambria Math" w:eastAsiaTheme="minorEastAsia" w:hAnsi="Cambria Math" w:cs="Times New Roman"/>
+                <w:i/>
+                <w:sz w:val="26"/>
+                <w:szCs w:val="26"/>
+              </w:rPr>
+            </m:ctrlPr>
+          </m:sSubPr>
+          <m:e>
+            <m:r>
+              <w:rPr>
+                <w:rFonts w:ascii="Cambria Math" w:eastAsiaTheme="minorEastAsia" w:hAnsi="Cambria Math" w:cs="Times New Roman"/>
+                <w:sz w:val="26"/>
+                <w:szCs w:val="26"/>
+              </w:rPr>
+              <m:t>u</m:t>
+            </m:r>
+          </m:e>
+          <m:sub>
+            <m:r>
+              <w:rPr>
+                <w:rFonts w:ascii="Cambria Math" w:eastAsiaTheme="minorEastAsia" w:hAnsi="Cambria Math" w:cs="Times New Roman"/>
+                <w:sz w:val="26"/>
+                <w:szCs w:val="26"/>
+              </w:rPr>
+              <m:t>k-1</m:t>
+            </m:r>
+          </m:sub>
+        </m:sSub>
+      </m:oMath>
+      <w:r>
+        <w:rPr>
+          <w:rFonts w:ascii="Times New Roman" w:eastAsiaTheme="minorEastAsia" w:hAnsi="Times New Roman" w:cs="Times New Roman"/>
+          <w:sz w:val="26"/>
+          <w:szCs w:val="26"/>
+        </w:rPr>
+        <w:t xml:space="preserve"> </w:t>
+      </w:r>
+      <w:proofErr w:type="gramStart"/>
+      <w:r>
+        <w:rPr>
+          <w:rFonts w:ascii="Times New Roman" w:eastAsiaTheme="minorEastAsia" w:hAnsi="Times New Roman" w:cs="Times New Roman"/>
+          <w:sz w:val="26"/>
+          <w:szCs w:val="26"/>
+        </w:rPr>
+        <w:t>là</w:t>
+      </w:r>
+      <w:proofErr w:type="gramEnd"/>
+      <w:r>
+        <w:rPr>
+          <w:rFonts w:ascii="Times New Roman" w:eastAsiaTheme="minorEastAsia" w:hAnsi="Times New Roman" w:cs="Times New Roman"/>
+          <w:sz w:val="26"/>
+          <w:szCs w:val="26"/>
+        </w:rPr>
+        <w:t xml:space="preserve"> </w:t>
+      </w:r>
+      <w:r>
+        <w:rPr>
+          <w:rFonts w:ascii="Times New Roman" w:eastAsiaTheme="minorEastAsia" w:hAnsi="Times New Roman" w:cs="Times New Roman"/>
+          <w:sz w:val="26"/>
+          <w:szCs w:val="26"/>
+        </w:rPr>
+        <w:t>vector điều khiển</w:t>
+      </w:r>
+      <w:r>
+        <w:rPr>
+          <w:rFonts w:ascii="Times New Roman" w:eastAsiaTheme="minorEastAsia" w:hAnsi="Times New Roman" w:cs="Times New Roman"/>
+          <w:sz w:val="26"/>
+          <w:szCs w:val="26"/>
+        </w:rPr>
+        <w:t xml:space="preserve"> tại thời điểm </w:t>
+      </w:r>
+      <m:oMath>
+        <m:r>
+          <w:rPr>
+            <w:rFonts w:ascii="Cambria Math" w:eastAsiaTheme="minorEastAsia" w:hAnsi="Cambria Math" w:cs="Times New Roman"/>
+            <w:sz w:val="26"/>
+            <w:szCs w:val="26"/>
+          </w:rPr>
+          <m:t>k-1</m:t>
+        </m:r>
+      </m:oMath>
+      <w:r>
+        <w:rPr>
+          <w:rFonts w:ascii="Times New Roman" w:eastAsiaTheme="minorEastAsia" w:hAnsi="Times New Roman" w:cs="Times New Roman"/>
+          <w:sz w:val="26"/>
+          <w:szCs w:val="26"/>
+        </w:rPr>
+        <w:t>.</w:t>
+      </w:r>
+    </w:p>
+    <w:p>
+      <w:pPr>
+        <w:pStyle w:val="ListParagraph"/>
+        <w:ind w:left="990" w:firstLine="450"/>
+        <w:jc w:val="both"/>
+        <w:rPr>
+          <w:rFonts w:ascii="Times New Roman" w:eastAsiaTheme="minorEastAsia" w:hAnsi="Times New Roman" w:cs="Times New Roman"/>
+          <w:sz w:val="26"/>
+          <w:szCs w:val="26"/>
+        </w:rPr>
+      </w:pPr>
+      <m:oMath>
+        <m:sSub>
+          <m:sSubPr>
+            <m:ctrlPr>
+              <w:rPr>
+                <w:rFonts w:ascii="Cambria Math" w:eastAsiaTheme="minorEastAsia" w:hAnsi="Cambria Math" w:cs="Times New Roman"/>
+                <w:i/>
+                <w:sz w:val="26"/>
+                <w:szCs w:val="26"/>
+              </w:rPr>
+            </m:ctrlPr>
+          </m:sSubPr>
+          <m:e>
+            <m:r>
+              <w:rPr>
+                <w:rFonts w:ascii="Cambria Math" w:eastAsiaTheme="minorEastAsia" w:hAnsi="Cambria Math" w:cs="Times New Roman"/>
+                <w:sz w:val="26"/>
+                <w:szCs w:val="26"/>
+              </w:rPr>
+              <m:t>w</m:t>
+            </m:r>
+          </m:e>
+          <m:sub>
+            <m:r>
+              <w:rPr>
+                <w:rFonts w:ascii="Cambria Math" w:eastAsiaTheme="minorEastAsia" w:hAnsi="Cambria Math" w:cs="Times New Roman"/>
+                <w:sz w:val="26"/>
+                <w:szCs w:val="26"/>
+              </w:rPr>
+              <m:t>k-1</m:t>
+            </m:r>
+          </m:sub>
+        </m:sSub>
+      </m:oMath>
+      <w:r>
+        <w:rPr>
+          <w:rFonts w:ascii="Times New Roman" w:eastAsiaTheme="minorEastAsia" w:hAnsi="Times New Roman" w:cs="Times New Roman"/>
+          <w:sz w:val="26"/>
+          <w:szCs w:val="26"/>
+        </w:rPr>
+        <w:t xml:space="preserve"> </w:t>
+      </w:r>
+      <w:proofErr w:type="gramStart"/>
+      <w:r>
+        <w:rPr>
+          <w:rFonts w:ascii="Times New Roman" w:eastAsiaTheme="minorEastAsia" w:hAnsi="Times New Roman" w:cs="Times New Roman"/>
+          <w:sz w:val="26"/>
+          <w:szCs w:val="26"/>
+        </w:rPr>
+        <w:t>vector</w:t>
+      </w:r>
+      <w:proofErr w:type="gramEnd"/>
+      <w:r>
+        <w:rPr>
+          <w:rFonts w:ascii="Times New Roman" w:eastAsiaTheme="minorEastAsia" w:hAnsi="Times New Roman" w:cs="Times New Roman"/>
+          <w:sz w:val="26"/>
+          <w:szCs w:val="26"/>
+        </w:rPr>
+        <w:t xml:space="preserve"> ngẫu nhiên nhiễu hệ thống</w:t>
+      </w:r>
+      <w:r>
+        <w:rPr>
+          <w:rFonts w:ascii="Times New Roman" w:eastAsiaTheme="minorEastAsia" w:hAnsi="Times New Roman" w:cs="Times New Roman"/>
+          <w:sz w:val="26"/>
+          <w:szCs w:val="26"/>
+        </w:rPr>
+        <w:t xml:space="preserve"> tại thời điểm </w:t>
+      </w:r>
+      <m:oMath>
+        <m:r>
+          <w:rPr>
+            <w:rFonts w:ascii="Cambria Math" w:eastAsiaTheme="minorEastAsia" w:hAnsi="Cambria Math" w:cs="Times New Roman"/>
+            <w:sz w:val="26"/>
+            <w:szCs w:val="26"/>
+          </w:rPr>
+          <m:t>k-1</m:t>
+        </m:r>
+      </m:oMath>
+      <w:r>
+        <w:rPr>
+          <w:rFonts w:ascii="Times New Roman" w:eastAsiaTheme="minorEastAsia" w:hAnsi="Times New Roman" w:cs="Times New Roman"/>
+          <w:sz w:val="26"/>
+          <w:szCs w:val="26"/>
+        </w:rPr>
+        <w:t>.</w:t>
+      </w:r>
+    </w:p>
+    <w:p>
+      <w:pPr>
+        <w:ind w:left="270" w:firstLine="450"/>
+        <w:jc w:val="both"/>
+        <w:rPr>
+          <w:rFonts w:ascii="Times New Roman" w:eastAsiaTheme="minorEastAsia" w:hAnsi="Times New Roman" w:cs="Times New Roman"/>
+          <w:sz w:val="26"/>
+          <w:szCs w:val="26"/>
+        </w:rPr>
+      </w:pPr>
+      <w:r>
+        <w:rPr>
+          <w:rFonts w:ascii="Times New Roman" w:eastAsiaTheme="minorEastAsia" w:hAnsi="Times New Roman" w:cs="Times New Roman"/>
+          <w:sz w:val="26"/>
+          <w:szCs w:val="26"/>
+        </w:rPr>
+        <w:t>Cùng với vector đo lường, ta có đủ phương trình cần thiết cho Kalman Filter:</w:t>
+      </w:r>
+    </w:p>
+    <w:tbl>
+      <w:tblPr>
+        <w:tblStyle w:val="TableGrid"/>
+        <w:tblW w:w="0" w:type="auto"/>
+        <w:tblInd w:w="360" w:type="dxa"/>
+        <w:tblBorders>
+          <w:top w:val="none" w:sz="0" w:space="0" w:color="auto"/>
+          <w:left w:val="none" w:sz="0" w:space="0" w:color="auto"/>
+          <w:bottom w:val="none" w:sz="0" w:space="0" w:color="auto"/>
+          <w:right w:val="none" w:sz="0" w:space="0" w:color="auto"/>
+          <w:insideH w:val="none" w:sz="0" w:space="0" w:color="auto"/>
+          <w:insideV w:val="none" w:sz="0" w:space="0" w:color="auto"/>
+        </w:tblBorders>
+        <w:tblLook w:val="04A0" w:firstRow="1" w:lastRow="0" w:firstColumn="1" w:lastColumn="0" w:noHBand="0" w:noVBand="1"/>
+      </w:tblPr>
+      <w:tblGrid>
+        <w:gridCol w:w="378"/>
+        <w:gridCol w:w="8188"/>
+        <w:gridCol w:w="650"/>
+      </w:tblGrid>
+      <w:tr>
+        <w:tc>
+          <w:tcPr>
+            <w:tcW w:w="378" w:type="dxa"/>
+            <w:vAlign w:val="center"/>
+          </w:tcPr>
+          <w:p>
+            <w:pPr>
+              <w:jc w:val="center"/>
+              <w:rPr>
+                <w:rFonts w:ascii="Times New Roman" w:hAnsi="Times New Roman"/>
+                <w:sz w:val="26"/>
+                <w:szCs w:val="26"/>
+              </w:rPr>
+            </w:pPr>
+          </w:p>
+        </w:tc>
+        <w:tc>
+          <w:tcPr>
+            <w:tcW w:w="8190" w:type="dxa"/>
+            <w:vAlign w:val="center"/>
+          </w:tcPr>
+          <w:p>
+            <w:pPr>
+              <w:jc w:val="center"/>
+              <w:rPr>
+                <w:rFonts w:ascii="Times New Roman" w:hAnsi="Times New Roman"/>
+                <w:sz w:val="26"/>
+                <w:szCs w:val="26"/>
+              </w:rPr>
+            </w:pPr>
+            <m:oMathPara>
+              <m:oMath>
+                <m:sSub>
+                  <m:sSubPr>
+                    <m:ctrlPr>
+                      <w:rPr>
+                        <w:rFonts w:ascii="Cambria Math" w:hAnsi="Cambria Math"/>
+                        <w:i/>
+                        <w:sz w:val="26"/>
+                        <w:szCs w:val="26"/>
+                      </w:rPr>
+                    </m:ctrlPr>
+                  </m:sSubPr>
+                  <m:e>
+                    <m:r>
+                      <w:rPr>
+                        <w:rFonts w:ascii="Cambria Math" w:hAnsi="Cambria Math"/>
+                        <w:sz w:val="26"/>
+                        <w:szCs w:val="26"/>
+                      </w:rPr>
+                      <m:t>z</m:t>
+                    </m:r>
+                  </m:e>
+                  <m:sub>
+                    <m:r>
+                      <w:rPr>
+                        <w:rFonts w:ascii="Cambria Math" w:hAnsi="Cambria Math"/>
+                        <w:sz w:val="26"/>
+                        <w:szCs w:val="26"/>
+                      </w:rPr>
+                      <m:t>k</m:t>
+                    </m:r>
+                  </m:sub>
+                </m:sSub>
+                <m:r>
+                  <w:rPr>
+                    <w:rFonts w:ascii="Cambria Math" w:hAnsi="Cambria Math"/>
+                    <w:sz w:val="26"/>
+                    <w:szCs w:val="26"/>
+                  </w:rPr>
+                  <m:t>=</m:t>
+                </m:r>
+                <m:sSub>
+                  <m:sSubPr>
+                    <m:ctrlPr>
+                      <w:rPr>
+                        <w:rFonts w:ascii="Cambria Math" w:hAnsi="Cambria Math"/>
+                        <w:i/>
+                        <w:sz w:val="26"/>
+                        <w:szCs w:val="26"/>
+                      </w:rPr>
+                    </m:ctrlPr>
+                  </m:sSubPr>
+                  <m:e>
+                    <m:r>
+                      <w:rPr>
+                        <w:rFonts w:ascii="Cambria Math" w:hAnsi="Cambria Math"/>
+                        <w:sz w:val="26"/>
+                        <w:szCs w:val="26"/>
+                      </w:rPr>
+                      <m:t>H</m:t>
+                    </m:r>
+                    <m:r>
+                      <w:rPr>
+                        <w:rFonts w:ascii="Cambria Math" w:hAnsi="Cambria Math"/>
+                        <w:sz w:val="26"/>
+                        <w:szCs w:val="26"/>
+                      </w:rPr>
+                      <m:t>x</m:t>
+                    </m:r>
+                  </m:e>
+                  <m:sub>
+                    <m:r>
+                      <w:rPr>
+                        <w:rFonts w:ascii="Cambria Math" w:hAnsi="Cambria Math"/>
+                        <w:sz w:val="26"/>
+                        <w:szCs w:val="26"/>
+                      </w:rPr>
+                      <m:t>k</m:t>
+                    </m:r>
+                  </m:sub>
+                </m:sSub>
+                <m:sSub>
+                  <m:sSubPr>
+                    <m:ctrlPr>
+                      <w:rPr>
+                        <w:rFonts w:ascii="Cambria Math" w:hAnsi="Cambria Math"/>
+                        <w:i/>
+                        <w:sz w:val="26"/>
+                        <w:szCs w:val="26"/>
+                      </w:rPr>
+                    </m:ctrlPr>
+                  </m:sSubPr>
+                  <m:e>
+                    <m:r>
+                      <w:rPr>
+                        <w:rFonts w:ascii="Cambria Math" w:hAnsi="Cambria Math"/>
+                        <w:sz w:val="26"/>
+                        <w:szCs w:val="26"/>
+                      </w:rPr>
+                      <m:t>+v</m:t>
+                    </m:r>
+                  </m:e>
+                  <m:sub>
+                    <m:r>
+                      <w:rPr>
+                        <w:rFonts w:ascii="Cambria Math" w:hAnsi="Cambria Math"/>
+                        <w:sz w:val="26"/>
+                        <w:szCs w:val="26"/>
+                      </w:rPr>
+                      <m:t>k</m:t>
+                    </m:r>
+                  </m:sub>
+                </m:sSub>
+              </m:oMath>
+            </m:oMathPara>
+          </w:p>
+        </w:tc>
+        <w:tc>
+          <w:tcPr>
+            <w:tcW w:w="648" w:type="dxa"/>
+            <w:vAlign w:val="center"/>
+          </w:tcPr>
+          <w:p>
+            <w:pPr>
+              <w:jc w:val="center"/>
+              <w:rPr>
+                <w:rFonts w:ascii="Times New Roman" w:hAnsi="Times New Roman"/>
+                <w:sz w:val="26"/>
+                <w:szCs w:val="26"/>
+              </w:rPr>
+            </w:pPr>
+            <w:r>
+              <w:rPr>
+                <w:rFonts w:ascii="Times New Roman" w:hAnsi="Times New Roman"/>
+                <w:sz w:val="26"/>
+                <w:szCs w:val="26"/>
+              </w:rPr>
+              <w:t>(20</w:t>
+            </w:r>
+            <w:r>
+              <w:rPr>
+                <w:rFonts w:ascii="Times New Roman" w:hAnsi="Times New Roman"/>
+                <w:sz w:val="26"/>
+                <w:szCs w:val="26"/>
+              </w:rPr>
+              <w:t>)</w:t>
+            </w:r>
+          </w:p>
+        </w:tc>
+      </w:tr>
+    </w:tbl>
+    <w:p>
+      <w:pPr>
+        <w:ind w:left="270" w:firstLine="450"/>
+        <w:jc w:val="both"/>
+        <w:rPr>
+          <w:rFonts w:ascii="Times New Roman" w:eastAsiaTheme="minorEastAsia" w:hAnsi="Times New Roman" w:cs="Times New Roman"/>
+          <w:sz w:val="26"/>
+          <w:szCs w:val="26"/>
+        </w:rPr>
+      </w:pPr>
+      <w:r>
+        <w:rPr>
+          <w:rFonts w:ascii="Times New Roman" w:eastAsiaTheme="minorEastAsia" w:hAnsi="Times New Roman" w:cs="Times New Roman"/>
+          <w:sz w:val="26"/>
+          <w:szCs w:val="26"/>
+        </w:rPr>
+        <w:t>Trong đó:</w:t>
+      </w:r>
+    </w:p>
+    <w:p>
+      <w:pPr>
+        <w:ind w:left="270" w:firstLine="450"/>
+        <w:jc w:val="both"/>
+        <w:rPr>
+          <w:rFonts w:ascii="Times New Roman" w:eastAsiaTheme="minorEastAsia" w:hAnsi="Times New Roman" w:cs="Times New Roman"/>
+          <w:sz w:val="26"/>
+          <w:szCs w:val="26"/>
+        </w:rPr>
+      </w:pPr>
+      <w:r>
+        <w:rPr>
+          <w:rFonts w:ascii="Times New Roman" w:eastAsiaTheme="minorEastAsia" w:hAnsi="Times New Roman" w:cs="Times New Roman"/>
+          <w:sz w:val="26"/>
+          <w:szCs w:val="26"/>
+        </w:rPr>
+        <w:tab/>
+      </w:r>
+      <m:oMath>
+        <m:sSub>
+          <m:sSubPr>
+            <m:ctrlPr>
+              <w:rPr>
+                <w:rFonts w:ascii="Cambria Math" w:eastAsiaTheme="minorEastAsia" w:hAnsi="Cambria Math" w:cs="Times New Roman"/>
+                <w:i/>
+                <w:sz w:val="26"/>
+                <w:szCs w:val="26"/>
+              </w:rPr>
+            </m:ctrlPr>
+          </m:sSubPr>
+          <m:e>
+            <m:r>
+              <w:rPr>
+                <w:rFonts w:ascii="Cambria Math" w:eastAsiaTheme="minorEastAsia" w:hAnsi="Cambria Math" w:cs="Times New Roman"/>
+                <w:sz w:val="26"/>
+                <w:szCs w:val="26"/>
+              </w:rPr>
+              <m:t>z</m:t>
+            </m:r>
+          </m:e>
+          <m:sub>
+            <m:r>
+              <w:rPr>
+                <w:rFonts w:ascii="Cambria Math" w:eastAsiaTheme="minorEastAsia" w:hAnsi="Cambria Math" w:cs="Times New Roman"/>
+                <w:sz w:val="26"/>
+                <w:szCs w:val="26"/>
+              </w:rPr>
+              <m:t>k</m:t>
+            </m:r>
+          </m:sub>
+        </m:sSub>
+      </m:oMath>
+      <w:r>
+        <w:rPr>
+          <w:rFonts w:ascii="Times New Roman" w:eastAsiaTheme="minorEastAsia" w:hAnsi="Times New Roman" w:cs="Times New Roman"/>
+          <w:sz w:val="26"/>
+          <w:szCs w:val="26"/>
+        </w:rPr>
+        <w:t xml:space="preserve"> </w:t>
+      </w:r>
+      <w:proofErr w:type="gramStart"/>
+      <w:r>
+        <w:rPr>
+          <w:rFonts w:ascii="Times New Roman" w:eastAsiaTheme="minorEastAsia" w:hAnsi="Times New Roman" w:cs="Times New Roman"/>
+          <w:sz w:val="26"/>
+          <w:szCs w:val="26"/>
+        </w:rPr>
+        <w:t>là</w:t>
+      </w:r>
+      <w:proofErr w:type="gramEnd"/>
+      <w:r>
+        <w:rPr>
+          <w:rFonts w:ascii="Times New Roman" w:eastAsiaTheme="minorEastAsia" w:hAnsi="Times New Roman" w:cs="Times New Roman"/>
+          <w:sz w:val="26"/>
+          <w:szCs w:val="26"/>
+        </w:rPr>
+        <w:t xml:space="preserve"> vector đo lường (RSSI đo được) tại thời điểm </w:t>
+      </w:r>
+      <m:oMath>
+        <m:r>
+          <w:rPr>
+            <w:rFonts w:ascii="Cambria Math" w:eastAsiaTheme="minorEastAsia" w:hAnsi="Cambria Math" w:cs="Times New Roman"/>
+            <w:sz w:val="26"/>
+            <w:szCs w:val="26"/>
+          </w:rPr>
+          <m:t>k</m:t>
+        </m:r>
+      </m:oMath>
+      <w:r>
+        <w:rPr>
+          <w:rFonts w:ascii="Times New Roman" w:eastAsiaTheme="minorEastAsia" w:hAnsi="Times New Roman" w:cs="Times New Roman"/>
+          <w:sz w:val="26"/>
+          <w:szCs w:val="26"/>
+        </w:rPr>
+        <w:t>.</w:t>
+      </w:r>
+    </w:p>
+    <w:p>
+      <w:pPr>
+        <w:ind w:left="990" w:firstLine="450"/>
+        <w:jc w:val="both"/>
+        <w:rPr>
+          <w:rFonts w:ascii="Times New Roman" w:eastAsiaTheme="minorEastAsia" w:hAnsi="Times New Roman" w:cs="Times New Roman"/>
+          <w:sz w:val="26"/>
+          <w:szCs w:val="26"/>
+        </w:rPr>
+      </w:pPr>
+      <m:oMath>
+        <m:r>
+          <w:rPr>
+            <w:rFonts w:ascii="Cambria Math" w:eastAsiaTheme="minorEastAsia" w:hAnsi="Cambria Math" w:cs="Times New Roman"/>
+            <w:sz w:val="26"/>
+            <w:szCs w:val="26"/>
+          </w:rPr>
+          <m:t>H</m:t>
+        </m:r>
+      </m:oMath>
+      <w:r>
+        <w:rPr>
+          <w:rFonts w:ascii="Times New Roman" w:eastAsiaTheme="minorEastAsia" w:hAnsi="Times New Roman" w:cs="Times New Roman"/>
+          <w:sz w:val="26"/>
+          <w:szCs w:val="26"/>
+        </w:rPr>
+        <w:t xml:space="preserve"> </w:t>
+      </w:r>
+      <w:proofErr w:type="gramStart"/>
+      <w:r>
+        <w:rPr>
+          <w:rFonts w:ascii="Times New Roman" w:eastAsiaTheme="minorEastAsia" w:hAnsi="Times New Roman" w:cs="Times New Roman"/>
+          <w:sz w:val="26"/>
+          <w:szCs w:val="26"/>
+        </w:rPr>
+        <w:t>là</w:t>
+      </w:r>
+      <w:proofErr w:type="gramEnd"/>
+      <w:r>
+        <w:rPr>
+          <w:rFonts w:ascii="Times New Roman" w:eastAsiaTheme="minorEastAsia" w:hAnsi="Times New Roman" w:cs="Times New Roman"/>
+          <w:sz w:val="26"/>
+          <w:szCs w:val="26"/>
+        </w:rPr>
+        <w:t xml:space="preserve"> ma trận mô hình quan sát.</w:t>
+      </w:r>
+    </w:p>
+    <w:p>
+      <w:pPr>
+        <w:ind w:left="990" w:firstLine="450"/>
+        <w:jc w:val="both"/>
+        <w:rPr>
+          <w:rFonts w:ascii="Times New Roman" w:eastAsiaTheme="minorEastAsia" w:hAnsi="Times New Roman" w:cs="Times New Roman"/>
+          <w:sz w:val="26"/>
+          <w:szCs w:val="26"/>
+        </w:rPr>
+      </w:pPr>
+      <m:oMath>
+        <m:sSub>
+          <m:sSubPr>
+            <m:ctrlPr>
+              <w:rPr>
+                <w:rFonts w:ascii="Cambria Math" w:eastAsiaTheme="minorEastAsia" w:hAnsi="Cambria Math" w:cs="Times New Roman"/>
+                <w:i/>
+                <w:sz w:val="26"/>
+                <w:szCs w:val="26"/>
+              </w:rPr>
+            </m:ctrlPr>
+          </m:sSubPr>
+          <m:e>
+            <m:r>
+              <w:rPr>
+                <w:rFonts w:ascii="Cambria Math" w:eastAsiaTheme="minorEastAsia" w:hAnsi="Cambria Math" w:cs="Times New Roman"/>
+                <w:sz w:val="26"/>
+                <w:szCs w:val="26"/>
+              </w:rPr>
+              <m:t>v</m:t>
+            </m:r>
+          </m:e>
+          <m:sub>
+            <m:r>
+              <w:rPr>
+                <w:rFonts w:ascii="Cambria Math" w:eastAsiaTheme="minorEastAsia" w:hAnsi="Cambria Math" w:cs="Times New Roman"/>
+                <w:sz w:val="26"/>
+                <w:szCs w:val="26"/>
+              </w:rPr>
+              <m:t>k</m:t>
+            </m:r>
+          </m:sub>
+        </m:sSub>
+      </m:oMath>
+      <w:r>
+        <w:rPr>
+          <w:rFonts w:ascii="Times New Roman" w:eastAsiaTheme="minorEastAsia" w:hAnsi="Times New Roman" w:cs="Times New Roman"/>
+          <w:sz w:val="26"/>
+          <w:szCs w:val="26"/>
+        </w:rPr>
+        <w:t xml:space="preserve"> </w:t>
+      </w:r>
+      <w:proofErr w:type="gramStart"/>
+      <w:r>
+        <w:rPr>
+          <w:rFonts w:ascii="Times New Roman" w:eastAsiaTheme="minorEastAsia" w:hAnsi="Times New Roman" w:cs="Times New Roman"/>
+          <w:sz w:val="26"/>
+          <w:szCs w:val="26"/>
+        </w:rPr>
+        <w:t>là</w:t>
+      </w:r>
+      <w:proofErr w:type="gramEnd"/>
+      <w:r>
+        <w:rPr>
+          <w:rFonts w:ascii="Times New Roman" w:eastAsiaTheme="minorEastAsia" w:hAnsi="Times New Roman" w:cs="Times New Roman"/>
+          <w:sz w:val="26"/>
+          <w:szCs w:val="26"/>
+        </w:rPr>
+        <w:t xml:space="preserve"> vector </w:t>
+      </w:r>
+      <w:r>
+        <w:rPr>
+          <w:rFonts w:ascii="Times New Roman" w:eastAsiaTheme="minorEastAsia" w:hAnsi="Times New Roman" w:cs="Times New Roman"/>
+          <w:sz w:val="26"/>
+          <w:szCs w:val="26"/>
+        </w:rPr>
+        <w:t>ngẫu nhiên nhiễ</w:t>
+      </w:r>
+      <w:r>
+        <w:rPr>
+          <w:rFonts w:ascii="Times New Roman" w:eastAsiaTheme="minorEastAsia" w:hAnsi="Times New Roman" w:cs="Times New Roman"/>
+          <w:sz w:val="26"/>
+          <w:szCs w:val="26"/>
+        </w:rPr>
+        <w:t>u đo lường.</w:t>
+      </w:r>
+    </w:p>
+    <w:p>
+      <w:pPr>
+        <w:ind w:left="270" w:firstLine="450"/>
+        <w:jc w:val="both"/>
+        <w:rPr>
+          <w:rFonts w:ascii="Times New Roman" w:eastAsiaTheme="minorEastAsia" w:hAnsi="Times New Roman" w:cs="Times New Roman"/>
+          <w:sz w:val="26"/>
+          <w:szCs w:val="26"/>
+        </w:rPr>
+      </w:pPr>
+      <w:proofErr w:type="gramStart"/>
+      <w:r>
+        <w:rPr>
+          <w:rFonts w:ascii="Times New Roman" w:eastAsiaTheme="minorEastAsia" w:hAnsi="Times New Roman" w:cs="Times New Roman"/>
+          <w:sz w:val="26"/>
+          <w:szCs w:val="26"/>
+        </w:rPr>
+        <w:lastRenderedPageBreak/>
+        <w:t>Vì chúng ta đang sử dụng hệ thống tĩnh, không có sự tác động vào đối tượng nên vector điều khiển sẽ bằng 0 (</w:t>
+      </w:r>
+      <m:oMath>
+        <m:sSub>
+          <m:sSubPr>
+            <m:ctrlPr>
+              <w:rPr>
+                <w:rFonts w:ascii="Cambria Math" w:eastAsiaTheme="minorEastAsia" w:hAnsi="Cambria Math" w:cs="Times New Roman"/>
+                <w:i/>
+                <w:sz w:val="26"/>
+                <w:szCs w:val="26"/>
+              </w:rPr>
+            </m:ctrlPr>
+          </m:sSubPr>
+          <m:e>
+            <m:r>
+              <w:rPr>
+                <w:rFonts w:ascii="Cambria Math" w:eastAsiaTheme="minorEastAsia" w:hAnsi="Cambria Math" w:cs="Times New Roman"/>
+                <w:sz w:val="26"/>
+                <w:szCs w:val="26"/>
+              </w:rPr>
+              <m:t>u</m:t>
+            </m:r>
+          </m:e>
+          <m:sub>
+            <m:r>
+              <w:rPr>
+                <w:rFonts w:ascii="Cambria Math" w:eastAsiaTheme="minorEastAsia" w:hAnsi="Cambria Math" w:cs="Times New Roman"/>
+                <w:sz w:val="26"/>
+                <w:szCs w:val="26"/>
+              </w:rPr>
+              <m:t>k</m:t>
+            </m:r>
+          </m:sub>
+        </m:sSub>
+        <m:r>
+          <w:rPr>
+            <w:rFonts w:ascii="Cambria Math" w:eastAsiaTheme="minorEastAsia" w:hAnsi="Cambria Math" w:cs="Times New Roman"/>
+            <w:sz w:val="26"/>
+            <w:szCs w:val="26"/>
+          </w:rPr>
+          <m:t>=0</m:t>
+        </m:r>
+      </m:oMath>
+      <w:r>
+        <w:rPr>
+          <w:rFonts w:ascii="Times New Roman" w:eastAsiaTheme="minorEastAsia" w:hAnsi="Times New Roman" w:cs="Times New Roman"/>
+          <w:sz w:val="26"/>
+          <w:szCs w:val="26"/>
+        </w:rPr>
+        <w:t>).</w:t>
+      </w:r>
+      <w:proofErr w:type="gramEnd"/>
+      <w:r>
+        <w:rPr>
+          <w:rFonts w:ascii="Times New Roman" w:eastAsiaTheme="minorEastAsia" w:hAnsi="Times New Roman" w:cs="Times New Roman"/>
+          <w:sz w:val="26"/>
+          <w:szCs w:val="26"/>
+        </w:rPr>
+        <w:t xml:space="preserve"> Ở đây, chúng ta áp dụng Kalman Filter vào RSSI thô đo được, nên vector trạng thái và vector đo lường sẽ chỉ có 1 phần tử</w:t>
+      </w:r>
+      <w:r>
+        <w:rPr>
+          <w:rFonts w:ascii="Times New Roman" w:eastAsiaTheme="minorEastAsia" w:hAnsi="Times New Roman" w:cs="Times New Roman"/>
+          <w:sz w:val="26"/>
+          <w:szCs w:val="26"/>
+        </w:rPr>
+        <w:t>, A và H sẽ bằng 1.</w:t>
+      </w:r>
+      <w:r>
+        <w:rPr>
+          <w:rFonts w:ascii="Times New Roman" w:eastAsiaTheme="minorEastAsia" w:hAnsi="Times New Roman" w:cs="Times New Roman"/>
+          <w:sz w:val="26"/>
+          <w:szCs w:val="26"/>
+        </w:rPr>
+        <w:t xml:space="preserve"> </w:t>
+      </w:r>
+      <w:r>
+        <w:rPr>
+          <w:rFonts w:ascii="Times New Roman" w:eastAsiaTheme="minorEastAsia" w:hAnsi="Times New Roman" w:cs="Times New Roman"/>
+          <w:sz w:val="26"/>
+          <w:szCs w:val="26"/>
+        </w:rPr>
+        <w:t>Vậy ta có thể viết phương trình (19) (20) lại như sau:</w:t>
+      </w:r>
+    </w:p>
+    <w:tbl>
+      <w:tblPr>
+        <w:tblStyle w:val="TableGrid"/>
+        <w:tblW w:w="0" w:type="auto"/>
+        <w:tblInd w:w="360" w:type="dxa"/>
+        <w:tblBorders>
+          <w:top w:val="none" w:sz="0" w:space="0" w:color="auto"/>
+          <w:left w:val="none" w:sz="0" w:space="0" w:color="auto"/>
+          <w:bottom w:val="none" w:sz="0" w:space="0" w:color="auto"/>
+          <w:right w:val="none" w:sz="0" w:space="0" w:color="auto"/>
+          <w:insideH w:val="none" w:sz="0" w:space="0" w:color="auto"/>
+          <w:insideV w:val="none" w:sz="0" w:space="0" w:color="auto"/>
+        </w:tblBorders>
+        <w:tblLook w:val="04A0" w:firstRow="1" w:lastRow="0" w:firstColumn="1" w:lastColumn="0" w:noHBand="0" w:noVBand="1"/>
+      </w:tblPr>
+      <w:tblGrid>
+        <w:gridCol w:w="378"/>
+        <w:gridCol w:w="8188"/>
+        <w:gridCol w:w="650"/>
+      </w:tblGrid>
+      <w:tr>
+        <w:tc>
+          <w:tcPr>
+            <w:tcW w:w="378" w:type="dxa"/>
+            <w:vAlign w:val="center"/>
+          </w:tcPr>
+          <w:p>
+            <w:pPr>
+              <w:jc w:val="center"/>
+              <w:rPr>
+                <w:rFonts w:ascii="Times New Roman" w:hAnsi="Times New Roman"/>
+                <w:sz w:val="26"/>
+                <w:szCs w:val="26"/>
+              </w:rPr>
+            </w:pPr>
+          </w:p>
+        </w:tc>
+        <w:tc>
+          <w:tcPr>
+            <w:tcW w:w="8188" w:type="dxa"/>
+            <w:vAlign w:val="center"/>
+          </w:tcPr>
+          <w:p>
+            <w:pPr>
+              <w:jc w:val="center"/>
+              <w:rPr>
+                <w:rFonts w:ascii="Times New Roman" w:hAnsi="Times New Roman"/>
+                <w:sz w:val="26"/>
+                <w:szCs w:val="26"/>
+              </w:rPr>
+            </w:pPr>
+            <m:oMathPara>
+              <m:oMath>
+                <m:sSub>
+                  <m:sSubPr>
+                    <m:ctrlPr>
+                      <w:rPr>
+                        <w:rFonts w:ascii="Cambria Math" w:hAnsi="Cambria Math"/>
+                        <w:i/>
+                        <w:sz w:val="26"/>
+                        <w:szCs w:val="26"/>
+                      </w:rPr>
+                    </m:ctrlPr>
+                  </m:sSubPr>
+                  <m:e>
+                    <m:r>
+                      <w:rPr>
+                        <w:rFonts w:ascii="Cambria Math" w:hAnsi="Cambria Math"/>
+                        <w:sz w:val="26"/>
+                        <w:szCs w:val="26"/>
+                      </w:rPr>
+                      <m:t>x</m:t>
+                    </m:r>
+                  </m:e>
+                  <m:sub>
+                    <m:r>
+                      <w:rPr>
+                        <w:rFonts w:ascii="Cambria Math" w:hAnsi="Cambria Math"/>
+                        <w:sz w:val="26"/>
+                        <w:szCs w:val="26"/>
+                      </w:rPr>
+                      <m:t>k</m:t>
+                    </m:r>
+                  </m:sub>
+                </m:sSub>
+                <m:r>
+                  <w:rPr>
+                    <w:rFonts w:ascii="Cambria Math" w:hAnsi="Cambria Math"/>
+                    <w:sz w:val="26"/>
+                    <w:szCs w:val="26"/>
+                  </w:rPr>
+                  <m:t>=</m:t>
+                </m:r>
+                <m:sSub>
+                  <m:sSubPr>
+                    <m:ctrlPr>
+                      <w:rPr>
+                        <w:rFonts w:ascii="Cambria Math" w:hAnsi="Cambria Math"/>
+                        <w:i/>
+                        <w:sz w:val="26"/>
+                        <w:szCs w:val="26"/>
+                      </w:rPr>
+                    </m:ctrlPr>
+                  </m:sSubPr>
+                  <m:e>
+                    <m:r>
+                      <w:rPr>
+                        <w:rFonts w:ascii="Cambria Math" w:hAnsi="Cambria Math"/>
+                        <w:sz w:val="26"/>
+                        <w:szCs w:val="26"/>
+                      </w:rPr>
+                      <m:t>x</m:t>
+                    </m:r>
+                  </m:e>
+                  <m:sub>
+                    <m:r>
+                      <w:rPr>
+                        <w:rFonts w:ascii="Cambria Math" w:hAnsi="Cambria Math"/>
+                        <w:sz w:val="26"/>
+                        <w:szCs w:val="26"/>
+                      </w:rPr>
+                      <m:t>k-1</m:t>
+                    </m:r>
+                  </m:sub>
+                </m:sSub>
+                <m:r>
+                  <w:rPr>
+                    <w:rFonts w:ascii="Cambria Math" w:hAnsi="Cambria Math"/>
+                    <w:sz w:val="26"/>
+                    <w:szCs w:val="26"/>
+                  </w:rPr>
+                  <m:t>+</m:t>
+                </m:r>
+                <m:sSub>
+                  <m:sSubPr>
+                    <m:ctrlPr>
+                      <w:rPr>
+                        <w:rFonts w:ascii="Cambria Math" w:hAnsi="Cambria Math"/>
+                        <w:i/>
+                        <w:sz w:val="26"/>
+                        <w:szCs w:val="26"/>
+                      </w:rPr>
+                    </m:ctrlPr>
+                  </m:sSubPr>
+                  <m:e>
+                    <m:r>
+                      <w:rPr>
+                        <w:rFonts w:ascii="Cambria Math" w:hAnsi="Cambria Math"/>
+                        <w:sz w:val="26"/>
+                        <w:szCs w:val="26"/>
+                      </w:rPr>
+                      <m:t>w</m:t>
+                    </m:r>
+                  </m:e>
+                  <m:sub>
+                    <m:r>
+                      <w:rPr>
+                        <w:rFonts w:ascii="Cambria Math" w:hAnsi="Cambria Math"/>
+                        <w:sz w:val="26"/>
+                        <w:szCs w:val="26"/>
+                      </w:rPr>
+                      <m:t>k-1</m:t>
+                    </m:r>
+                  </m:sub>
+                </m:sSub>
+              </m:oMath>
+            </m:oMathPara>
+          </w:p>
+        </w:tc>
+        <w:tc>
+          <w:tcPr>
+            <w:tcW w:w="650" w:type="dxa"/>
+            <w:vAlign w:val="center"/>
+          </w:tcPr>
+          <w:p>
+            <w:pPr>
+              <w:jc w:val="center"/>
+              <w:rPr>
+                <w:rFonts w:ascii="Times New Roman" w:hAnsi="Times New Roman"/>
+                <w:sz w:val="26"/>
+                <w:szCs w:val="26"/>
+              </w:rPr>
+            </w:pPr>
+            <w:r>
+              <w:rPr>
+                <w:rFonts w:ascii="Times New Roman" w:hAnsi="Times New Roman"/>
+                <w:sz w:val="26"/>
+                <w:szCs w:val="26"/>
+              </w:rPr>
+              <w:t>(21</w:t>
+            </w:r>
+            <w:r>
+              <w:rPr>
+                <w:rFonts w:ascii="Times New Roman" w:hAnsi="Times New Roman"/>
+                <w:sz w:val="26"/>
+                <w:szCs w:val="26"/>
+              </w:rPr>
+              <w:t>)</w:t>
+            </w:r>
+          </w:p>
+        </w:tc>
+      </w:tr>
+      <w:tr>
+        <w:tc>
+          <w:tcPr>
+            <w:tcW w:w="378" w:type="dxa"/>
+            <w:vAlign w:val="center"/>
+          </w:tcPr>
+          <w:p>
+            <w:pPr>
+              <w:jc w:val="center"/>
+              <w:rPr>
+                <w:rFonts w:ascii="Times New Roman" w:hAnsi="Times New Roman"/>
+                <w:sz w:val="26"/>
+                <w:szCs w:val="26"/>
+              </w:rPr>
+            </w:pPr>
+          </w:p>
+        </w:tc>
+        <w:tc>
+          <w:tcPr>
+            <w:tcW w:w="8188" w:type="dxa"/>
+            <w:vAlign w:val="center"/>
+          </w:tcPr>
+          <w:p>
+            <w:pPr>
+              <w:jc w:val="center"/>
+              <w:rPr>
+                <w:rFonts w:ascii="Times New Roman" w:hAnsi="Times New Roman"/>
+                <w:sz w:val="26"/>
+                <w:szCs w:val="26"/>
+              </w:rPr>
+            </w:pPr>
+            <m:oMathPara>
+              <m:oMath>
+                <m:sSub>
+                  <m:sSubPr>
+                    <m:ctrlPr>
+                      <w:rPr>
+                        <w:rFonts w:ascii="Cambria Math" w:hAnsi="Cambria Math"/>
+                        <w:i/>
+                        <w:sz w:val="26"/>
+                        <w:szCs w:val="26"/>
+                      </w:rPr>
+                    </m:ctrlPr>
+                  </m:sSubPr>
+                  <m:e>
+                    <m:r>
+                      <w:rPr>
+                        <w:rFonts w:ascii="Cambria Math" w:hAnsi="Cambria Math"/>
+                        <w:sz w:val="26"/>
+                        <w:szCs w:val="26"/>
+                      </w:rPr>
+                      <m:t>z</m:t>
+                    </m:r>
+                  </m:e>
+                  <m:sub>
+                    <m:r>
+                      <w:rPr>
+                        <w:rFonts w:ascii="Cambria Math" w:hAnsi="Cambria Math"/>
+                        <w:sz w:val="26"/>
+                        <w:szCs w:val="26"/>
+                      </w:rPr>
+                      <m:t>k</m:t>
+                    </m:r>
+                  </m:sub>
+                </m:sSub>
+                <m:r>
+                  <w:rPr>
+                    <w:rFonts w:ascii="Cambria Math" w:hAnsi="Cambria Math"/>
+                    <w:sz w:val="26"/>
+                    <w:szCs w:val="26"/>
+                  </w:rPr>
+                  <m:t>=</m:t>
+                </m:r>
+                <m:sSub>
+                  <m:sSubPr>
+                    <m:ctrlPr>
+                      <w:rPr>
+                        <w:rFonts w:ascii="Cambria Math" w:hAnsi="Cambria Math"/>
+                        <w:i/>
+                        <w:sz w:val="26"/>
+                        <w:szCs w:val="26"/>
+                      </w:rPr>
+                    </m:ctrlPr>
+                  </m:sSubPr>
+                  <m:e>
+                    <m:r>
+                      <w:rPr>
+                        <w:rFonts w:ascii="Cambria Math" w:hAnsi="Cambria Math"/>
+                        <w:sz w:val="26"/>
+                        <w:szCs w:val="26"/>
+                      </w:rPr>
+                      <m:t>x</m:t>
+                    </m:r>
+                  </m:e>
+                  <m:sub>
+                    <m:r>
+                      <w:rPr>
+                        <w:rFonts w:ascii="Cambria Math" w:hAnsi="Cambria Math"/>
+                        <w:sz w:val="26"/>
+                        <w:szCs w:val="26"/>
+                      </w:rPr>
+                      <m:t>k</m:t>
+                    </m:r>
+                  </m:sub>
+                </m:sSub>
+                <m:sSub>
+                  <m:sSubPr>
+                    <m:ctrlPr>
+                      <w:rPr>
+                        <w:rFonts w:ascii="Cambria Math" w:hAnsi="Cambria Math"/>
+                        <w:i/>
+                        <w:sz w:val="26"/>
+                        <w:szCs w:val="26"/>
+                      </w:rPr>
+                    </m:ctrlPr>
+                  </m:sSubPr>
+                  <m:e>
+                    <m:r>
+                      <w:rPr>
+                        <w:rFonts w:ascii="Cambria Math" w:hAnsi="Cambria Math"/>
+                        <w:sz w:val="26"/>
+                        <w:szCs w:val="26"/>
+                      </w:rPr>
+                      <m:t>+v</m:t>
+                    </m:r>
+                  </m:e>
+                  <m:sub>
+                    <m:r>
+                      <w:rPr>
+                        <w:rFonts w:ascii="Cambria Math" w:hAnsi="Cambria Math"/>
+                        <w:sz w:val="26"/>
+                        <w:szCs w:val="26"/>
+                      </w:rPr>
+                      <m:t>k</m:t>
+                    </m:r>
+                  </m:sub>
+                </m:sSub>
+              </m:oMath>
+            </m:oMathPara>
+          </w:p>
+        </w:tc>
+        <w:tc>
+          <w:tcPr>
+            <w:tcW w:w="650" w:type="dxa"/>
+            <w:vAlign w:val="center"/>
+          </w:tcPr>
+          <w:p>
+            <w:pPr>
+              <w:jc w:val="center"/>
+              <w:rPr>
+                <w:rFonts w:ascii="Times New Roman" w:hAnsi="Times New Roman"/>
+                <w:sz w:val="26"/>
+                <w:szCs w:val="26"/>
+              </w:rPr>
+            </w:pPr>
+            <w:r>
+              <w:rPr>
+                <w:rFonts w:ascii="Times New Roman" w:hAnsi="Times New Roman"/>
+                <w:sz w:val="26"/>
+                <w:szCs w:val="26"/>
+              </w:rPr>
+              <w:t>(22</w:t>
+            </w:r>
+            <w:r>
+              <w:rPr>
+                <w:rFonts w:ascii="Times New Roman" w:hAnsi="Times New Roman"/>
+                <w:sz w:val="26"/>
+                <w:szCs w:val="26"/>
+              </w:rPr>
+              <w:t>)</w:t>
+            </w:r>
+          </w:p>
+        </w:tc>
+      </w:tr>
+    </w:tbl>
+    <w:p>
+      <w:pPr>
+        <w:ind w:left="270" w:firstLine="450"/>
+        <w:jc w:val="both"/>
+        <w:rPr>
+          <w:rFonts w:ascii="Times New Roman" w:eastAsiaTheme="minorEastAsia" w:hAnsi="Times New Roman" w:cs="Times New Roman"/>
+          <w:sz w:val="26"/>
+          <w:szCs w:val="26"/>
+        </w:rPr>
+      </w:pPr>
+      <w:r>
+        <w:rPr>
+          <w:rFonts w:ascii="Times New Roman" w:eastAsiaTheme="minorEastAsia" w:hAnsi="Times New Roman" w:cs="Times New Roman"/>
+          <w:sz w:val="26"/>
+          <w:szCs w:val="26"/>
+        </w:rPr>
+        <w:t>Ngoài ra, ta có hàm phân phối nhiễu hệ thống và đo lường như sau:</w:t>
+      </w:r>
+    </w:p>
+    <w:tbl>
+      <w:tblPr>
+        <w:tblStyle w:val="TableGrid"/>
+        <w:tblW w:w="0" w:type="auto"/>
+        <w:tblInd w:w="360" w:type="dxa"/>
+        <w:tblBorders>
+          <w:top w:val="none" w:sz="0" w:space="0" w:color="auto"/>
+          <w:left w:val="none" w:sz="0" w:space="0" w:color="auto"/>
+          <w:bottom w:val="none" w:sz="0" w:space="0" w:color="auto"/>
+          <w:right w:val="none" w:sz="0" w:space="0" w:color="auto"/>
+          <w:insideH w:val="none" w:sz="0" w:space="0" w:color="auto"/>
+          <w:insideV w:val="none" w:sz="0" w:space="0" w:color="auto"/>
+        </w:tblBorders>
+        <w:tblLook w:val="04A0" w:firstRow="1" w:lastRow="0" w:firstColumn="1" w:lastColumn="0" w:noHBand="0" w:noVBand="1"/>
+      </w:tblPr>
+      <w:tblGrid>
+        <w:gridCol w:w="378"/>
+        <w:gridCol w:w="8188"/>
+        <w:gridCol w:w="650"/>
+      </w:tblGrid>
+      <w:tr>
+        <w:tc>
+          <w:tcPr>
+            <w:tcW w:w="378" w:type="dxa"/>
+            <w:vAlign w:val="center"/>
+          </w:tcPr>
+          <w:p>
+            <w:pPr>
+              <w:jc w:val="center"/>
+              <w:rPr>
+                <w:rFonts w:ascii="Times New Roman" w:hAnsi="Times New Roman"/>
+                <w:sz w:val="26"/>
+                <w:szCs w:val="26"/>
+              </w:rPr>
+            </w:pPr>
+          </w:p>
+        </w:tc>
+        <w:tc>
+          <w:tcPr>
+            <w:tcW w:w="8188" w:type="dxa"/>
+            <w:vAlign w:val="center"/>
+          </w:tcPr>
+          <w:p>
+            <w:pPr>
+              <w:jc w:val="center"/>
+              <w:rPr>
+                <w:rFonts w:ascii="Times New Roman" w:hAnsi="Times New Roman"/>
+                <w:sz w:val="26"/>
+                <w:szCs w:val="26"/>
+              </w:rPr>
+            </w:pPr>
+            <m:oMathPara>
+              <m:oMath>
+                <m:r>
+                  <w:rPr>
+                    <w:rFonts w:ascii="Cambria Math" w:hAnsi="Cambria Math"/>
+                    <w:sz w:val="26"/>
+                    <w:szCs w:val="26"/>
+                  </w:rPr>
+                  <m:t>p</m:t>
+                </m:r>
+                <m:d>
+                  <m:dPr>
+                    <m:ctrlPr>
+                      <w:rPr>
+                        <w:rFonts w:ascii="Cambria Math" w:hAnsi="Cambria Math"/>
+                        <w:i/>
+                        <w:sz w:val="26"/>
+                        <w:szCs w:val="26"/>
+                      </w:rPr>
+                    </m:ctrlPr>
+                  </m:dPr>
+                  <m:e>
+                    <m:r>
+                      <w:rPr>
+                        <w:rFonts w:ascii="Cambria Math" w:hAnsi="Cambria Math"/>
+                        <w:sz w:val="26"/>
+                        <w:szCs w:val="26"/>
+                      </w:rPr>
+                      <m:t>w</m:t>
+                    </m:r>
+                  </m:e>
+                </m:d>
+                <m:r>
+                  <w:rPr>
+                    <w:rFonts w:ascii="Cambria Math" w:hAnsi="Cambria Math"/>
+                    <w:sz w:val="26"/>
+                    <w:szCs w:val="26"/>
+                  </w:rPr>
+                  <m:t>~ N(0,Q)</m:t>
+                </m:r>
+              </m:oMath>
+            </m:oMathPara>
+          </w:p>
+        </w:tc>
+        <w:tc>
+          <w:tcPr>
+            <w:tcW w:w="650" w:type="dxa"/>
+            <w:vAlign w:val="center"/>
+          </w:tcPr>
+          <w:p>
+            <w:pPr>
+              <w:jc w:val="center"/>
+              <w:rPr>
+                <w:rFonts w:ascii="Times New Roman" w:hAnsi="Times New Roman"/>
+                <w:sz w:val="26"/>
+                <w:szCs w:val="26"/>
+              </w:rPr>
+            </w:pPr>
+            <w:r>
+              <w:rPr>
+                <w:rFonts w:ascii="Times New Roman" w:hAnsi="Times New Roman"/>
+                <w:sz w:val="26"/>
+                <w:szCs w:val="26"/>
+              </w:rPr>
+              <w:t>(21)</w:t>
+            </w:r>
+          </w:p>
+        </w:tc>
+      </w:tr>
+      <w:tr>
+        <w:tc>
+          <w:tcPr>
+            <w:tcW w:w="378" w:type="dxa"/>
+            <w:vAlign w:val="center"/>
+          </w:tcPr>
+          <w:p>
+            <w:pPr>
+              <w:jc w:val="center"/>
+              <w:rPr>
+                <w:rFonts w:ascii="Times New Roman" w:hAnsi="Times New Roman"/>
+                <w:sz w:val="26"/>
+                <w:szCs w:val="26"/>
+              </w:rPr>
+            </w:pPr>
+          </w:p>
+        </w:tc>
+        <w:tc>
+          <w:tcPr>
+            <w:tcW w:w="8188" w:type="dxa"/>
+            <w:vAlign w:val="center"/>
+          </w:tcPr>
+          <w:p>
+            <w:pPr>
+              <w:jc w:val="center"/>
+              <w:rPr>
+                <w:rFonts w:ascii="Times New Roman" w:hAnsi="Times New Roman"/>
+                <w:sz w:val="26"/>
+                <w:szCs w:val="26"/>
+              </w:rPr>
+            </w:pPr>
+            <m:oMathPara>
+              <m:oMath>
+                <m:r>
+                  <w:rPr>
+                    <w:rFonts w:ascii="Cambria Math" w:hAnsi="Cambria Math"/>
+                    <w:sz w:val="26"/>
+                    <w:szCs w:val="26"/>
+                  </w:rPr>
+                  <m:t>p</m:t>
+                </m:r>
+                <m:d>
+                  <m:dPr>
+                    <m:ctrlPr>
+                      <w:rPr>
+                        <w:rFonts w:ascii="Cambria Math" w:hAnsi="Cambria Math"/>
+                        <w:i/>
+                        <w:sz w:val="26"/>
+                        <w:szCs w:val="26"/>
+                      </w:rPr>
+                    </m:ctrlPr>
+                  </m:dPr>
+                  <m:e>
+                    <m:r>
+                      <w:rPr>
+                        <w:rFonts w:ascii="Cambria Math" w:hAnsi="Cambria Math"/>
+                        <w:sz w:val="26"/>
+                        <w:szCs w:val="26"/>
+                      </w:rPr>
+                      <m:t>v</m:t>
+                    </m:r>
+                  </m:e>
+                </m:d>
+                <m:r>
+                  <w:rPr>
+                    <w:rFonts w:ascii="Cambria Math" w:hAnsi="Cambria Math"/>
+                    <w:sz w:val="26"/>
+                    <w:szCs w:val="26"/>
+                  </w:rPr>
+                  <m:t>~N(0,R)</m:t>
+                </m:r>
+              </m:oMath>
+            </m:oMathPara>
+          </w:p>
+        </w:tc>
+        <w:tc>
+          <w:tcPr>
+            <w:tcW w:w="650" w:type="dxa"/>
+            <w:vAlign w:val="center"/>
+          </w:tcPr>
+          <w:p>
+            <w:pPr>
+              <w:jc w:val="center"/>
+              <w:rPr>
+                <w:rFonts w:ascii="Times New Roman" w:hAnsi="Times New Roman"/>
+                <w:sz w:val="26"/>
+                <w:szCs w:val="26"/>
+              </w:rPr>
+            </w:pPr>
+            <w:r>
+              <w:rPr>
+                <w:rFonts w:ascii="Times New Roman" w:hAnsi="Times New Roman"/>
+                <w:sz w:val="26"/>
+                <w:szCs w:val="26"/>
+              </w:rPr>
+              <w:t>(22)</w:t>
+            </w:r>
+          </w:p>
+        </w:tc>
+      </w:tr>
+    </w:tbl>
+    <w:p>
+      <w:pPr>
+        <w:ind w:left="270" w:firstLine="450"/>
+        <w:jc w:val="both"/>
+        <w:rPr>
+          <w:rFonts w:ascii="Times New Roman" w:eastAsiaTheme="minorEastAsia" w:hAnsi="Times New Roman" w:cs="Times New Roman"/>
+          <w:sz w:val="26"/>
+          <w:szCs w:val="26"/>
+        </w:rPr>
+      </w:pPr>
+      <w:r>
+        <w:rPr>
+          <w:rFonts w:ascii="Times New Roman" w:eastAsiaTheme="minorEastAsia" w:hAnsi="Times New Roman" w:cs="Times New Roman"/>
+          <w:sz w:val="26"/>
+          <w:szCs w:val="26"/>
+        </w:rPr>
+        <w:t>Trong đó:</w:t>
+      </w:r>
+    </w:p>
+    <w:p>
+      <w:pPr>
+        <w:ind w:left="990" w:firstLine="450"/>
+        <w:jc w:val="both"/>
+        <w:rPr>
+          <w:rFonts w:ascii="Times New Roman" w:eastAsiaTheme="minorEastAsia" w:hAnsi="Times New Roman" w:cs="Times New Roman"/>
+          <w:sz w:val="26"/>
+          <w:szCs w:val="26"/>
+        </w:rPr>
+      </w:pPr>
+      <m:oMath>
+        <m:r>
+          <w:rPr>
+            <w:rFonts w:ascii="Cambria Math" w:eastAsiaTheme="minorEastAsia" w:hAnsi="Cambria Math" w:cs="Times New Roman"/>
+            <w:sz w:val="26"/>
+            <w:szCs w:val="26"/>
+          </w:rPr>
+          <m:t>N</m:t>
+        </m:r>
+      </m:oMath>
+      <w:r>
+        <w:rPr>
+          <w:rFonts w:ascii="Times New Roman" w:eastAsiaTheme="minorEastAsia" w:hAnsi="Times New Roman" w:cs="Times New Roman"/>
+          <w:sz w:val="26"/>
+          <w:szCs w:val="26"/>
+        </w:rPr>
+        <w:t xml:space="preserve"> </w:t>
+      </w:r>
+      <w:proofErr w:type="gramStart"/>
+      <w:r>
+        <w:rPr>
+          <w:rFonts w:ascii="Times New Roman" w:eastAsiaTheme="minorEastAsia" w:hAnsi="Times New Roman" w:cs="Times New Roman"/>
+          <w:sz w:val="26"/>
+          <w:szCs w:val="26"/>
+        </w:rPr>
+        <w:t>là</w:t>
+      </w:r>
+      <w:proofErr w:type="gramEnd"/>
+      <w:r>
+        <w:rPr>
+          <w:rFonts w:ascii="Times New Roman" w:eastAsiaTheme="minorEastAsia" w:hAnsi="Times New Roman" w:cs="Times New Roman"/>
+          <w:sz w:val="26"/>
+          <w:szCs w:val="26"/>
+        </w:rPr>
+        <w:t xml:space="preserve"> hàm phân phối Gaussion.</w:t>
+      </w:r>
+    </w:p>
+    <w:p>
+      <w:pPr>
+        <w:ind w:left="990" w:firstLine="450"/>
+        <w:jc w:val="both"/>
+        <w:rPr>
+          <w:rFonts w:ascii="Times New Roman" w:eastAsiaTheme="minorEastAsia" w:hAnsi="Times New Roman" w:cs="Times New Roman"/>
+          <w:sz w:val="26"/>
+          <w:szCs w:val="26"/>
+        </w:rPr>
+      </w:pPr>
+      <m:oMath>
+        <m:r>
+          <w:rPr>
+            <w:rFonts w:ascii="Cambria Math" w:eastAsiaTheme="minorEastAsia" w:hAnsi="Cambria Math" w:cs="Times New Roman"/>
+            <w:sz w:val="26"/>
+            <w:szCs w:val="26"/>
+          </w:rPr>
+          <m:t>Q</m:t>
+        </m:r>
+      </m:oMath>
+      <w:r>
+        <w:rPr>
+          <w:rFonts w:ascii="Times New Roman" w:eastAsiaTheme="minorEastAsia" w:hAnsi="Times New Roman" w:cs="Times New Roman"/>
+          <w:sz w:val="26"/>
+          <w:szCs w:val="26"/>
+        </w:rPr>
+        <w:t xml:space="preserve"> </w:t>
+      </w:r>
+      <w:proofErr w:type="gramStart"/>
+      <w:r>
+        <w:rPr>
+          <w:rFonts w:ascii="Times New Roman" w:eastAsiaTheme="minorEastAsia" w:hAnsi="Times New Roman" w:cs="Times New Roman"/>
+          <w:sz w:val="26"/>
+          <w:szCs w:val="26"/>
+        </w:rPr>
+        <w:t>là</w:t>
+      </w:r>
+      <w:proofErr w:type="gramEnd"/>
+      <w:r>
+        <w:rPr>
+          <w:rFonts w:ascii="Times New Roman" w:eastAsiaTheme="minorEastAsia" w:hAnsi="Times New Roman" w:cs="Times New Roman"/>
+          <w:sz w:val="26"/>
+          <w:szCs w:val="26"/>
+        </w:rPr>
+        <w:t xml:space="preserve"> hiệp phương sai (covariance) nhiễu hệ thống.</w:t>
+      </w:r>
+    </w:p>
+    <w:p>
+      <w:pPr>
+        <w:ind w:left="990" w:firstLine="450"/>
+        <w:jc w:val="both"/>
+        <w:rPr>
+          <w:rFonts w:ascii="Times New Roman" w:eastAsiaTheme="minorEastAsia" w:hAnsi="Times New Roman" w:cs="Times New Roman"/>
+          <w:sz w:val="26"/>
+          <w:szCs w:val="26"/>
+        </w:rPr>
+      </w:pPr>
+      <m:oMath>
+        <m:r>
+          <w:rPr>
+            <w:rFonts w:ascii="Cambria Math" w:eastAsiaTheme="minorEastAsia" w:hAnsi="Cambria Math" w:cs="Times New Roman"/>
+            <w:sz w:val="26"/>
+            <w:szCs w:val="26"/>
+          </w:rPr>
+          <m:t>R</m:t>
+        </m:r>
+      </m:oMath>
+      <w:r>
+        <w:rPr>
+          <w:rFonts w:ascii="Times New Roman" w:eastAsiaTheme="minorEastAsia" w:hAnsi="Times New Roman" w:cs="Times New Roman"/>
+          <w:sz w:val="26"/>
+          <w:szCs w:val="26"/>
+        </w:rPr>
+        <w:t xml:space="preserve"> </w:t>
+      </w:r>
+      <w:proofErr w:type="gramStart"/>
+      <w:r>
+        <w:rPr>
+          <w:rFonts w:ascii="Times New Roman" w:eastAsiaTheme="minorEastAsia" w:hAnsi="Times New Roman" w:cs="Times New Roman"/>
+          <w:sz w:val="26"/>
+          <w:szCs w:val="26"/>
+        </w:rPr>
+        <w:t>là</w:t>
+      </w:r>
+      <w:proofErr w:type="gramEnd"/>
+      <w:r>
+        <w:rPr>
+          <w:rFonts w:ascii="Times New Roman" w:eastAsiaTheme="minorEastAsia" w:hAnsi="Times New Roman" w:cs="Times New Roman"/>
+          <w:sz w:val="26"/>
+          <w:szCs w:val="26"/>
+        </w:rPr>
+        <w:t xml:space="preserve"> hiệp phương sai nhiễu đo lường</w:t>
+      </w:r>
+    </w:p>
+    <w:p>
+      <w:pPr>
+        <w:ind w:left="270" w:firstLine="450"/>
+        <w:jc w:val="both"/>
+        <w:rPr>
+          <w:rFonts w:ascii="Times New Roman" w:eastAsiaTheme="minorEastAsia" w:hAnsi="Times New Roman" w:cs="Times New Roman"/>
+          <w:sz w:val="26"/>
+          <w:szCs w:val="26"/>
+        </w:rPr>
+      </w:pPr>
+      <w:proofErr w:type="gramStart"/>
+      <w:r>
+        <w:rPr>
+          <w:rFonts w:ascii="Times New Roman" w:eastAsiaTheme="minorEastAsia" w:hAnsi="Times New Roman" w:cs="Times New Roman"/>
+          <w:sz w:val="26"/>
+          <w:szCs w:val="26"/>
+        </w:rPr>
+        <w:t>Ở đây, chúng ta không đi sâu vào cách hình thành từng bước Kalman Filter, nên ta sẽ đi luôn vào cách sử dụng Kalman Filter như hình dưới.</w:t>
+      </w:r>
+      <w:proofErr w:type="gramEnd"/>
+    </w:p>
+    <w:p>
+      <w:pPr>
+        <w:ind w:left="270" w:firstLine="450"/>
+        <w:jc w:val="center"/>
+        <w:rPr>
+          <w:rFonts w:ascii="Times New Roman" w:eastAsiaTheme="minorEastAsia" w:hAnsi="Times New Roman" w:cs="Times New Roman"/>
+          <w:sz w:val="26"/>
+          <w:szCs w:val="26"/>
+        </w:rPr>
+      </w:pPr>
+      <w:r>
+        <w:rPr>
+          <w:rFonts w:ascii="Times New Roman" w:eastAsiaTheme="minorEastAsia" w:hAnsi="Times New Roman" w:cs="Times New Roman"/>
+          <w:sz w:val="26"/>
+          <w:szCs w:val="26"/>
+        </w:rPr>
+        <w:drawing>
+          <wp:inline distT="0" distB="0" distL="0" distR="0" wp14:anchorId="3D23AC13" wp14:editId="6695949F">
+            <wp:extent cx="5943600" cy="2891155"/>
+            <wp:effectExtent l="0" t="0" r="0" b="4445"/>
+            <wp:docPr id="23" name="Picture 23"/>
+            <wp:cNvGraphicFramePr>
+              <a:graphicFrameLocks xmlns:a="http://schemas.openxmlformats.org/drawingml/2006/main" noChangeAspect="1"/>
+            </wp:cNvGraphicFramePr>
+            <a:graphic xmlns:a="http://schemas.openxmlformats.org/drawingml/2006/main">
+              <a:graphicData uri="http://schemas.openxmlformats.org/drawingml/2006/picture">
+                <pic:pic xmlns:pic="http://schemas.openxmlformats.org/drawingml/2006/picture">
+                  <pic:nvPicPr>
+                    <pic:cNvPr id="0" name=""/>
+                    <pic:cNvPicPr/>
+                  </pic:nvPicPr>
+                  <pic:blipFill>
+                    <a:blip r:embed="rId10"/>
+                    <a:stretch>
+                      <a:fillRect/>
+                    </a:stretch>
+                  </pic:blipFill>
+                  <pic:spPr>
+                    <a:xfrm>
+                      <a:off x="0" y="0"/>
+                      <a:ext cx="5943600" cy="2891155"/>
+                    </a:xfrm>
+                    <a:prstGeom prst="rect">
+                      <a:avLst/>
+                    </a:prstGeom>
+                  </pic:spPr>
+                </pic:pic>
+              </a:graphicData>
+            </a:graphic>
+          </wp:inline>
+        </w:drawing>
+      </w:r>
+    </w:p>
+    <w:p>
+      <w:pPr>
+        <w:pStyle w:val="ListParagraph"/>
+        <w:ind w:left="270" w:firstLine="360"/>
+        <w:jc w:val="center"/>
+        <w:rPr>
+          <w:rFonts w:ascii="Times New Roman" w:hAnsi="Times New Roman" w:cs="Times New Roman"/>
+        </w:rPr>
+      </w:pPr>
+      <w:r>
+        <w:rPr>
+          <w:rFonts w:ascii="Times New Roman" w:hAnsi="Times New Roman" w:cs="Times New Roman"/>
+        </w:rPr>
+        <w:t>Fig3</w:t>
+      </w:r>
+      <w:r>
+        <w:rPr>
+          <w:rFonts w:ascii="Times New Roman" w:hAnsi="Times New Roman" w:cs="Times New Roman"/>
+        </w:rPr>
+        <w:t xml:space="preserve">. </w:t>
+      </w:r>
+      <w:r>
+        <w:rPr>
+          <w:rFonts w:ascii="Times New Roman" w:hAnsi="Times New Roman" w:cs="Times New Roman"/>
+        </w:rPr>
+        <w:t>Mô hình hoạt động của Kalman Filter</w:t>
+      </w:r>
+    </w:p>
+    <w:p>
+      <w:pPr>
+        <w:pStyle w:val="ListParagraph"/>
+        <w:ind w:left="270" w:firstLine="360"/>
+        <w:jc w:val="center"/>
+        <w:rPr>
+          <w:rFonts w:ascii="Times New Roman" w:hAnsi="Times New Roman" w:cs="Times New Roman"/>
+        </w:rPr>
+      </w:pPr>
+    </w:p>
+    <w:p>
+      <w:pPr>
+        <w:pStyle w:val="ListParagraph"/>
+        <w:ind w:left="270" w:firstLine="360"/>
+        <w:jc w:val="center"/>
+        <w:rPr>
+          <w:rFonts w:ascii="Times New Roman" w:hAnsi="Times New Roman" w:cs="Times New Roman"/>
+        </w:rPr>
+      </w:pPr>
+    </w:p>
+    <w:p>
+      <w:pPr>
+        <w:pStyle w:val="ListParagraph"/>
+        <w:ind w:left="270" w:firstLine="360"/>
+        <w:jc w:val="center"/>
+        <w:rPr>
+          <w:rFonts w:ascii="Times New Roman" w:hAnsi="Times New Roman" w:cs="Times New Roman"/>
+        </w:rPr>
+      </w:pPr>
+    </w:p>
+    <w:p>
+      <w:pPr>
+        <w:pStyle w:val="ListParagraph"/>
+        <w:ind w:left="270" w:firstLine="360"/>
+        <w:jc w:val="center"/>
+        <w:rPr>
+          <w:rFonts w:ascii="Times New Roman" w:hAnsi="Times New Roman" w:cs="Times New Roman"/>
+        </w:rPr>
+      </w:pPr>
+    </w:p>
+    <w:p>
+      <w:pPr>
+        <w:ind w:left="270" w:firstLine="450"/>
+        <w:rPr>
+          <w:rFonts w:ascii="Times New Roman" w:eastAsiaTheme="minorEastAsia" w:hAnsi="Times New Roman" w:cs="Times New Roman"/>
+          <w:sz w:val="26"/>
+          <w:szCs w:val="26"/>
+        </w:rPr>
+      </w:pPr>
+      <w:r>
+        <w:rPr>
+          <w:rFonts w:ascii="Times New Roman" w:eastAsiaTheme="minorEastAsia" w:hAnsi="Times New Roman" w:cs="Times New Roman"/>
+          <w:sz w:val="26"/>
+          <w:szCs w:val="26"/>
+        </w:rPr>
+        <w:lastRenderedPageBreak/>
+        <w:t>Trong đó:</w:t>
+      </w:r>
+    </w:p>
+    <w:p>
+      <w:pPr>
+        <w:ind w:left="270" w:firstLine="450"/>
+        <w:rPr>
+          <w:rFonts w:ascii="Times New Roman" w:eastAsiaTheme="minorEastAsia" w:hAnsi="Times New Roman" w:cs="Times New Roman"/>
+          <w:sz w:val="26"/>
+          <w:szCs w:val="26"/>
+        </w:rPr>
+      </w:pPr>
+      <w:r>
+        <w:rPr>
+          <w:rFonts w:ascii="Times New Roman" w:eastAsiaTheme="minorEastAsia" w:hAnsi="Times New Roman" w:cs="Times New Roman"/>
+          <w:sz w:val="26"/>
+          <w:szCs w:val="26"/>
+        </w:rPr>
+        <w:tab/>
+      </w:r>
+      <m:oMath>
+        <m:sSub>
+          <m:sSubPr>
+            <m:ctrlPr>
+              <w:rPr>
+                <w:rFonts w:ascii="Cambria Math" w:eastAsiaTheme="minorEastAsia" w:hAnsi="Cambria Math" w:cs="Times New Roman"/>
+                <w:i/>
+                <w:sz w:val="26"/>
+                <w:szCs w:val="26"/>
+              </w:rPr>
+            </m:ctrlPr>
+          </m:sSubPr>
+          <m:e>
+            <m:r>
+              <w:rPr>
+                <w:rFonts w:ascii="Cambria Math" w:eastAsiaTheme="minorEastAsia" w:hAnsi="Cambria Math" w:cs="Times New Roman"/>
+                <w:sz w:val="26"/>
+                <w:szCs w:val="26"/>
+              </w:rPr>
+              <m:t>P</m:t>
+            </m:r>
+          </m:e>
+          <m:sub>
+            <m:r>
+              <w:rPr>
+                <w:rFonts w:ascii="Cambria Math" w:eastAsiaTheme="minorEastAsia" w:hAnsi="Cambria Math" w:cs="Times New Roman"/>
+                <w:sz w:val="26"/>
+                <w:szCs w:val="26"/>
+              </w:rPr>
+              <m:t>k</m:t>
+            </m:r>
+          </m:sub>
+        </m:sSub>
+      </m:oMath>
+      <w:proofErr w:type="gramStart"/>
+      <w:r>
+        <w:rPr>
+          <w:rFonts w:ascii="Times New Roman" w:eastAsiaTheme="minorEastAsia" w:hAnsi="Times New Roman" w:cs="Times New Roman"/>
+          <w:sz w:val="26"/>
+          <w:szCs w:val="26"/>
+        </w:rPr>
+        <w:t>là</w:t>
+      </w:r>
+      <w:proofErr w:type="gramEnd"/>
+      <w:r>
+        <w:rPr>
+          <w:rFonts w:ascii="Times New Roman" w:eastAsiaTheme="minorEastAsia" w:hAnsi="Times New Roman" w:cs="Times New Roman"/>
+          <w:sz w:val="26"/>
+          <w:szCs w:val="26"/>
+        </w:rPr>
+        <w:t xml:space="preserve"> hiệp phương sai ước lượng (estimate covariance).</w:t>
+      </w:r>
+    </w:p>
+    <w:p>
+      <w:pPr>
+        <w:ind w:left="270" w:firstLine="450"/>
+        <w:rPr>
+          <w:rFonts w:ascii="Times New Roman" w:eastAsiaTheme="minorEastAsia" w:hAnsi="Times New Roman" w:cs="Times New Roman"/>
+          <w:sz w:val="26"/>
+          <w:szCs w:val="26"/>
+        </w:rPr>
+      </w:pPr>
+      <w:r>
+        <w:rPr>
+          <w:rFonts w:ascii="Times New Roman" w:eastAsiaTheme="minorEastAsia" w:hAnsi="Times New Roman" w:cs="Times New Roman"/>
+          <w:sz w:val="26"/>
+          <w:szCs w:val="26"/>
+        </w:rPr>
+        <w:tab/>
+      </w:r>
+      <m:oMath>
+        <m:sSub>
+          <m:sSubPr>
+            <m:ctrlPr>
+              <w:rPr>
+                <w:rFonts w:ascii="Cambria Math" w:eastAsiaTheme="minorEastAsia" w:hAnsi="Cambria Math" w:cs="Times New Roman"/>
+                <w:i/>
+                <w:sz w:val="26"/>
+                <w:szCs w:val="26"/>
+              </w:rPr>
+            </m:ctrlPr>
+          </m:sSubPr>
+          <m:e>
+            <m:r>
+              <w:rPr>
+                <w:rFonts w:ascii="Cambria Math" w:eastAsiaTheme="minorEastAsia" w:hAnsi="Cambria Math" w:cs="Times New Roman"/>
+                <w:sz w:val="26"/>
+                <w:szCs w:val="26"/>
+              </w:rPr>
+              <m:t>K</m:t>
+            </m:r>
+          </m:e>
+          <m:sub>
+            <m:r>
+              <w:rPr>
+                <w:rFonts w:ascii="Cambria Math" w:eastAsiaTheme="minorEastAsia" w:hAnsi="Cambria Math" w:cs="Times New Roman"/>
+                <w:sz w:val="26"/>
+                <w:szCs w:val="26"/>
+              </w:rPr>
+              <m:t>k</m:t>
+            </m:r>
+          </m:sub>
+        </m:sSub>
+      </m:oMath>
+      <w:r>
+        <w:rPr>
+          <w:rFonts w:ascii="Times New Roman" w:eastAsiaTheme="minorEastAsia" w:hAnsi="Times New Roman" w:cs="Times New Roman"/>
+          <w:sz w:val="26"/>
+          <w:szCs w:val="26"/>
+        </w:rPr>
+        <w:t xml:space="preserve"> </w:t>
+      </w:r>
+      <w:proofErr w:type="gramStart"/>
+      <w:r>
+        <w:rPr>
+          <w:rFonts w:ascii="Times New Roman" w:eastAsiaTheme="minorEastAsia" w:hAnsi="Times New Roman" w:cs="Times New Roman"/>
+          <w:sz w:val="26"/>
+          <w:szCs w:val="26"/>
+        </w:rPr>
+        <w:t>là</w:t>
+      </w:r>
+      <w:proofErr w:type="gramEnd"/>
+      <w:r>
+        <w:rPr>
+          <w:rFonts w:ascii="Times New Roman" w:eastAsiaTheme="minorEastAsia" w:hAnsi="Times New Roman" w:cs="Times New Roman"/>
+          <w:sz w:val="26"/>
+          <w:szCs w:val="26"/>
+        </w:rPr>
+        <w:t xml:space="preserve"> độ lợi Kalman (Kalman Gain)</w:t>
+      </w:r>
+    </w:p>
+    <w:p>
+      <w:pPr>
+        <w:ind w:left="270" w:firstLine="450"/>
+        <w:rPr>
+          <w:rFonts w:ascii="Times New Roman" w:eastAsiaTheme="minorEastAsia" w:hAnsi="Times New Roman" w:cs="Times New Roman"/>
+          <w:sz w:val="26"/>
+          <w:szCs w:val="26"/>
+        </w:rPr>
+      </w:pPr>
+      <w:r>
+        <w:rPr>
+          <w:rFonts w:ascii="Times New Roman" w:eastAsiaTheme="minorEastAsia" w:hAnsi="Times New Roman" w:cs="Times New Roman"/>
+          <w:sz w:val="26"/>
+          <w:szCs w:val="26"/>
+        </w:rPr>
+        <w:t xml:space="preserve">Theo </w:t>
+      </w:r>
+      <w:r>
+        <w:rPr>
+          <w:rFonts w:ascii="Times New Roman" w:eastAsiaTheme="minorEastAsia" w:hAnsi="Times New Roman" w:cs="Times New Roman"/>
+          <w:sz w:val="26"/>
+          <w:szCs w:val="26"/>
+        </w:rPr>
+        <w:t xml:space="preserve">Fig3, </w:t>
+      </w:r>
+      <w:r>
+        <w:rPr>
+          <w:rFonts w:ascii="Times New Roman" w:eastAsiaTheme="minorEastAsia" w:hAnsi="Times New Roman" w:cs="Times New Roman"/>
+          <w:sz w:val="26"/>
+          <w:szCs w:val="26"/>
+        </w:rPr>
+        <w:t xml:space="preserve">chúng ta cần phải khởi tạo </w:t>
+      </w:r>
+      <m:oMath>
+        <m:sSub>
+          <m:sSubPr>
+            <m:ctrlPr>
+              <w:rPr>
+                <w:rFonts w:ascii="Cambria Math" w:eastAsiaTheme="minorEastAsia" w:hAnsi="Cambria Math" w:cs="Times New Roman"/>
+                <w:i/>
+                <w:sz w:val="26"/>
+                <w:szCs w:val="26"/>
+              </w:rPr>
+            </m:ctrlPr>
+          </m:sSubPr>
+          <m:e>
+            <m:r>
+              <w:rPr>
+                <w:rFonts w:ascii="Cambria Math" w:eastAsiaTheme="minorEastAsia" w:hAnsi="Cambria Math" w:cs="Times New Roman"/>
+                <w:sz w:val="26"/>
+                <w:szCs w:val="26"/>
+              </w:rPr>
+              <m:t>x</m:t>
+            </m:r>
+          </m:e>
+          <m:sub>
+            <m:r>
+              <w:rPr>
+                <w:rFonts w:ascii="Cambria Math" w:eastAsiaTheme="minorEastAsia" w:hAnsi="Cambria Math" w:cs="Times New Roman"/>
+                <w:sz w:val="26"/>
+                <w:szCs w:val="26"/>
+              </w:rPr>
+              <m:t>k-1</m:t>
+            </m:r>
+          </m:sub>
+        </m:sSub>
+      </m:oMath>
+      <w:r>
+        <w:rPr>
+          <w:rFonts w:ascii="Times New Roman" w:eastAsiaTheme="minorEastAsia" w:hAnsi="Times New Roman" w:cs="Times New Roman"/>
+          <w:sz w:val="26"/>
+          <w:szCs w:val="26"/>
+        </w:rPr>
+        <w:t xml:space="preserve"> </w:t>
+      </w:r>
+      <w:proofErr w:type="gramStart"/>
+      <w:r>
+        <w:rPr>
+          <w:rFonts w:ascii="Times New Roman" w:eastAsiaTheme="minorEastAsia" w:hAnsi="Times New Roman" w:cs="Times New Roman"/>
+          <w:sz w:val="26"/>
+          <w:szCs w:val="26"/>
+        </w:rPr>
+        <w:t xml:space="preserve">và </w:t>
+      </w:r>
+      <w:proofErr w:type="gramEnd"/>
+      <m:oMath>
+        <m:sSub>
+          <m:sSubPr>
+            <m:ctrlPr>
+              <w:rPr>
+                <w:rFonts w:ascii="Cambria Math" w:eastAsiaTheme="minorEastAsia" w:hAnsi="Cambria Math" w:cs="Times New Roman"/>
+                <w:i/>
+                <w:sz w:val="26"/>
+                <w:szCs w:val="26"/>
+              </w:rPr>
+            </m:ctrlPr>
+          </m:sSubPr>
+          <m:e>
+            <m:r>
+              <w:rPr>
+                <w:rFonts w:ascii="Cambria Math" w:eastAsiaTheme="minorEastAsia" w:hAnsi="Cambria Math" w:cs="Times New Roman"/>
+                <w:sz w:val="26"/>
+                <w:szCs w:val="26"/>
+              </w:rPr>
+              <m:t>P</m:t>
+            </m:r>
+          </m:e>
+          <m:sub>
+            <m:r>
+              <w:rPr>
+                <w:rFonts w:ascii="Cambria Math" w:eastAsiaTheme="minorEastAsia" w:hAnsi="Cambria Math" w:cs="Times New Roman"/>
+                <w:sz w:val="26"/>
+                <w:szCs w:val="26"/>
+              </w:rPr>
+              <m:t>k-1</m:t>
+            </m:r>
+          </m:sub>
+        </m:sSub>
+      </m:oMath>
+      <w:r>
+        <w:rPr>
+          <w:rFonts w:ascii="Times New Roman" w:eastAsiaTheme="minorEastAsia" w:hAnsi="Times New Roman" w:cs="Times New Roman"/>
+          <w:sz w:val="26"/>
+          <w:szCs w:val="26"/>
+        </w:rPr>
+        <w:t xml:space="preserve">. Vậy ta phải cung cấp 5 tham số </w:t>
+      </w:r>
+      <m:oMath>
+        <m:sSub>
+          <m:sSubPr>
+            <m:ctrlPr>
+              <w:rPr>
+                <w:rFonts w:ascii="Cambria Math" w:eastAsiaTheme="minorEastAsia" w:hAnsi="Cambria Math" w:cs="Times New Roman"/>
+                <w:i/>
+                <w:sz w:val="26"/>
+                <w:szCs w:val="26"/>
+              </w:rPr>
+            </m:ctrlPr>
+          </m:sSubPr>
+          <m:e>
+            <m:r>
+              <w:rPr>
+                <w:rFonts w:ascii="Cambria Math" w:eastAsiaTheme="minorEastAsia" w:hAnsi="Cambria Math" w:cs="Times New Roman"/>
+                <w:sz w:val="26"/>
+                <w:szCs w:val="26"/>
+              </w:rPr>
+              <m:t>x</m:t>
+            </m:r>
+          </m:e>
+          <m:sub>
+            <m:r>
+              <w:rPr>
+                <w:rFonts w:ascii="Cambria Math" w:eastAsiaTheme="minorEastAsia" w:hAnsi="Cambria Math" w:cs="Times New Roman"/>
+                <w:sz w:val="26"/>
+                <w:szCs w:val="26"/>
+              </w:rPr>
+              <m:t>k-1</m:t>
+            </m:r>
+          </m:sub>
+        </m:sSub>
+        <m:r>
+          <w:rPr>
+            <w:rFonts w:ascii="Cambria Math" w:eastAsiaTheme="minorEastAsia" w:hAnsi="Cambria Math" w:cs="Times New Roman"/>
+            <w:sz w:val="26"/>
+            <w:szCs w:val="26"/>
+          </w:rPr>
+          <m:t xml:space="preserve">, </m:t>
+        </m:r>
+        <m:sSub>
+          <m:sSubPr>
+            <m:ctrlPr>
+              <w:rPr>
+                <w:rFonts w:ascii="Cambria Math" w:eastAsiaTheme="minorEastAsia" w:hAnsi="Cambria Math" w:cs="Times New Roman"/>
+                <w:i/>
+                <w:sz w:val="26"/>
+                <w:szCs w:val="26"/>
+              </w:rPr>
+            </m:ctrlPr>
+          </m:sSubPr>
+          <m:e>
+            <m:r>
+              <w:rPr>
+                <w:rFonts w:ascii="Cambria Math" w:eastAsiaTheme="minorEastAsia" w:hAnsi="Cambria Math" w:cs="Times New Roman"/>
+                <w:sz w:val="26"/>
+                <w:szCs w:val="26"/>
+              </w:rPr>
+              <m:t>P</m:t>
+            </m:r>
+          </m:e>
+          <m:sub>
+            <m:r>
+              <w:rPr>
+                <w:rFonts w:ascii="Cambria Math" w:eastAsiaTheme="minorEastAsia" w:hAnsi="Cambria Math" w:cs="Times New Roman"/>
+                <w:sz w:val="26"/>
+                <w:szCs w:val="26"/>
+              </w:rPr>
+              <m:t>k-1</m:t>
+            </m:r>
+          </m:sub>
+        </m:sSub>
+        <m:r>
+          <w:rPr>
+            <w:rFonts w:ascii="Cambria Math" w:eastAsiaTheme="minorEastAsia" w:hAnsi="Cambria Math" w:cs="Times New Roman"/>
+            <w:sz w:val="26"/>
+            <w:szCs w:val="26"/>
+          </w:rPr>
+          <m:t xml:space="preserve">, </m:t>
+        </m:r>
+        <m:sSub>
+          <m:sSubPr>
+            <m:ctrlPr>
+              <w:rPr>
+                <w:rFonts w:ascii="Cambria Math" w:eastAsiaTheme="minorEastAsia" w:hAnsi="Cambria Math" w:cs="Times New Roman"/>
+                <w:i/>
+                <w:sz w:val="26"/>
+                <w:szCs w:val="26"/>
+              </w:rPr>
+            </m:ctrlPr>
+          </m:sSubPr>
+          <m:e>
+            <m:r>
+              <w:rPr>
+                <w:rFonts w:ascii="Cambria Math" w:eastAsiaTheme="minorEastAsia" w:hAnsi="Cambria Math" w:cs="Times New Roman"/>
+                <w:sz w:val="26"/>
+                <w:szCs w:val="26"/>
+              </w:rPr>
+              <m:t>K</m:t>
+            </m:r>
+          </m:e>
+          <m:sub>
+            <m:r>
+              <w:rPr>
+                <w:rFonts w:ascii="Cambria Math" w:eastAsiaTheme="minorEastAsia" w:hAnsi="Cambria Math" w:cs="Times New Roman"/>
+                <w:sz w:val="26"/>
+                <w:szCs w:val="26"/>
+              </w:rPr>
+              <m:t>k-1</m:t>
+            </m:r>
+          </m:sub>
+        </m:sSub>
+        <m:r>
+          <w:rPr>
+            <w:rFonts w:ascii="Cambria Math" w:eastAsiaTheme="minorEastAsia" w:hAnsi="Cambria Math" w:cs="Times New Roman"/>
+            <w:sz w:val="26"/>
+            <w:szCs w:val="26"/>
+          </w:rPr>
+          <m:t>,Q</m:t>
+        </m:r>
+      </m:oMath>
+      <w:r>
+        <w:rPr>
+          <w:rFonts w:ascii="Times New Roman" w:eastAsiaTheme="minorEastAsia" w:hAnsi="Times New Roman" w:cs="Times New Roman"/>
+          <w:sz w:val="26"/>
+          <w:szCs w:val="26"/>
+        </w:rPr>
+        <w:t xml:space="preserve"> và </w:t>
+      </w:r>
+      <m:oMath>
+        <m:r>
+          <w:rPr>
+            <w:rFonts w:ascii="Cambria Math" w:eastAsiaTheme="minorEastAsia" w:hAnsi="Cambria Math" w:cs="Times New Roman"/>
+            <w:sz w:val="26"/>
+            <w:szCs w:val="26"/>
+          </w:rPr>
+          <m:t>R</m:t>
+        </m:r>
+      </m:oMath>
+      <w:r>
+        <w:rPr>
+          <w:rFonts w:ascii="Times New Roman" w:eastAsiaTheme="minorEastAsia" w:hAnsi="Times New Roman" w:cs="Times New Roman"/>
+          <w:sz w:val="26"/>
+          <w:szCs w:val="26"/>
+        </w:rPr>
+        <w:t xml:space="preserve"> để mô hình Kalman Filter hoạt độ</w:t>
+      </w:r>
+      <w:r>
+        <w:rPr>
+          <w:rFonts w:ascii="Times New Roman" w:eastAsiaTheme="minorEastAsia" w:hAnsi="Times New Roman" w:cs="Times New Roman"/>
+          <w:sz w:val="26"/>
+          <w:szCs w:val="26"/>
+        </w:rPr>
+        <w:t>ng:</w:t>
+      </w:r>
+    </w:p>
+    <w:p>
+      <w:pPr>
+        <w:ind w:left="270" w:firstLine="450"/>
+        <w:rPr>
+          <w:rFonts w:ascii="Times New Roman" w:eastAsiaTheme="minorEastAsia" w:hAnsi="Times New Roman" w:cs="Times New Roman"/>
+          <w:sz w:val="26"/>
+          <w:szCs w:val="26"/>
+        </w:rPr>
+      </w:pPr>
+      <w:r>
+        <w:rPr>
+          <w:rFonts w:ascii="Times New Roman" w:eastAsiaTheme="minorEastAsia" w:hAnsi="Times New Roman" w:cs="Times New Roman"/>
+          <w:sz w:val="26"/>
+          <w:szCs w:val="26"/>
+        </w:rPr>
+        <w:tab/>
+      </w:r>
+      <m:oMath>
+        <m:sSub>
+          <m:sSubPr>
+            <m:ctrlPr>
+              <w:rPr>
+                <w:rFonts w:ascii="Cambria Math" w:eastAsiaTheme="minorEastAsia" w:hAnsi="Cambria Math" w:cs="Times New Roman"/>
+                <w:i/>
+                <w:sz w:val="26"/>
+                <w:szCs w:val="26"/>
+              </w:rPr>
+            </m:ctrlPr>
+          </m:sSubPr>
+          <m:e>
+            <m:r>
+              <w:rPr>
+                <w:rFonts w:ascii="Cambria Math" w:eastAsiaTheme="minorEastAsia" w:hAnsi="Cambria Math" w:cs="Times New Roman"/>
+                <w:sz w:val="26"/>
+                <w:szCs w:val="26"/>
+              </w:rPr>
+              <m:t>x</m:t>
+            </m:r>
+          </m:e>
+          <m:sub>
+            <m:r>
+              <w:rPr>
+                <w:rFonts w:ascii="Cambria Math" w:eastAsiaTheme="minorEastAsia" w:hAnsi="Cambria Math" w:cs="Times New Roman"/>
+                <w:sz w:val="26"/>
+                <w:szCs w:val="26"/>
+              </w:rPr>
+              <m:t>k-1</m:t>
+            </m:r>
+          </m:sub>
+        </m:sSub>
+      </m:oMath>
+      <w:proofErr w:type="gramStart"/>
+      <w:r>
+        <w:rPr>
+          <w:rFonts w:ascii="Times New Roman" w:eastAsiaTheme="minorEastAsia" w:hAnsi="Times New Roman" w:cs="Times New Roman"/>
+          <w:sz w:val="26"/>
+          <w:szCs w:val="26"/>
+        </w:rPr>
+        <w:t>ta</w:t>
+      </w:r>
+      <w:proofErr w:type="gramEnd"/>
+      <w:r>
+        <w:rPr>
+          <w:rFonts w:ascii="Times New Roman" w:eastAsiaTheme="minorEastAsia" w:hAnsi="Times New Roman" w:cs="Times New Roman"/>
+          <w:sz w:val="26"/>
+          <w:szCs w:val="26"/>
+        </w:rPr>
+        <w:t xml:space="preserve"> khởi tạo bằng với </w:t>
+      </w:r>
+      <w:r>
+        <w:rPr>
+          <w:rFonts w:ascii="Times New Roman" w:eastAsiaTheme="minorEastAsia" w:hAnsi="Times New Roman" w:cs="Times New Roman"/>
+          <w:sz w:val="26"/>
+          <w:szCs w:val="26"/>
+        </w:rPr>
+        <w:t>dữ liệu RSSI đo được lần đầu tiên.</w:t>
+      </w:r>
+    </w:p>
+    <w:p>
+      <w:pPr>
+        <w:ind w:left="270" w:firstLine="450"/>
+        <w:rPr>
+          <w:rFonts w:ascii="Times New Roman" w:eastAsiaTheme="minorEastAsia" w:hAnsi="Times New Roman" w:cs="Times New Roman"/>
+          <w:sz w:val="26"/>
+          <w:szCs w:val="26"/>
+        </w:rPr>
+      </w:pPr>
+      <w:r>
+        <w:rPr>
+          <w:rFonts w:ascii="Times New Roman" w:eastAsiaTheme="minorEastAsia" w:hAnsi="Times New Roman" w:cs="Times New Roman"/>
+          <w:sz w:val="26"/>
+          <w:szCs w:val="26"/>
+        </w:rPr>
+        <w:tab/>
+      </w:r>
+      <m:oMath>
+        <m:sSub>
+          <m:sSubPr>
+            <m:ctrlPr>
+              <w:rPr>
+                <w:rFonts w:ascii="Cambria Math" w:eastAsiaTheme="minorEastAsia" w:hAnsi="Cambria Math" w:cs="Times New Roman"/>
+                <w:i/>
+                <w:sz w:val="26"/>
+                <w:szCs w:val="26"/>
+              </w:rPr>
+            </m:ctrlPr>
+          </m:sSubPr>
+          <m:e>
+            <m:r>
+              <w:rPr>
+                <w:rFonts w:ascii="Cambria Math" w:eastAsiaTheme="minorEastAsia" w:hAnsi="Cambria Math" w:cs="Times New Roman"/>
+                <w:sz w:val="26"/>
+                <w:szCs w:val="26"/>
+              </w:rPr>
+              <m:t>K</m:t>
+            </m:r>
+          </m:e>
+          <m:sub>
+            <m:r>
+              <w:rPr>
+                <w:rFonts w:ascii="Cambria Math" w:eastAsiaTheme="minorEastAsia" w:hAnsi="Cambria Math" w:cs="Times New Roman"/>
+                <w:sz w:val="26"/>
+                <w:szCs w:val="26"/>
+              </w:rPr>
+              <m:t>k</m:t>
+            </m:r>
+          </m:sub>
+        </m:sSub>
+      </m:oMath>
+      <w:r>
+        <w:rPr>
+          <w:rFonts w:ascii="Times New Roman" w:eastAsiaTheme="minorEastAsia" w:hAnsi="Times New Roman" w:cs="Times New Roman"/>
+          <w:sz w:val="26"/>
+          <w:szCs w:val="26"/>
+        </w:rPr>
+        <w:t xml:space="preserve"> </w:t>
+      </w:r>
+      <w:proofErr w:type="gramStart"/>
+      <w:r>
+        <w:rPr>
+          <w:rFonts w:ascii="Times New Roman" w:eastAsiaTheme="minorEastAsia" w:hAnsi="Times New Roman" w:cs="Times New Roman"/>
+          <w:sz w:val="26"/>
+          <w:szCs w:val="26"/>
+        </w:rPr>
+        <w:t>ta</w:t>
+      </w:r>
+      <w:proofErr w:type="gramEnd"/>
+      <w:r>
+        <w:rPr>
+          <w:rFonts w:ascii="Times New Roman" w:eastAsiaTheme="minorEastAsia" w:hAnsi="Times New Roman" w:cs="Times New Roman"/>
+          <w:sz w:val="26"/>
+          <w:szCs w:val="26"/>
+        </w:rPr>
+        <w:t xml:space="preserve"> cho bằng 0, sẽ thay đổi sau mỗi bước tính.</w:t>
+      </w:r>
+    </w:p>
+    <w:p>
+      <w:pPr>
+        <w:ind w:left="270" w:firstLine="450"/>
+        <w:rPr>
+          <w:rFonts w:ascii="Times New Roman" w:eastAsiaTheme="minorEastAsia" w:hAnsi="Times New Roman" w:cs="Times New Roman"/>
+          <w:sz w:val="26"/>
+          <w:szCs w:val="26"/>
+        </w:rPr>
+      </w:pPr>
+      <w:r>
+        <w:rPr>
+          <w:rFonts w:ascii="Times New Roman" w:eastAsiaTheme="minorEastAsia" w:hAnsi="Times New Roman" w:cs="Times New Roman"/>
+          <w:sz w:val="26"/>
+          <w:szCs w:val="26"/>
+        </w:rPr>
+        <w:tab/>
+      </w:r>
+      <m:oMath>
+        <m:sSub>
+          <m:sSubPr>
+            <m:ctrlPr>
+              <w:rPr>
+                <w:rFonts w:ascii="Cambria Math" w:eastAsiaTheme="minorEastAsia" w:hAnsi="Cambria Math" w:cs="Times New Roman"/>
+                <w:i/>
+                <w:sz w:val="26"/>
+                <w:szCs w:val="26"/>
+              </w:rPr>
+            </m:ctrlPr>
+          </m:sSubPr>
+          <m:e>
+            <m:r>
+              <w:rPr>
+                <w:rFonts w:ascii="Cambria Math" w:eastAsiaTheme="minorEastAsia" w:hAnsi="Cambria Math" w:cs="Times New Roman"/>
+                <w:sz w:val="26"/>
+                <w:szCs w:val="26"/>
+              </w:rPr>
+              <m:t>P</m:t>
+            </m:r>
+          </m:e>
+          <m:sub>
+            <m:r>
+              <w:rPr>
+                <w:rFonts w:ascii="Cambria Math" w:eastAsiaTheme="minorEastAsia" w:hAnsi="Cambria Math" w:cs="Times New Roman"/>
+                <w:sz w:val="26"/>
+                <w:szCs w:val="26"/>
+              </w:rPr>
+              <m:t>k-1</m:t>
+            </m:r>
+          </m:sub>
+        </m:sSub>
+      </m:oMath>
+      <w:r>
+        <w:rPr>
+          <w:rFonts w:ascii="Times New Roman" w:eastAsiaTheme="minorEastAsia" w:hAnsi="Times New Roman" w:cs="Times New Roman"/>
+          <w:sz w:val="26"/>
+          <w:szCs w:val="26"/>
+        </w:rPr>
+        <w:t xml:space="preserve"> </w:t>
+      </w:r>
+      <w:proofErr w:type="gramStart"/>
+      <w:r>
+        <w:rPr>
+          <w:rFonts w:ascii="Times New Roman" w:eastAsiaTheme="minorEastAsia" w:hAnsi="Times New Roman" w:cs="Times New Roman"/>
+          <w:sz w:val="26"/>
+          <w:szCs w:val="26"/>
+        </w:rPr>
+        <w:t>ta</w:t>
+      </w:r>
+      <w:proofErr w:type="gramEnd"/>
+      <w:r>
+        <w:rPr>
+          <w:rFonts w:ascii="Times New Roman" w:eastAsiaTheme="minorEastAsia" w:hAnsi="Times New Roman" w:cs="Times New Roman"/>
+          <w:sz w:val="26"/>
+          <w:szCs w:val="26"/>
+        </w:rPr>
+        <w:t xml:space="preserve"> khởi tạo bằng vớ</w:t>
+      </w:r>
+      <w:r>
+        <w:rPr>
+          <w:rFonts w:ascii="Times New Roman" w:eastAsiaTheme="minorEastAsia" w:hAnsi="Times New Roman" w:cs="Times New Roman"/>
+          <w:sz w:val="26"/>
+          <w:szCs w:val="26"/>
+        </w:rPr>
+        <w:t>i Q</w:t>
+      </w:r>
+      <w:r>
+        <w:rPr>
+          <w:rFonts w:ascii="Times New Roman" w:eastAsiaTheme="minorEastAsia" w:hAnsi="Times New Roman" w:cs="Times New Roman"/>
+          <w:sz w:val="26"/>
+          <w:szCs w:val="26"/>
+        </w:rPr>
+        <w:t>, sẽ thay đổi sau mỗi bước tính.</w:t>
+      </w:r>
+    </w:p>
+    <w:p>
+      <w:pPr>
+        <w:ind w:left="270" w:firstLine="450"/>
+        <w:rPr>
+          <w:rFonts w:ascii="Times New Roman" w:eastAsiaTheme="minorEastAsia" w:hAnsi="Times New Roman" w:cs="Times New Roman"/>
+          <w:sz w:val="26"/>
+          <w:szCs w:val="26"/>
+        </w:rPr>
+      </w:pPr>
+      <w:r>
+        <w:rPr>
+          <w:rFonts w:ascii="Times New Roman" w:eastAsiaTheme="minorEastAsia" w:hAnsi="Times New Roman" w:cs="Times New Roman"/>
+          <w:sz w:val="26"/>
+          <w:szCs w:val="26"/>
+        </w:rPr>
+        <w:tab/>
+      </w:r>
+      <m:oMath>
+        <m:r>
+          <w:rPr>
+            <w:rFonts w:ascii="Cambria Math" w:eastAsiaTheme="minorEastAsia" w:hAnsi="Cambria Math" w:cs="Times New Roman"/>
+            <w:sz w:val="26"/>
+            <w:szCs w:val="26"/>
+          </w:rPr>
+          <m:t>Q</m:t>
+        </m:r>
+      </m:oMath>
+      <w:r>
+        <w:rPr>
+          <w:rFonts w:ascii="Times New Roman" w:eastAsiaTheme="minorEastAsia" w:hAnsi="Times New Roman" w:cs="Times New Roman"/>
+          <w:sz w:val="26"/>
+          <w:szCs w:val="26"/>
+        </w:rPr>
+        <w:t xml:space="preserve"> </w:t>
+      </w:r>
+      <w:proofErr w:type="gramStart"/>
+      <w:r>
+        <w:rPr>
+          <w:rFonts w:ascii="Times New Roman" w:eastAsiaTheme="minorEastAsia" w:hAnsi="Times New Roman" w:cs="Times New Roman"/>
+          <w:sz w:val="26"/>
+          <w:szCs w:val="26"/>
+        </w:rPr>
+        <w:t>không</w:t>
+      </w:r>
+      <w:proofErr w:type="gramEnd"/>
+      <w:r>
+        <w:rPr>
+          <w:rFonts w:ascii="Times New Roman" w:eastAsiaTheme="minorEastAsia" w:hAnsi="Times New Roman" w:cs="Times New Roman"/>
+          <w:sz w:val="26"/>
+          <w:szCs w:val="26"/>
+        </w:rPr>
+        <w:t xml:space="preserve"> có cách cài đặt cụ thể. </w:t>
+      </w:r>
+      <w:proofErr w:type="gramStart"/>
+      <w:r>
+        <w:rPr>
+          <w:rFonts w:ascii="Times New Roman" w:eastAsiaTheme="minorEastAsia" w:hAnsi="Times New Roman" w:cs="Times New Roman"/>
+          <w:sz w:val="26"/>
+          <w:szCs w:val="26"/>
+        </w:rPr>
+        <w:t>Thông qua thử nghiệm để lấy Q tốt nhất.</w:t>
+      </w:r>
+      <w:proofErr w:type="gramEnd"/>
+    </w:p>
+    <w:p>
+      <w:pPr>
+        <w:ind w:left="270" w:firstLine="450"/>
+        <w:rPr>
+          <w:rFonts w:ascii="Times New Roman" w:eastAsiaTheme="minorEastAsia" w:hAnsi="Times New Roman" w:cs="Times New Roman"/>
+          <w:sz w:val="26"/>
+          <w:szCs w:val="26"/>
+        </w:rPr>
+      </w:pPr>
+      <w:r>
+        <w:rPr>
+          <w:rFonts w:ascii="Times New Roman" w:eastAsiaTheme="minorEastAsia" w:hAnsi="Times New Roman" w:cs="Times New Roman"/>
+          <w:sz w:val="26"/>
+          <w:szCs w:val="26"/>
+        </w:rPr>
+        <w:tab/>
+      </w:r>
+      <m:oMath>
+        <m:r>
+          <w:rPr>
+            <w:rFonts w:ascii="Cambria Math" w:eastAsiaTheme="minorEastAsia" w:hAnsi="Cambria Math" w:cs="Times New Roman"/>
+            <w:sz w:val="26"/>
+            <w:szCs w:val="26"/>
+          </w:rPr>
+          <m:t>R</m:t>
+        </m:r>
+      </m:oMath>
+      <w:r>
+        <w:rPr>
+          <w:rFonts w:ascii="Times New Roman" w:eastAsiaTheme="minorEastAsia" w:hAnsi="Times New Roman" w:cs="Times New Roman"/>
+          <w:sz w:val="26"/>
+          <w:szCs w:val="26"/>
+        </w:rPr>
+        <w:t xml:space="preserve"> </w:t>
+      </w:r>
+      <w:proofErr w:type="gramStart"/>
+      <w:r>
+        <w:rPr>
+          <w:rFonts w:ascii="Times New Roman" w:eastAsiaTheme="minorEastAsia" w:hAnsi="Times New Roman" w:cs="Times New Roman"/>
+          <w:sz w:val="26"/>
+          <w:szCs w:val="26"/>
+        </w:rPr>
+        <w:t>ta</w:t>
+      </w:r>
+      <w:proofErr w:type="gramEnd"/>
+      <w:r>
+        <w:rPr>
+          <w:rFonts w:ascii="Times New Roman" w:eastAsiaTheme="minorEastAsia" w:hAnsi="Times New Roman" w:cs="Times New Roman"/>
+          <w:sz w:val="26"/>
+          <w:szCs w:val="26"/>
+        </w:rPr>
+        <w:t xml:space="preserve"> lấy được bằng cách lấy dữ liệu thô và đánh giá sai số </w:t>
+      </w:r>
+      <m:oMath>
+        <m:r>
+          <w:rPr>
+            <w:rFonts w:ascii="Cambria Math" w:eastAsiaTheme="minorEastAsia" w:hAnsi="Cambria Math" w:cs="Times New Roman"/>
+            <w:sz w:val="26"/>
+            <w:szCs w:val="26"/>
+          </w:rPr>
+          <m:t>±∆RSSI</m:t>
+        </m:r>
+      </m:oMath>
+      <w:r>
+        <w:rPr>
+          <w:rFonts w:ascii="Times New Roman" w:eastAsiaTheme="minorEastAsia" w:hAnsi="Times New Roman" w:cs="Times New Roman"/>
+          <w:sz w:val="26"/>
+          <w:szCs w:val="26"/>
+        </w:rPr>
+        <w:t>.</w:t>
+      </w:r>
+    </w:p>
+    <w:p>
+      <w:pPr>
+        <w:pStyle w:val="ListParagraph"/>
+        <w:ind w:left="270"/>
+        <w:jc w:val="both"/>
+        <w:rPr>
+          <w:rFonts w:ascii="Times New Roman" w:eastAsiaTheme="minorEastAsia" w:hAnsi="Times New Roman" w:cs="Times New Roman"/>
+          <w:b/>
+          <w:sz w:val="26"/>
+          <w:szCs w:val="26"/>
+        </w:rPr>
+      </w:pPr>
+      <w:r>
+        <w:rPr>
+          <w:rFonts w:ascii="Times New Roman" w:eastAsiaTheme="minorEastAsia" w:hAnsi="Times New Roman" w:cs="Times New Roman"/>
+          <w:b/>
+          <w:sz w:val="26"/>
+          <w:szCs w:val="26"/>
+        </w:rPr>
+        <w:t>3.4</w:t>
+      </w:r>
+      <w:r>
+        <w:rPr>
+          <w:rFonts w:ascii="Times New Roman" w:eastAsiaTheme="minorEastAsia" w:hAnsi="Times New Roman" w:cs="Times New Roman"/>
+          <w:b/>
+          <w:sz w:val="26"/>
+          <w:szCs w:val="26"/>
+        </w:rPr>
+        <w:t>) System Model:</w:t>
+      </w:r>
+    </w:p>
+    <w:p>
+      <w:pPr>
+        <w:pStyle w:val="ListParagraph"/>
+        <w:ind w:left="270" w:firstLine="450"/>
+        <w:jc w:val="both"/>
+        <w:rPr>
+          <w:rFonts w:ascii="Times New Roman" w:eastAsiaTheme="minorEastAsia" w:hAnsi="Times New Roman" w:cs="Times New Roman"/>
+          <w:sz w:val="26"/>
+          <w:szCs w:val="26"/>
+        </w:rPr>
+      </w:pPr>
+      <w:r>
+        <w:rPr>
+          <w:rFonts w:ascii="Times New Roman" w:eastAsiaTheme="minorEastAsia" w:hAnsi="Times New Roman" w:cs="Times New Roman"/>
+          <w:sz w:val="26"/>
+          <w:szCs w:val="26"/>
+        </w:rPr>
         <w:t xml:space="preserve">Bước 1: </w:t>
       </w:r>
       <w:r>
@@ -13001,7 +16181,17 @@
           <w:sz w:val="26"/>
           <w:szCs w:val="26"/>
         </w:rPr>
-        <w:t>Hiệu chỉnh RSSI đo được để giảm thiểu nhiễu, sai số trong quá trình đo</w:t>
+        <w:t>Hiệu chỉnh RSSI đo được để</w:t>
+      </w:r>
+      <w:bookmarkStart w:id="0" w:name="_GoBack"/>
+      <w:bookmarkEnd w:id="0"/>
+      <w:r>
+        <w:rPr>
+          <w:rFonts w:ascii="Times New Roman" w:eastAsiaTheme="minorEastAsia" w:hAnsi="Times New Roman" w:cs="Times New Roman"/>
+          <w:sz w:val="26"/>
+          <w:szCs w:val="26"/>
+        </w:rPr>
+        <w:t xml:space="preserve"> giảm thiểu nhiễu, sai số trong quá trình đo</w:t>
       </w:r>
       <w:r>
         <w:rPr>
@@ -13699,6 +16889,60 @@
           <w:szCs w:val="26"/>
         </w:rPr>
       </w:pPr>
+      <w:proofErr w:type="gramStart"/>
+      <w:r>
+        <w:rPr>
+          <w:rFonts w:ascii="Times New Roman" w:eastAsiaTheme="minorEastAsia" w:hAnsi="Times New Roman" w:cs="Times New Roman"/>
+          <w:sz w:val="26"/>
+          <w:szCs w:val="26"/>
+        </w:rPr>
+        <w:t>Fig4</w:t>
+      </w:r>
+      <w:r>
+        <w:rPr>
+          <w:rFonts w:ascii="Times New Roman" w:eastAsiaTheme="minorEastAsia" w:hAnsi="Times New Roman" w:cs="Times New Roman"/>
+          <w:sz w:val="26"/>
+          <w:szCs w:val="26"/>
+        </w:rPr>
+        <w:t xml:space="preserve"> biểu diễn sơ đồ khối hệ thống của </w:t>
+      </w:r>
+      <w:r>
+        <w:rPr>
+          <w:rFonts w:ascii="Times New Roman" w:eastAsiaTheme="minorEastAsia" w:hAnsi="Times New Roman" w:cs="Times New Roman"/>
+          <w:b/>
+          <w:sz w:val="26"/>
+          <w:szCs w:val="26"/>
+        </w:rPr>
+        <w:t xml:space="preserve">MLE-PSO </w:t>
+      </w:r>
+      <w:r>
+        <w:rPr>
+          <w:rFonts w:ascii="Times New Roman" w:eastAsiaTheme="minorEastAsia" w:hAnsi="Times New Roman" w:cs="Times New Roman"/>
+          <w:b/>
+          <w:sz w:val="26"/>
+          <w:szCs w:val="26"/>
+        </w:rPr>
+        <w:t xml:space="preserve">with </w:t>
+      </w:r>
+      <w:r>
+        <w:rPr>
+          <w:rFonts w:ascii="Times New Roman" w:eastAsiaTheme="minorEastAsia" w:hAnsi="Times New Roman" w:cs="Times New Roman"/>
+          <w:b/>
+          <w:sz w:val="26"/>
+          <w:szCs w:val="26"/>
+        </w:rPr>
+        <w:t>the Improved RSSI Distance Model</w:t>
+      </w:r>
+      <w:r>
+        <w:rPr>
+          <w:rFonts w:ascii="Times New Roman" w:eastAsiaTheme="minorEastAsia" w:hAnsi="Times New Roman" w:cs="Times New Roman"/>
+          <w:b/>
+          <w:sz w:val="26"/>
+          <w:szCs w:val="26"/>
+        </w:rPr>
+        <w:t>.</w:t>
+      </w:r>
+      <w:proofErr w:type="gramEnd"/>
     </w:p>
     <w:p>
       <w:pPr>
@@ -13735,102 +16979,6 @@
           <w:szCs w:val="26"/>
         </w:rPr>
       </w:pPr>
-    </w:p>
-    <w:p>
-      <w:pPr>
-        <w:pStyle w:val="ListParagraph"/>
-        <w:ind w:left="270" w:firstLine="450"/>
-        <w:jc w:val="both"/>
-        <w:rPr>
-          <w:rFonts w:ascii="Times New Roman" w:eastAsiaTheme="minorEastAsia" w:hAnsi="Times New Roman" w:cs="Times New Roman"/>
-          <w:sz w:val="26"/>
-          <w:szCs w:val="26"/>
-        </w:rPr>
-      </w:pPr>
-    </w:p>
-    <w:p>
-      <w:pPr>
-        <w:pStyle w:val="ListParagraph"/>
-        <w:ind w:left="270" w:firstLine="450"/>
-        <w:jc w:val="both"/>
-        <w:rPr>
-          <w:rFonts w:ascii="Times New Roman" w:eastAsiaTheme="minorEastAsia" w:hAnsi="Times New Roman" w:cs="Times New Roman"/>
-          <w:sz w:val="26"/>
-          <w:szCs w:val="26"/>
-        </w:rPr>
-      </w:pPr>
-    </w:p>
-    <w:p>
-      <w:pPr>
-        <w:pStyle w:val="ListParagraph"/>
-        <w:ind w:left="270" w:firstLine="450"/>
-        <w:jc w:val="both"/>
-        <w:rPr>
-          <w:rFonts w:ascii="Times New Roman" w:eastAsiaTheme="minorEastAsia" w:hAnsi="Times New Roman" w:cs="Times New Roman"/>
-          <w:sz w:val="26"/>
-          <w:szCs w:val="26"/>
-        </w:rPr>
-      </w:pPr>
-    </w:p>
-    <w:p>
-      <w:pPr>
-        <w:pStyle w:val="ListParagraph"/>
-        <w:ind w:left="270" w:firstLine="450"/>
-        <w:jc w:val="both"/>
-        <w:rPr>
-          <w:rFonts w:ascii="Times New Roman" w:eastAsiaTheme="minorEastAsia" w:hAnsi="Times New Roman" w:cs="Times New Roman"/>
-          <w:sz w:val="26"/>
-          <w:szCs w:val="26"/>
-        </w:rPr>
-      </w:pPr>
-    </w:p>
-    <w:p>
-      <w:pPr>
-        <w:pStyle w:val="ListParagraph"/>
-        <w:ind w:left="270" w:firstLine="450"/>
-        <w:jc w:val="both"/>
-        <w:rPr>
-          <w:rFonts w:ascii="Times New Roman" w:eastAsiaTheme="minorEastAsia" w:hAnsi="Times New Roman" w:cs="Times New Roman"/>
-          <w:sz w:val="26"/>
-          <w:szCs w:val="26"/>
-        </w:rPr>
-      </w:pPr>
-    </w:p>
-    <w:p>
-      <w:pPr>
-        <w:pStyle w:val="ListParagraph"/>
-        <w:ind w:left="270" w:firstLine="450"/>
-        <w:jc w:val="both"/>
-        <w:rPr>
-          <w:rFonts w:ascii="Times New Roman" w:eastAsiaTheme="minorEastAsia" w:hAnsi="Times New Roman" w:cs="Times New Roman"/>
-          <w:sz w:val="26"/>
-          <w:szCs w:val="26"/>
-        </w:rPr>
-      </w:pPr>
-    </w:p>
-    <w:p>
-      <w:pPr>
-        <w:pStyle w:val="ListParagraph"/>
-        <w:ind w:left="270" w:firstLine="450"/>
-        <w:jc w:val="both"/>
-        <w:rPr>
-          <w:rFonts w:ascii="Times New Roman" w:eastAsiaTheme="minorEastAsia" w:hAnsi="Times New Roman" w:cs="Times New Roman"/>
-          <w:sz w:val="26"/>
-          <w:szCs w:val="26"/>
-        </w:rPr>
-      </w:pPr>
-    </w:p>
-    <w:p>
-      <w:pPr>
-        <w:pStyle w:val="ListParagraph"/>
-        <w:ind w:left="270" w:firstLine="450"/>
-        <w:jc w:val="both"/>
-        <w:rPr>
-          <w:rFonts w:ascii="Times New Roman" w:eastAsiaTheme="minorEastAsia" w:hAnsi="Times New Roman" w:cs="Times New Roman"/>
-          <w:sz w:val="26"/>
-          <w:szCs w:val="26"/>
-        </w:rPr>
-      </w:pPr>
       <w:r>
         <w:rPr>
           <w:rFonts w:ascii="Times New Roman" w:eastAsiaTheme="minorEastAsia" w:hAnsi="Times New Roman" w:cs="Times New Roman"/>
@@ -13839,13 +16987,13 @@
           <w:szCs w:val="26"/>
         </w:rPr>
         <w:drawing>
-          <wp:anchor distT="0" distB="0" distL="114300" distR="114300" simplePos="0" relativeHeight="251658240" behindDoc="1" locked="0" layoutInCell="1" allowOverlap="1" wp14:anchorId="32313DBE" wp14:editId="261A77F8">
+          <wp:anchor distT="0" distB="0" distL="114300" distR="114300" simplePos="0" relativeHeight="251658240" behindDoc="1" locked="0" layoutInCell="1" allowOverlap="1" wp14:anchorId="6F7D2006" wp14:editId="2E4280FD">
             <wp:simplePos x="0" y="0"/>
             <wp:positionH relativeFrom="column">
-              <wp:posOffset>1459865</wp:posOffset>
+              <wp:posOffset>1718310</wp:posOffset>
             </wp:positionH>
             <wp:positionV relativeFrom="paragraph">
-              <wp:posOffset>252095</wp:posOffset>
+              <wp:posOffset>40640</wp:posOffset>
             </wp:positionV>
             <wp:extent cx="3108325" cy="7492365"/>
             <wp:effectExtent l="0" t="0" r="0" b="0"/>
@@ -13872,7 +17020,7 @@
                     </pic:cNvPicPr>
                   </pic:nvPicPr>
                   <pic:blipFill>
-                    <a:blip r:embed="rId10">
+                    <a:blip r:embed="rId11">
                       <a:extLst>
                         <a:ext uri="{28A0092B-C50C-407E-A947-70E740481C1C}">
                           <a14:useLocalDpi xmlns:a14="http://schemas.microsoft.com/office/drawing/2010/main" val="0"/>
@@ -13909,60 +17057,6 @@
           </wp:anchor>
         </w:drawing>
       </w:r>
-      <w:proofErr w:type="gramStart"/>
-      <w:r>
-        <w:rPr>
-          <w:rFonts w:ascii="Times New Roman" w:eastAsiaTheme="minorEastAsia" w:hAnsi="Times New Roman" w:cs="Times New Roman"/>
-          <w:sz w:val="26"/>
-          <w:szCs w:val="26"/>
-        </w:rPr>
-        <w:t>Fig3</w:t>
-      </w:r>
-      <w:r>
-        <w:rPr>
-          <w:rFonts w:ascii="Times New Roman" w:eastAsiaTheme="minorEastAsia" w:hAnsi="Times New Roman" w:cs="Times New Roman"/>
-          <w:sz w:val="26"/>
-          <w:szCs w:val="26"/>
-        </w:rPr>
-        <w:t xml:space="preserve"> biểu diễn sơ đồ khối hệ thống của </w:t>
-      </w:r>
-      <w:r>
-        <w:rPr>
-          <w:rFonts w:ascii="Times New Roman" w:eastAsiaTheme="minorEastAsia" w:hAnsi="Times New Roman" w:cs="Times New Roman"/>
-          <w:b/>
-          <w:sz w:val="26"/>
-          <w:szCs w:val="26"/>
-        </w:rPr>
-        <w:t xml:space="preserve">MLE-PSO </w:t>
-      </w:r>
-      <w:r>
-        <w:rPr>
-          <w:rFonts w:ascii="Times New Roman" w:eastAsiaTheme="minorEastAsia" w:hAnsi="Times New Roman" w:cs="Times New Roman"/>
-          <w:b/>
-          <w:sz w:val="26"/>
-          <w:szCs w:val="26"/>
-        </w:rPr>
-        <w:t xml:space="preserve">with </w:t>
-      </w:r>
-      <w:r>
-        <w:rPr>
-          <w:rFonts w:ascii="Times New Roman" w:eastAsiaTheme="minorEastAsia" w:hAnsi="Times New Roman" w:cs="Times New Roman"/>
-          <w:b/>
-          <w:sz w:val="26"/>
-          <w:szCs w:val="26"/>
-        </w:rPr>
-        <w:t>the Improved RSSI Distance Model</w:t>
-      </w:r>
-      <w:r>
-        <w:rPr>
-          <w:rFonts w:ascii="Times New Roman" w:eastAsiaTheme="minorEastAsia" w:hAnsi="Times New Roman" w:cs="Times New Roman"/>
-          <w:b/>
-          <w:sz w:val="26"/>
-          <w:szCs w:val="26"/>
-        </w:rPr>
-        <w:t>.</w:t>
-      </w:r>
-      <w:proofErr w:type="gramEnd"/>
     </w:p>
     <w:p>
       <w:pPr>
@@ -14386,8 +17480,24 @@
           <w:rFonts w:ascii="Times New Roman" w:eastAsiaTheme="minorEastAsia" w:hAnsi="Times New Roman" w:cs="Times New Roman"/>
         </w:rPr>
         <w:lastRenderedPageBreak/>
-        <w:t>Fig3. System Model</w:t>
-      </w:r>
+        <w:t>Fig4</w:t>
+      </w:r>
+      <w:r>
+        <w:rPr>
+          <w:rFonts w:ascii="Times New Roman" w:eastAsiaTheme="minorEastAsia" w:hAnsi="Times New Roman" w:cs="Times New Roman"/>
+        </w:rPr>
+        <w:t>. System Model</w:t>
+      </w:r>
+    </w:p>
+    <w:p>
+      <w:pPr>
+        <w:pStyle w:val="ListParagraph"/>
+        <w:ind w:left="270" w:firstLine="450"/>
+        <w:jc w:val="center"/>
+        <w:rPr>
+          <w:rFonts w:ascii="Times New Roman" w:eastAsiaTheme="minorEastAsia" w:hAnsi="Times New Roman" w:cs="Times New Roman"/>
+        </w:rPr>
+      </w:pPr>
     </w:p>
     <w:p>
       <w:pPr>
@@ -14698,7 +17808,7 @@
                     <pic:cNvPicPr/>
                   </pic:nvPicPr>
                   <pic:blipFill>
-                    <a:blip r:embed="rId11"/>
+                    <a:blip r:embed="rId12"/>
                     <a:stretch>
                       <a:fillRect/>
                     </a:stretch>
@@ -15073,7 +18183,7 @@
         </w:rPr>
         <w:t>Beacon ta sử dụng DearBeacon #9 của Minew (</w:t>
       </w:r>
-      <w:hyperlink r:id="rId12" w:history="1">
+      <w:hyperlink r:id="rId13" w:history="1">
         <w:r>
           <w:rPr>
             <w:rStyle w:val="Hyperlink"/>
@@ -15124,7 +18234,7 @@
                     <pic:cNvPicPr/>
                   </pic:nvPicPr>
                   <pic:blipFill>
-                    <a:blip r:embed="rId13"/>
+                    <a:blip r:embed="rId14"/>
                     <a:stretch>
                       <a:fillRect/>
                     </a:stretch>
@@ -15180,7 +18290,7 @@
         </w:rPr>
         <w:t xml:space="preserve"> (</w:t>
       </w:r>
-      <w:hyperlink r:id="rId14" w:history="1">
+      <w:hyperlink r:id="rId15" w:history="1">
         <w:r>
           <w:rPr>
             <w:rStyle w:val="Hyperlink"/>
@@ -15231,7 +18341,7 @@
                     <pic:cNvPicPr/>
                   </pic:nvPicPr>
                   <pic:blipFill>
-                    <a:blip r:embed="rId15"/>
+                    <a:blip r:embed="rId16"/>
                     <a:stretch>
                       <a:fillRect/>
                     </a:stretch>
@@ -15386,7 +18496,7 @@
                     </pic:cNvPicPr>
                   </pic:nvPicPr>
                   <pic:blipFill>
-                    <a:blip r:embed="rId16">
+                    <a:blip r:embed="rId17">
                       <a:extLst>
                         <a:ext uri="{28A0092B-C50C-407E-A947-70E740481C1C}">
                           <a14:useLocalDpi xmlns:a14="http://schemas.microsoft.com/office/drawing/2010/main" val="0"/>
@@ -15490,7 +18600,7 @@
                     </pic:cNvPicPr>
                   </pic:nvPicPr>
                   <pic:blipFill>
-                    <a:blip r:embed="rId17">
+                    <a:blip r:embed="rId18">
                       <a:extLst>
                         <a:ext uri="{28A0092B-C50C-407E-A947-70E740481C1C}">
                           <a14:useLocalDpi xmlns:a14="http://schemas.microsoft.com/office/drawing/2010/main" val="0"/>
@@ -15597,7 +18707,7 @@
                     </pic:cNvPicPr>
                   </pic:nvPicPr>
                   <pic:blipFill>
-                    <a:blip r:embed="rId18">
+                    <a:blip r:embed="rId19">
                       <a:extLst>
                         <a:ext uri="{28A0092B-C50C-407E-A947-70E740481C1C}">
                           <a14:useLocalDpi xmlns:a14="http://schemas.microsoft.com/office/drawing/2010/main" val="0"/>
@@ -15697,7 +18807,7 @@
                     </pic:cNvPicPr>
                   </pic:nvPicPr>
                   <pic:blipFill>
-                    <a:blip r:embed="rId19">
+                    <a:blip r:embed="rId20">
                       <a:extLst>
                         <a:ext uri="{28A0092B-C50C-407E-A947-70E740481C1C}">
                           <a14:useLocalDpi xmlns:a14="http://schemas.microsoft.com/office/drawing/2010/main" val="0"/>
@@ -15830,7 +18940,6 @@
           <w:szCs w:val="26"/>
         </w:rPr>
       </w:pPr>
-      <w:bookmarkStart w:id="0" w:name="_GoBack"/>
       <w:r>
         <w:rPr>
           <w:rFonts w:ascii="Times New Roman" w:eastAsiaTheme="minorEastAsia" w:hAnsi="Times New Roman" w:cs="Times New Roman"/>
@@ -15841,7 +18950,6 @@
         <w:t>Đặt Asset Tag ở khoảng cách 4.8m, Pathloss Gateway ở khoảng cách 4.2 m. Ta được kết quả như sau: (Ở giai đoạn đầu và giữa là thời gian để RSSI Mean của Gateway xác lập, ở phần sau, sau khi đã xác lập thì khoảng cách đã được tính chính xác ở với sai số không lớn)</w:t>
       </w:r>
     </w:p>
-    <w:bookmarkEnd w:id="0"/>
     <w:p>
       <w:pPr>
         <w:pStyle w:val="ListParagraph"/>
@@ -15878,96 +18986,6 @@
                 <pic:pic xmlns:pic="http://schemas.openxmlformats.org/drawingml/2006/picture">
                   <pic:nvPicPr>
                     <pic:cNvPr id="0" name="Picture 5"/>
-                    <pic:cNvPicPr>
-                      <a:picLocks noChangeAspect="1" noChangeArrowheads="1"/>
-                    </pic:cNvPicPr>
-                  </pic:nvPicPr>
-                  <pic:blipFill>
-                    <a:blip r:embed="rId20" cstate="print">
-                      <a:extLst>
-                        <a:ext uri="{28A0092B-C50C-407E-A947-70E740481C1C}">
-                          <a14:useLocalDpi xmlns:a14="http://schemas.microsoft.com/office/drawing/2010/main" val="0"/>
-                        </a:ext>
-                      </a:extLst>
-                    </a:blip>
-                    <a:srcRect/>
-                    <a:stretch>
-                      <a:fillRect/>
-                    </a:stretch>
-                  </pic:blipFill>
-                  <pic:spPr bwMode="auto">
-                    <a:xfrm>
-                      <a:off x="0" y="0"/>
-                      <a:ext cx="5943600" cy="2907869"/>
-                    </a:xfrm>
-                    <a:prstGeom prst="rect">
-                      <a:avLst/>
-                    </a:prstGeom>
-                    <a:noFill/>
-                    <a:ln>
-                      <a:noFill/>
-                    </a:ln>
-                  </pic:spPr>
-                </pic:pic>
-              </a:graphicData>
-            </a:graphic>
-          </wp:inline>
-        </w:drawing>
-      </w:r>
-    </w:p>
-    <w:p>
-      <w:pPr>
-        <w:pStyle w:val="ListParagraph"/>
-        <w:ind w:left="630" w:firstLine="180"/>
-        <w:jc w:val="center"/>
-        <w:rPr>
-          <w:rFonts w:ascii="Times New Roman" w:eastAsiaTheme="minorEastAsia" w:hAnsi="Times New Roman" w:cs="Times New Roman"/>
-        </w:rPr>
-      </w:pPr>
-      <w:r>
-        <w:rPr>
-          <w:rFonts w:ascii="Times New Roman" w:eastAsiaTheme="minorEastAsia" w:hAnsi="Times New Roman" w:cs="Times New Roman"/>
-        </w:rPr>
-        <w:t>Fig8. Khoảng cách tính được khi Asset cách 4.8m</w:t>
-      </w:r>
-    </w:p>
-    <w:p>
-      <w:pPr>
-        <w:pStyle w:val="ListParagraph"/>
-        <w:ind w:left="630" w:firstLine="180"/>
-        <w:jc w:val="center"/>
-        <w:rPr>
-          <w:rFonts w:ascii="Times New Roman" w:eastAsiaTheme="minorEastAsia" w:hAnsi="Times New Roman" w:cs="Times New Roman"/>
-        </w:rPr>
-      </w:pPr>
-    </w:p>
-    <w:p>
-      <w:pPr>
-        <w:pStyle w:val="ListParagraph"/>
-        <w:ind w:left="630" w:firstLine="180"/>
-        <w:jc w:val="center"/>
-        <w:rPr>
-          <w:rFonts w:ascii="Times New Roman" w:eastAsiaTheme="minorEastAsia" w:hAnsi="Times New Roman" w:cs="Times New Roman"/>
-        </w:rPr>
-      </w:pPr>
-      <w:r>
-        <w:rPr>
-          <w:rFonts w:ascii="Times New Roman" w:eastAsiaTheme="minorEastAsia" w:hAnsi="Times New Roman" w:cs="Times New Roman"/>
-          <w:noProof/>
-        </w:rPr>
-        <w:drawing>
-          <wp:inline distT="0" distB="0" distL="0" distR="0">
-            <wp:extent cx="5943600" cy="2907869"/>
-            <wp:effectExtent l="0" t="0" r="0" b="0"/>
-            <wp:docPr id="14" name="Picture 14"/>
-            <wp:cNvGraphicFramePr>
-              <a:graphicFrameLocks xmlns:a="http://schemas.openxmlformats.org/drawingml/2006/main" noChangeAspect="1"/>
-            </wp:cNvGraphicFramePr>
-            <a:graphic xmlns:a="http://schemas.openxmlformats.org/drawingml/2006/main">
-              <a:graphicData uri="http://schemas.openxmlformats.org/drawingml/2006/picture">
-                <pic:pic xmlns:pic="http://schemas.openxmlformats.org/drawingml/2006/picture">
-                  <pic:nvPicPr>
-                    <pic:cNvPr id="0" name="Picture 6"/>
                     <pic:cNvPicPr>
                       <a:picLocks noChangeAspect="1" noChangeArrowheads="1"/>
                     </pic:cNvPicPr>
@@ -16018,20 +19036,7 @@
         <w:rPr>
           <w:rFonts w:ascii="Times New Roman" w:eastAsiaTheme="minorEastAsia" w:hAnsi="Times New Roman" w:cs="Times New Roman"/>
         </w:rPr>
-        <w:t>Fig9. Pathloss tính được khi Asset Tag cách 4.8m và Pathloss Gateway cách 4.2m</w:t>
-      </w:r>
-    </w:p>
-    <w:p>
-      <w:pPr>
-        <w:rPr>
-          <w:rFonts w:ascii="Times New Roman" w:eastAsiaTheme="minorEastAsia" w:hAnsi="Times New Roman" w:cs="Times New Roman"/>
-        </w:rPr>
-      </w:pPr>
-      <w:r>
-        <w:rPr>
-          <w:rFonts w:ascii="Times New Roman" w:eastAsiaTheme="minorEastAsia" w:hAnsi="Times New Roman" w:cs="Times New Roman"/>
-        </w:rPr>
-        <w:br w:type="page"/>
+        <w:t>Fig8. Khoảng cách tính được khi Asset cách 4.8m</w:t>
       </w:r>
     </w:p>
     <w:p>
@@ -16048,43 +19053,21 @@
       <w:pPr>
         <w:pStyle w:val="ListParagraph"/>
         <w:ind w:left="630" w:firstLine="180"/>
-        <w:rPr>
-          <w:rFonts w:ascii="Times New Roman" w:eastAsiaTheme="minorEastAsia" w:hAnsi="Times New Roman" w:cs="Times New Roman"/>
-          <w:sz w:val="26"/>
-          <w:szCs w:val="26"/>
-        </w:rPr>
-      </w:pPr>
-      <w:r>
-        <w:rPr>
-          <w:rFonts w:ascii="Times New Roman" w:eastAsiaTheme="minorEastAsia" w:hAnsi="Times New Roman" w:cs="Times New Roman"/>
-          <w:sz w:val="26"/>
-          <w:szCs w:val="26"/>
-        </w:rPr>
-        <w:t>Tiếp tục thử lại với khoảng cách [4.8m, 4.2m]:</w:t>
-      </w:r>
-    </w:p>
-    <w:p>
-      <w:pPr>
-        <w:pStyle w:val="ListParagraph"/>
-        <w:ind w:left="630" w:firstLine="180"/>
-        <w:rPr>
-          <w:rFonts w:ascii="Times New Roman" w:eastAsiaTheme="minorEastAsia" w:hAnsi="Times New Roman" w:cs="Times New Roman"/>
-          <w:sz w:val="26"/>
-          <w:szCs w:val="26"/>
+        <w:jc w:val="center"/>
+        <w:rPr>
+          <w:rFonts w:ascii="Times New Roman" w:eastAsiaTheme="minorEastAsia" w:hAnsi="Times New Roman" w:cs="Times New Roman"/>
         </w:rPr>
       </w:pPr>
       <w:r>
         <w:rPr>
           <w:rFonts w:ascii="Times New Roman" w:eastAsiaTheme="minorEastAsia" w:hAnsi="Times New Roman" w:cs="Times New Roman"/>
           <w:noProof/>
-          <w:sz w:val="26"/>
-          <w:szCs w:val="26"/>
         </w:rPr>
         <w:drawing>
           <wp:inline distT="0" distB="0" distL="0" distR="0">
             <wp:extent cx="5943600" cy="2907869"/>
             <wp:effectExtent l="0" t="0" r="0" b="0"/>
-            <wp:docPr id="15" name="Picture 15"/>
+            <wp:docPr id="14" name="Picture 14"/>
             <wp:cNvGraphicFramePr>
               <a:graphicFrameLocks xmlns:a="http://schemas.openxmlformats.org/drawingml/2006/main" noChangeAspect="1"/>
             </wp:cNvGraphicFramePr>
@@ -16092,7 +19075,7 @@
               <a:graphicData uri="http://schemas.openxmlformats.org/drawingml/2006/picture">
                 <pic:pic xmlns:pic="http://schemas.openxmlformats.org/drawingml/2006/picture">
                   <pic:nvPicPr>
-                    <pic:cNvPr id="0" name="Picture 7"/>
+                    <pic:cNvPr id="0" name="Picture 6"/>
                     <pic:cNvPicPr>
                       <a:picLocks noChangeAspect="1" noChangeArrowheads="1"/>
                     </pic:cNvPicPr>
@@ -16143,13 +19126,20 @@
         <w:rPr>
           <w:rFonts w:ascii="Times New Roman" w:eastAsiaTheme="minorEastAsia" w:hAnsi="Times New Roman" w:cs="Times New Roman"/>
         </w:rPr>
-        <w:t>Fig</w:t>
-      </w:r>
-      <w:r>
-        <w:rPr>
-          <w:rFonts w:ascii="Times New Roman" w:eastAsiaTheme="minorEastAsia" w:hAnsi="Times New Roman" w:cs="Times New Roman"/>
-        </w:rPr>
-        <w:t>10. RSSI Mean [4.8, 4.2]</w:t>
+        <w:t>Fig9. Pathloss tính được khi Asset Tag cách 4.8m và Pathloss Gateway cách 4.2m</w:t>
+      </w:r>
+    </w:p>
+    <w:p>
+      <w:pPr>
+        <w:rPr>
+          <w:rFonts w:ascii="Times New Roman" w:eastAsiaTheme="minorEastAsia" w:hAnsi="Times New Roman" w:cs="Times New Roman"/>
+        </w:rPr>
+      </w:pPr>
+      <w:r>
+        <w:rPr>
+          <w:rFonts w:ascii="Times New Roman" w:eastAsiaTheme="minorEastAsia" w:hAnsi="Times New Roman" w:cs="Times New Roman"/>
+        </w:rPr>
+        <w:br w:type="page"/>
       </w:r>
     </w:p>
     <w:p>
@@ -16166,31 +19156,43 @@
       <w:pPr>
         <w:pStyle w:val="ListParagraph"/>
         <w:ind w:left="630" w:firstLine="180"/>
-        <w:jc w:val="center"/>
-        <w:rPr>
-          <w:rFonts w:ascii="Times New Roman" w:eastAsiaTheme="minorEastAsia" w:hAnsi="Times New Roman" w:cs="Times New Roman"/>
-        </w:rPr>
-      </w:pPr>
+        <w:rPr>
+          <w:rFonts w:ascii="Times New Roman" w:eastAsiaTheme="minorEastAsia" w:hAnsi="Times New Roman" w:cs="Times New Roman"/>
+          <w:sz w:val="26"/>
+          <w:szCs w:val="26"/>
+        </w:rPr>
+      </w:pPr>
+      <w:r>
+        <w:rPr>
+          <w:rFonts w:ascii="Times New Roman" w:eastAsiaTheme="minorEastAsia" w:hAnsi="Times New Roman" w:cs="Times New Roman"/>
+          <w:sz w:val="26"/>
+          <w:szCs w:val="26"/>
+        </w:rPr>
+        <w:t>Tiếp tục thử lại với khoảng cách [4.8m, 4.2m]:</w:t>
+      </w:r>
     </w:p>
     <w:p>
       <w:pPr>
         <w:pStyle w:val="ListParagraph"/>
         <w:ind w:left="630" w:firstLine="180"/>
-        <w:jc w:val="center"/>
-        <w:rPr>
-          <w:rFonts w:ascii="Times New Roman" w:eastAsiaTheme="minorEastAsia" w:hAnsi="Times New Roman" w:cs="Times New Roman"/>
+        <w:rPr>
+          <w:rFonts w:ascii="Times New Roman" w:eastAsiaTheme="minorEastAsia" w:hAnsi="Times New Roman" w:cs="Times New Roman"/>
+          <w:sz w:val="26"/>
+          <w:szCs w:val="26"/>
         </w:rPr>
       </w:pPr>
       <w:r>
         <w:rPr>
           <w:rFonts w:ascii="Times New Roman" w:eastAsiaTheme="minorEastAsia" w:hAnsi="Times New Roman" w:cs="Times New Roman"/>
           <w:noProof/>
+          <w:sz w:val="26"/>
+          <w:szCs w:val="26"/>
         </w:rPr>
         <w:drawing>
           <wp:inline distT="0" distB="0" distL="0" distR="0">
             <wp:extent cx="5943600" cy="2907869"/>
             <wp:effectExtent l="0" t="0" r="0" b="0"/>
-            <wp:docPr id="16" name="Picture 16"/>
+            <wp:docPr id="15" name="Picture 15"/>
             <wp:cNvGraphicFramePr>
               <a:graphicFrameLocks xmlns:a="http://schemas.openxmlformats.org/drawingml/2006/main" noChangeAspect="1"/>
             </wp:cNvGraphicFramePr>
@@ -16198,7 +19200,7 @@
               <a:graphicData uri="http://schemas.openxmlformats.org/drawingml/2006/picture">
                 <pic:pic xmlns:pic="http://schemas.openxmlformats.org/drawingml/2006/picture">
                   <pic:nvPicPr>
-                    <pic:cNvPr id="0" name="Picture 8"/>
+                    <pic:cNvPr id="0" name="Picture 7"/>
                     <pic:cNvPicPr>
                       <a:picLocks noChangeAspect="1" noChangeArrowheads="1"/>
                     </pic:cNvPicPr>
@@ -16249,105 +19251,20 @@
         <w:rPr>
           <w:rFonts w:ascii="Times New Roman" w:eastAsiaTheme="minorEastAsia" w:hAnsi="Times New Roman" w:cs="Times New Roman"/>
         </w:rPr>
-        <w:t xml:space="preserve">Fig11. RSSI Asset Tag và Pathloss Gateway sau khi đã </w:t>
-      </w:r>
-      <w:proofErr w:type="gramStart"/>
-      <w:r>
-        <w:rPr>
-          <w:rFonts w:ascii="Times New Roman" w:eastAsiaTheme="minorEastAsia" w:hAnsi="Times New Roman" w:cs="Times New Roman"/>
-        </w:rPr>
-        <w:t>Correct</w:t>
-      </w:r>
-      <w:proofErr w:type="gramEnd"/>
-      <w:r>
-        <w:rPr>
-          <w:rFonts w:ascii="Times New Roman" w:eastAsiaTheme="minorEastAsia" w:hAnsi="Times New Roman" w:cs="Times New Roman"/>
-        </w:rPr>
-        <w:t xml:space="preserve"> và đưa vào Kalman ở [4.8, 4.2]</w:t>
-      </w:r>
-    </w:p>
-    <w:p>
-      <w:pPr>
-        <w:pStyle w:val="ListParagraph"/>
-        <w:ind w:left="630" w:firstLine="180"/>
-        <w:jc w:val="both"/>
-        <w:rPr>
-          <w:rFonts w:ascii="Times New Roman" w:eastAsiaTheme="minorEastAsia" w:hAnsi="Times New Roman" w:cs="Times New Roman"/>
-          <w:sz w:val="26"/>
-          <w:szCs w:val="26"/>
-        </w:rPr>
-      </w:pPr>
-      <w:r>
-        <w:rPr>
-          <w:rFonts w:ascii="Times New Roman" w:eastAsiaTheme="minorEastAsia" w:hAnsi="Times New Roman" w:cs="Times New Roman"/>
-          <w:sz w:val="26"/>
-          <w:szCs w:val="26"/>
-        </w:rPr>
-        <w:t xml:space="preserve">Ta có thể nhận thấy ở phần cuối, tính chất của RSSI Correct và Kalman của cả 2 phần Tag và Pathloss đều như nhau. </w:t>
-      </w:r>
-      <w:proofErr w:type="gramStart"/>
-      <w:r>
-        <w:rPr>
-          <w:rFonts w:ascii="Times New Roman" w:eastAsiaTheme="minorEastAsia" w:hAnsi="Times New Roman" w:cs="Times New Roman"/>
-          <w:sz w:val="26"/>
-          <w:szCs w:val="26"/>
-        </w:rPr>
-        <w:t>Từ đây có thể thấy thuất toán đang đi đúng hướng.</w:t>
-      </w:r>
-      <w:proofErr w:type="gramEnd"/>
+        <w:t>Fig</w:t>
+      </w:r>
+      <w:r>
+        <w:rPr>
+          <w:rFonts w:ascii="Times New Roman" w:eastAsiaTheme="minorEastAsia" w:hAnsi="Times New Roman" w:cs="Times New Roman"/>
+        </w:rPr>
+        <w:t>10. RSSI Mean [4.8, 4.2]</w:t>
+      </w:r>
     </w:p>
     <w:p>
       <w:pPr>
         <w:pStyle w:val="ListParagraph"/>
         <w:ind w:left="630" w:firstLine="180"/>
         <w:jc w:val="center"/>
-        <w:rPr>
-          <w:rFonts w:ascii="Times New Roman" w:eastAsiaTheme="minorEastAsia" w:hAnsi="Times New Roman" w:cs="Times New Roman"/>
-        </w:rPr>
-      </w:pPr>
-    </w:p>
-    <w:p>
-      <w:pPr>
-        <w:pStyle w:val="ListParagraph"/>
-        <w:ind w:left="630" w:firstLine="180"/>
-        <w:jc w:val="center"/>
-        <w:rPr>
-          <w:rFonts w:ascii="Times New Roman" w:eastAsiaTheme="minorEastAsia" w:hAnsi="Times New Roman" w:cs="Times New Roman"/>
-        </w:rPr>
-      </w:pPr>
-    </w:p>
-    <w:p>
-      <w:pPr>
-        <w:pStyle w:val="ListParagraph"/>
-        <w:ind w:left="630" w:firstLine="180"/>
-        <w:jc w:val="center"/>
-        <w:rPr>
-          <w:rFonts w:ascii="Times New Roman" w:eastAsiaTheme="minorEastAsia" w:hAnsi="Times New Roman" w:cs="Times New Roman"/>
-        </w:rPr>
-      </w:pPr>
-    </w:p>
-    <w:p>
-      <w:pPr>
-        <w:pStyle w:val="ListParagraph"/>
-        <w:ind w:left="630" w:firstLine="180"/>
-        <w:jc w:val="center"/>
-        <w:rPr>
-          <w:rFonts w:ascii="Times New Roman" w:eastAsiaTheme="minorEastAsia" w:hAnsi="Times New Roman" w:cs="Times New Roman"/>
-        </w:rPr>
-      </w:pPr>
-    </w:p>
-    <w:p>
-      <w:pPr>
-        <w:pStyle w:val="ListParagraph"/>
-        <w:ind w:left="630" w:firstLine="180"/>
-        <w:jc w:val="center"/>
-        <w:rPr>
-          <w:rFonts w:ascii="Times New Roman" w:eastAsiaTheme="minorEastAsia" w:hAnsi="Times New Roman" w:cs="Times New Roman"/>
-        </w:rPr>
-      </w:pPr>
-    </w:p>
-    <w:p>
-      <w:pPr>
         <w:rPr>
           <w:rFonts w:ascii="Times New Roman" w:eastAsiaTheme="minorEastAsia" w:hAnsi="Times New Roman" w:cs="Times New Roman"/>
         </w:rPr>
@@ -16381,7 +19298,7 @@
           <wp:inline distT="0" distB="0" distL="0" distR="0">
             <wp:extent cx="5943600" cy="2907869"/>
             <wp:effectExtent l="0" t="0" r="0" b="0"/>
-            <wp:docPr id="17" name="Picture 17"/>
+            <wp:docPr id="16" name="Picture 16"/>
             <wp:cNvGraphicFramePr>
               <a:graphicFrameLocks xmlns:a="http://schemas.openxmlformats.org/drawingml/2006/main" noChangeAspect="1"/>
             </wp:cNvGraphicFramePr>
@@ -16389,7 +19306,7 @@
               <a:graphicData uri="http://schemas.openxmlformats.org/drawingml/2006/picture">
                 <pic:pic xmlns:pic="http://schemas.openxmlformats.org/drawingml/2006/picture">
                   <pic:nvPicPr>
-                    <pic:cNvPr id="0" name="Picture 9"/>
+                    <pic:cNvPr id="0" name="Picture 8"/>
                     <pic:cNvPicPr>
                       <a:picLocks noChangeAspect="1" noChangeArrowheads="1"/>
                     </pic:cNvPicPr>
@@ -16440,14 +19357,105 @@
         <w:rPr>
           <w:rFonts w:ascii="Times New Roman" w:eastAsiaTheme="minorEastAsia" w:hAnsi="Times New Roman" w:cs="Times New Roman"/>
         </w:rPr>
-        <w:t>Fig12. Distance [4.8, 4.2]</w:t>
-      </w:r>
+        <w:t xml:space="preserve">Fig11. RSSI Asset Tag và Pathloss Gateway sau khi đã </w:t>
+      </w:r>
+      <w:proofErr w:type="gramStart"/>
+      <w:r>
+        <w:rPr>
+          <w:rFonts w:ascii="Times New Roman" w:eastAsiaTheme="minorEastAsia" w:hAnsi="Times New Roman" w:cs="Times New Roman"/>
+        </w:rPr>
+        <w:t>Correct</w:t>
+      </w:r>
+      <w:proofErr w:type="gramEnd"/>
+      <w:r>
+        <w:rPr>
+          <w:rFonts w:ascii="Times New Roman" w:eastAsiaTheme="minorEastAsia" w:hAnsi="Times New Roman" w:cs="Times New Roman"/>
+        </w:rPr>
+        <w:t xml:space="preserve"> và đưa vào Kalman ở [4.8, 4.2]</w:t>
+      </w:r>
+    </w:p>
+    <w:p>
+      <w:pPr>
+        <w:pStyle w:val="ListParagraph"/>
+        <w:ind w:left="630" w:firstLine="180"/>
+        <w:jc w:val="both"/>
+        <w:rPr>
+          <w:rFonts w:ascii="Times New Roman" w:eastAsiaTheme="minorEastAsia" w:hAnsi="Times New Roman" w:cs="Times New Roman"/>
+          <w:sz w:val="26"/>
+          <w:szCs w:val="26"/>
+        </w:rPr>
+      </w:pPr>
+      <w:r>
+        <w:rPr>
+          <w:rFonts w:ascii="Times New Roman" w:eastAsiaTheme="minorEastAsia" w:hAnsi="Times New Roman" w:cs="Times New Roman"/>
+          <w:sz w:val="26"/>
+          <w:szCs w:val="26"/>
+        </w:rPr>
+        <w:t xml:space="preserve">Ta có thể nhận thấy ở phần cuối, tính chất của RSSI Correct và Kalman của cả 2 phần Tag và Pathloss đều như nhau. </w:t>
+      </w:r>
+      <w:proofErr w:type="gramStart"/>
+      <w:r>
+        <w:rPr>
+          <w:rFonts w:ascii="Times New Roman" w:eastAsiaTheme="minorEastAsia" w:hAnsi="Times New Roman" w:cs="Times New Roman"/>
+          <w:sz w:val="26"/>
+          <w:szCs w:val="26"/>
+        </w:rPr>
+        <w:t>Từ đây có thể thấy thuất toán đang đi đúng hướng.</w:t>
+      </w:r>
+      <w:proofErr w:type="gramEnd"/>
     </w:p>
     <w:p>
       <w:pPr>
         <w:pStyle w:val="ListParagraph"/>
         <w:ind w:left="630" w:firstLine="180"/>
         <w:jc w:val="center"/>
+        <w:rPr>
+          <w:rFonts w:ascii="Times New Roman" w:eastAsiaTheme="minorEastAsia" w:hAnsi="Times New Roman" w:cs="Times New Roman"/>
+        </w:rPr>
+      </w:pPr>
+    </w:p>
+    <w:p>
+      <w:pPr>
+        <w:pStyle w:val="ListParagraph"/>
+        <w:ind w:left="630" w:firstLine="180"/>
+        <w:jc w:val="center"/>
+        <w:rPr>
+          <w:rFonts w:ascii="Times New Roman" w:eastAsiaTheme="minorEastAsia" w:hAnsi="Times New Roman" w:cs="Times New Roman"/>
+        </w:rPr>
+      </w:pPr>
+    </w:p>
+    <w:p>
+      <w:pPr>
+        <w:pStyle w:val="ListParagraph"/>
+        <w:ind w:left="630" w:firstLine="180"/>
+        <w:jc w:val="center"/>
+        <w:rPr>
+          <w:rFonts w:ascii="Times New Roman" w:eastAsiaTheme="minorEastAsia" w:hAnsi="Times New Roman" w:cs="Times New Roman"/>
+        </w:rPr>
+      </w:pPr>
+    </w:p>
+    <w:p>
+      <w:pPr>
+        <w:pStyle w:val="ListParagraph"/>
+        <w:ind w:left="630" w:firstLine="180"/>
+        <w:jc w:val="center"/>
+        <w:rPr>
+          <w:rFonts w:ascii="Times New Roman" w:eastAsiaTheme="minorEastAsia" w:hAnsi="Times New Roman" w:cs="Times New Roman"/>
+        </w:rPr>
+      </w:pPr>
+    </w:p>
+    <w:p>
+      <w:pPr>
+        <w:pStyle w:val="ListParagraph"/>
+        <w:ind w:left="630" w:firstLine="180"/>
+        <w:jc w:val="center"/>
+        <w:rPr>
+          <w:rFonts w:ascii="Times New Roman" w:eastAsiaTheme="minorEastAsia" w:hAnsi="Times New Roman" w:cs="Times New Roman"/>
+        </w:rPr>
+      </w:pPr>
+    </w:p>
+    <w:p>
+      <w:pPr>
         <w:rPr>
           <w:rFonts w:ascii="Times New Roman" w:eastAsiaTheme="minorEastAsia" w:hAnsi="Times New Roman" w:cs="Times New Roman"/>
         </w:rPr>
@@ -16481,7 +19489,7 @@
           <wp:inline distT="0" distB="0" distL="0" distR="0">
             <wp:extent cx="5943600" cy="2907869"/>
             <wp:effectExtent l="0" t="0" r="0" b="0"/>
-            <wp:docPr id="18" name="Picture 18"/>
+            <wp:docPr id="17" name="Picture 17"/>
             <wp:cNvGraphicFramePr>
               <a:graphicFrameLocks xmlns:a="http://schemas.openxmlformats.org/drawingml/2006/main" noChangeAspect="1"/>
             </wp:cNvGraphicFramePr>
@@ -16489,7 +19497,7 @@
               <a:graphicData uri="http://schemas.openxmlformats.org/drawingml/2006/picture">
                 <pic:pic xmlns:pic="http://schemas.openxmlformats.org/drawingml/2006/picture">
                   <pic:nvPicPr>
-                    <pic:cNvPr id="0" name="Picture 10"/>
+                    <pic:cNvPr id="0" name="Picture 9"/>
                     <pic:cNvPicPr>
                       <a:picLocks noChangeAspect="1" noChangeArrowheads="1"/>
                     </pic:cNvPicPr>
@@ -16540,20 +19548,7 @@
         <w:rPr>
           <w:rFonts w:ascii="Times New Roman" w:eastAsiaTheme="minorEastAsia" w:hAnsi="Times New Roman" w:cs="Times New Roman"/>
         </w:rPr>
-        <w:t>Fig13. Pathloss Exponent [4.8, 4.2]</w:t>
-      </w:r>
-    </w:p>
-    <w:p>
-      <w:pPr>
-        <w:rPr>
-          <w:rFonts w:ascii="Times New Roman" w:eastAsiaTheme="minorEastAsia" w:hAnsi="Times New Roman" w:cs="Times New Roman"/>
-        </w:rPr>
-      </w:pPr>
-      <w:r>
-        <w:rPr>
-          <w:rFonts w:ascii="Times New Roman" w:eastAsiaTheme="minorEastAsia" w:hAnsi="Times New Roman" w:cs="Times New Roman"/>
-        </w:rPr>
-        <w:br w:type="page"/>
+        <w:t>Fig12. Distance [4.8, 4.2]</w:t>
       </w:r>
     </w:p>
     <w:p>
@@ -16570,55 +19565,31 @@
       <w:pPr>
         <w:pStyle w:val="ListParagraph"/>
         <w:ind w:left="630" w:firstLine="180"/>
-        <w:jc w:val="both"/>
-        <w:rPr>
-          <w:rFonts w:ascii="Times New Roman" w:eastAsiaTheme="minorEastAsia" w:hAnsi="Times New Roman" w:cs="Times New Roman"/>
-          <w:sz w:val="26"/>
-          <w:szCs w:val="26"/>
-        </w:rPr>
-      </w:pPr>
-      <w:proofErr w:type="gramStart"/>
-      <w:r>
-        <w:rPr>
-          <w:rFonts w:ascii="Times New Roman" w:eastAsiaTheme="minorEastAsia" w:hAnsi="Times New Roman" w:cs="Times New Roman"/>
-          <w:sz w:val="26"/>
-          <w:szCs w:val="26"/>
-        </w:rPr>
-        <w:t>Tiếp tục ta đặt ở khoảng cách [7.8m, 9m] ta được kết quả sau.</w:t>
-      </w:r>
-      <w:proofErr w:type="gramEnd"/>
-      <w:r>
-        <w:rPr>
-          <w:rFonts w:ascii="Times New Roman" w:eastAsiaTheme="minorEastAsia" w:hAnsi="Times New Roman" w:cs="Times New Roman"/>
-          <w:sz w:val="26"/>
-          <w:szCs w:val="26"/>
-        </w:rPr>
-        <w:t xml:space="preserve"> (Chưa hoàn thiện)</w:t>
-      </w:r>
+        <w:jc w:val="center"/>
+        <w:rPr>
+          <w:rFonts w:ascii="Times New Roman" w:eastAsiaTheme="minorEastAsia" w:hAnsi="Times New Roman" w:cs="Times New Roman"/>
+        </w:rPr>
+      </w:pPr>
     </w:p>
     <w:p>
       <w:pPr>
         <w:pStyle w:val="ListParagraph"/>
         <w:ind w:left="630" w:firstLine="180"/>
-        <w:jc w:val="both"/>
-        <w:rPr>
-          <w:rFonts w:ascii="Times New Roman" w:eastAsiaTheme="minorEastAsia" w:hAnsi="Times New Roman" w:cs="Times New Roman"/>
-          <w:sz w:val="26"/>
-          <w:szCs w:val="26"/>
+        <w:jc w:val="center"/>
+        <w:rPr>
+          <w:rFonts w:ascii="Times New Roman" w:eastAsiaTheme="minorEastAsia" w:hAnsi="Times New Roman" w:cs="Times New Roman"/>
         </w:rPr>
       </w:pPr>
       <w:r>
         <w:rPr>
           <w:rFonts w:ascii="Times New Roman" w:eastAsiaTheme="minorEastAsia" w:hAnsi="Times New Roman" w:cs="Times New Roman"/>
           <w:noProof/>
-          <w:sz w:val="26"/>
-          <w:szCs w:val="26"/>
         </w:rPr>
         <w:drawing>
           <wp:inline distT="0" distB="0" distL="0" distR="0">
             <wp:extent cx="5943600" cy="2907869"/>
             <wp:effectExtent l="0" t="0" r="0" b="0"/>
-            <wp:docPr id="19" name="Picture 19"/>
+            <wp:docPr id="18" name="Picture 18"/>
             <wp:cNvGraphicFramePr>
               <a:graphicFrameLocks xmlns:a="http://schemas.openxmlformats.org/drawingml/2006/main" noChangeAspect="1"/>
             </wp:cNvGraphicFramePr>
@@ -16626,7 +19597,7 @@
               <a:graphicData uri="http://schemas.openxmlformats.org/drawingml/2006/picture">
                 <pic:pic xmlns:pic="http://schemas.openxmlformats.org/drawingml/2006/picture">
                   <pic:nvPicPr>
-                    <pic:cNvPr id="0" name="Picture 11"/>
+                    <pic:cNvPr id="0" name="Picture 10"/>
                     <pic:cNvPicPr>
                       <a:picLocks noChangeAspect="1" noChangeArrowheads="1"/>
                     </pic:cNvPicPr>
@@ -16677,7 +19648,20 @@
         <w:rPr>
           <w:rFonts w:ascii="Times New Roman" w:eastAsiaTheme="minorEastAsia" w:hAnsi="Times New Roman" w:cs="Times New Roman"/>
         </w:rPr>
-        <w:t>Fig14. RSSI Mean [9, 7.8]</w:t>
+        <w:t>Fig13. Pathloss Exponent [4.8, 4.2]</w:t>
+      </w:r>
+    </w:p>
+    <w:p>
+      <w:pPr>
+        <w:rPr>
+          <w:rFonts w:ascii="Times New Roman" w:eastAsiaTheme="minorEastAsia" w:hAnsi="Times New Roman" w:cs="Times New Roman"/>
+        </w:rPr>
+      </w:pPr>
+      <w:r>
+        <w:rPr>
+          <w:rFonts w:ascii="Times New Roman" w:eastAsiaTheme="minorEastAsia" w:hAnsi="Times New Roman" w:cs="Times New Roman"/>
+        </w:rPr>
+        <w:br w:type="page"/>
       </w:r>
     </w:p>
     <w:p>
@@ -16694,31 +19678,55 @@
       <w:pPr>
         <w:pStyle w:val="ListParagraph"/>
         <w:ind w:left="630" w:firstLine="180"/>
-        <w:jc w:val="center"/>
-        <w:rPr>
-          <w:rFonts w:ascii="Times New Roman" w:eastAsiaTheme="minorEastAsia" w:hAnsi="Times New Roman" w:cs="Times New Roman"/>
-        </w:rPr>
-      </w:pPr>
+        <w:jc w:val="both"/>
+        <w:rPr>
+          <w:rFonts w:ascii="Times New Roman" w:eastAsiaTheme="minorEastAsia" w:hAnsi="Times New Roman" w:cs="Times New Roman"/>
+          <w:sz w:val="26"/>
+          <w:szCs w:val="26"/>
+        </w:rPr>
+      </w:pPr>
+      <w:proofErr w:type="gramStart"/>
+      <w:r>
+        <w:rPr>
+          <w:rFonts w:ascii="Times New Roman" w:eastAsiaTheme="minorEastAsia" w:hAnsi="Times New Roman" w:cs="Times New Roman"/>
+          <w:sz w:val="26"/>
+          <w:szCs w:val="26"/>
+        </w:rPr>
+        <w:t>Tiếp tục ta đặt ở khoảng cách [7.8m, 9m] ta được kết quả sau.</w:t>
+      </w:r>
+      <w:proofErr w:type="gramEnd"/>
+      <w:r>
+        <w:rPr>
+          <w:rFonts w:ascii="Times New Roman" w:eastAsiaTheme="minorEastAsia" w:hAnsi="Times New Roman" w:cs="Times New Roman"/>
+          <w:sz w:val="26"/>
+          <w:szCs w:val="26"/>
+        </w:rPr>
+        <w:t xml:space="preserve"> (Chưa hoàn thiện)</w:t>
+      </w:r>
     </w:p>
     <w:p>
       <w:pPr>
         <w:pStyle w:val="ListParagraph"/>
         <w:ind w:left="630" w:firstLine="180"/>
-        <w:jc w:val="center"/>
-        <w:rPr>
-          <w:rFonts w:ascii="Times New Roman" w:eastAsiaTheme="minorEastAsia" w:hAnsi="Times New Roman" w:cs="Times New Roman"/>
+        <w:jc w:val="both"/>
+        <w:rPr>
+          <w:rFonts w:ascii="Times New Roman" w:eastAsiaTheme="minorEastAsia" w:hAnsi="Times New Roman" w:cs="Times New Roman"/>
+          <w:sz w:val="26"/>
+          <w:szCs w:val="26"/>
         </w:rPr>
       </w:pPr>
       <w:r>
         <w:rPr>
           <w:rFonts w:ascii="Times New Roman" w:eastAsiaTheme="minorEastAsia" w:hAnsi="Times New Roman" w:cs="Times New Roman"/>
           <w:noProof/>
+          <w:sz w:val="26"/>
+          <w:szCs w:val="26"/>
         </w:rPr>
         <w:drawing>
           <wp:inline distT="0" distB="0" distL="0" distR="0">
             <wp:extent cx="5943600" cy="2907869"/>
             <wp:effectExtent l="0" t="0" r="0" b="0"/>
-            <wp:docPr id="20" name="Picture 20"/>
+            <wp:docPr id="19" name="Picture 19"/>
             <wp:cNvGraphicFramePr>
               <a:graphicFrameLocks xmlns:a="http://schemas.openxmlformats.org/drawingml/2006/main" noChangeAspect="1"/>
             </wp:cNvGraphicFramePr>
@@ -16726,7 +19734,7 @@
               <a:graphicData uri="http://schemas.openxmlformats.org/drawingml/2006/picture">
                 <pic:pic xmlns:pic="http://schemas.openxmlformats.org/drawingml/2006/picture">
                   <pic:nvPicPr>
-                    <pic:cNvPr id="0" name="Picture 12"/>
+                    <pic:cNvPr id="0" name="Picture 11"/>
                     <pic:cNvPicPr>
                       <a:picLocks noChangeAspect="1" noChangeArrowheads="1"/>
                     </pic:cNvPicPr>
@@ -16777,78 +19785,8 @@
         <w:rPr>
           <w:rFonts w:ascii="Times New Roman" w:eastAsiaTheme="minorEastAsia" w:hAnsi="Times New Roman" w:cs="Times New Roman"/>
         </w:rPr>
-        <w:t>Fig15. RSSI Correct Kalman [9, 7.8]</w:t>
-      </w:r>
-    </w:p>
-    <w:p>
-      <w:pPr>
-        <w:pStyle w:val="ListParagraph"/>
-        <w:ind w:left="630" w:firstLine="180"/>
-        <w:jc w:val="center"/>
-        <w:rPr>
-          <w:rFonts w:ascii="Times New Roman" w:eastAsiaTheme="minorEastAsia" w:hAnsi="Times New Roman" w:cs="Times New Roman"/>
-        </w:rPr>
-      </w:pPr>
-    </w:p>
-    <w:p>
-      <w:pPr>
-        <w:pStyle w:val="ListParagraph"/>
-        <w:ind w:left="630" w:firstLine="180"/>
-        <w:jc w:val="center"/>
-        <w:rPr>
-          <w:rFonts w:ascii="Times New Roman" w:eastAsiaTheme="minorEastAsia" w:hAnsi="Times New Roman" w:cs="Times New Roman"/>
-        </w:rPr>
-      </w:pPr>
-    </w:p>
-    <w:p>
-      <w:pPr>
-        <w:pStyle w:val="ListParagraph"/>
-        <w:ind w:left="630" w:firstLine="180"/>
-        <w:jc w:val="center"/>
-        <w:rPr>
-          <w:rFonts w:ascii="Times New Roman" w:eastAsiaTheme="minorEastAsia" w:hAnsi="Times New Roman" w:cs="Times New Roman"/>
-        </w:rPr>
-      </w:pPr>
-    </w:p>
-    <w:p>
-      <w:pPr>
-        <w:pStyle w:val="ListParagraph"/>
-        <w:ind w:left="630" w:firstLine="180"/>
-        <w:jc w:val="center"/>
-        <w:rPr>
-          <w:rFonts w:ascii="Times New Roman" w:eastAsiaTheme="minorEastAsia" w:hAnsi="Times New Roman" w:cs="Times New Roman"/>
-        </w:rPr>
-      </w:pPr>
-    </w:p>
-    <w:p>
-      <w:pPr>
-        <w:pStyle w:val="ListParagraph"/>
-        <w:ind w:left="630" w:firstLine="180"/>
-        <w:jc w:val="center"/>
-        <w:rPr>
-          <w:rFonts w:ascii="Times New Roman" w:eastAsiaTheme="minorEastAsia" w:hAnsi="Times New Roman" w:cs="Times New Roman"/>
-        </w:rPr>
-      </w:pPr>
-    </w:p>
-    <w:p>
-      <w:pPr>
-        <w:pStyle w:val="ListParagraph"/>
-        <w:ind w:left="630" w:firstLine="180"/>
-        <w:jc w:val="center"/>
-        <w:rPr>
-          <w:rFonts w:ascii="Times New Roman" w:eastAsiaTheme="minorEastAsia" w:hAnsi="Times New Roman" w:cs="Times New Roman"/>
-        </w:rPr>
-      </w:pPr>
-    </w:p>
-    <w:p>
-      <w:pPr>
-        <w:pStyle w:val="ListParagraph"/>
-        <w:ind w:left="630" w:firstLine="180"/>
-        <w:jc w:val="center"/>
-        <w:rPr>
-          <w:rFonts w:ascii="Times New Roman" w:eastAsiaTheme="minorEastAsia" w:hAnsi="Times New Roman" w:cs="Times New Roman"/>
-        </w:rPr>
-      </w:pPr>
+        <w:t>Fig14. RSSI Mean [9, 7.8]</w:t>
+      </w:r>
     </w:p>
     <w:p>
       <w:pPr>
@@ -16888,7 +19826,7 @@
           <wp:inline distT="0" distB="0" distL="0" distR="0">
             <wp:extent cx="5943600" cy="2907869"/>
             <wp:effectExtent l="0" t="0" r="0" b="0"/>
-            <wp:docPr id="21" name="Picture 21"/>
+            <wp:docPr id="20" name="Picture 20"/>
             <wp:cNvGraphicFramePr>
               <a:graphicFrameLocks xmlns:a="http://schemas.openxmlformats.org/drawingml/2006/main" noChangeAspect="1"/>
             </wp:cNvGraphicFramePr>
@@ -16896,7 +19834,7 @@
               <a:graphicData uri="http://schemas.openxmlformats.org/drawingml/2006/picture">
                 <pic:pic xmlns:pic="http://schemas.openxmlformats.org/drawingml/2006/picture">
                   <pic:nvPicPr>
-                    <pic:cNvPr id="0" name="Picture 13"/>
+                    <pic:cNvPr id="0" name="Picture 12"/>
                     <pic:cNvPicPr>
                       <a:picLocks noChangeAspect="1" noChangeArrowheads="1"/>
                     </pic:cNvPicPr>
@@ -16947,8 +19885,68 @@
         <w:rPr>
           <w:rFonts w:ascii="Times New Roman" w:eastAsiaTheme="minorEastAsia" w:hAnsi="Times New Roman" w:cs="Times New Roman"/>
         </w:rPr>
-        <w:t>Fig16. Distance [9, 7.8]</w:t>
-      </w:r>
+        <w:t>Fig15. RSSI Correct Kalman [9, 7.8]</w:t>
+      </w:r>
+    </w:p>
+    <w:p>
+      <w:pPr>
+        <w:pStyle w:val="ListParagraph"/>
+        <w:ind w:left="630" w:firstLine="180"/>
+        <w:jc w:val="center"/>
+        <w:rPr>
+          <w:rFonts w:ascii="Times New Roman" w:eastAsiaTheme="minorEastAsia" w:hAnsi="Times New Roman" w:cs="Times New Roman"/>
+        </w:rPr>
+      </w:pPr>
+    </w:p>
+    <w:p>
+      <w:pPr>
+        <w:pStyle w:val="ListParagraph"/>
+        <w:ind w:left="630" w:firstLine="180"/>
+        <w:jc w:val="center"/>
+        <w:rPr>
+          <w:rFonts w:ascii="Times New Roman" w:eastAsiaTheme="minorEastAsia" w:hAnsi="Times New Roman" w:cs="Times New Roman"/>
+        </w:rPr>
+      </w:pPr>
+    </w:p>
+    <w:p>
+      <w:pPr>
+        <w:pStyle w:val="ListParagraph"/>
+        <w:ind w:left="630" w:firstLine="180"/>
+        <w:jc w:val="center"/>
+        <w:rPr>
+          <w:rFonts w:ascii="Times New Roman" w:eastAsiaTheme="minorEastAsia" w:hAnsi="Times New Roman" w:cs="Times New Roman"/>
+        </w:rPr>
+      </w:pPr>
+    </w:p>
+    <w:p>
+      <w:pPr>
+        <w:pStyle w:val="ListParagraph"/>
+        <w:ind w:left="630" w:firstLine="180"/>
+        <w:jc w:val="center"/>
+        <w:rPr>
+          <w:rFonts w:ascii="Times New Roman" w:eastAsiaTheme="minorEastAsia" w:hAnsi="Times New Roman" w:cs="Times New Roman"/>
+        </w:rPr>
+      </w:pPr>
+    </w:p>
+    <w:p>
+      <w:pPr>
+        <w:pStyle w:val="ListParagraph"/>
+        <w:ind w:left="630" w:firstLine="180"/>
+        <w:jc w:val="center"/>
+        <w:rPr>
+          <w:rFonts w:ascii="Times New Roman" w:eastAsiaTheme="minorEastAsia" w:hAnsi="Times New Roman" w:cs="Times New Roman"/>
+        </w:rPr>
+      </w:pPr>
+    </w:p>
+    <w:p>
+      <w:pPr>
+        <w:pStyle w:val="ListParagraph"/>
+        <w:ind w:left="630" w:firstLine="180"/>
+        <w:jc w:val="center"/>
+        <w:rPr>
+          <w:rFonts w:ascii="Times New Roman" w:eastAsiaTheme="minorEastAsia" w:hAnsi="Times New Roman" w:cs="Times New Roman"/>
+        </w:rPr>
+      </w:pPr>
     </w:p>
     <w:p>
       <w:pPr>
@@ -16998,7 +19996,7 @@
           <wp:inline distT="0" distB="0" distL="0" distR="0">
             <wp:extent cx="5943600" cy="2907869"/>
             <wp:effectExtent l="0" t="0" r="0" b="0"/>
-            <wp:docPr id="22" name="Picture 22"/>
+            <wp:docPr id="21" name="Picture 21"/>
             <wp:cNvGraphicFramePr>
               <a:graphicFrameLocks xmlns:a="http://schemas.openxmlformats.org/drawingml/2006/main" noChangeAspect="1"/>
             </wp:cNvGraphicFramePr>
@@ -17006,7 +20004,7 @@
               <a:graphicData uri="http://schemas.openxmlformats.org/drawingml/2006/picture">
                 <pic:pic xmlns:pic="http://schemas.openxmlformats.org/drawingml/2006/picture">
                   <pic:nvPicPr>
-                    <pic:cNvPr id="0" name="Picture 14"/>
+                    <pic:cNvPr id="0" name="Picture 13"/>
                     <pic:cNvPicPr>
                       <a:picLocks noChangeAspect="1" noChangeArrowheads="1"/>
                     </pic:cNvPicPr>
@@ -17057,6 +20055,116 @@
         <w:rPr>
           <w:rFonts w:ascii="Times New Roman" w:eastAsiaTheme="minorEastAsia" w:hAnsi="Times New Roman" w:cs="Times New Roman"/>
         </w:rPr>
+        <w:t>Fig16. Distance [9, 7.8]</w:t>
+      </w:r>
+    </w:p>
+    <w:p>
+      <w:pPr>
+        <w:pStyle w:val="ListParagraph"/>
+        <w:ind w:left="630" w:firstLine="180"/>
+        <w:jc w:val="center"/>
+        <w:rPr>
+          <w:rFonts w:ascii="Times New Roman" w:eastAsiaTheme="minorEastAsia" w:hAnsi="Times New Roman" w:cs="Times New Roman"/>
+        </w:rPr>
+      </w:pPr>
+    </w:p>
+    <w:p>
+      <w:pPr>
+        <w:pStyle w:val="ListParagraph"/>
+        <w:ind w:left="630" w:firstLine="180"/>
+        <w:jc w:val="center"/>
+        <w:rPr>
+          <w:rFonts w:ascii="Times New Roman" w:eastAsiaTheme="minorEastAsia" w:hAnsi="Times New Roman" w:cs="Times New Roman"/>
+        </w:rPr>
+      </w:pPr>
+    </w:p>
+    <w:p>
+      <w:pPr>
+        <w:pStyle w:val="ListParagraph"/>
+        <w:ind w:left="630" w:firstLine="180"/>
+        <w:jc w:val="center"/>
+        <w:rPr>
+          <w:rFonts w:ascii="Times New Roman" w:eastAsiaTheme="minorEastAsia" w:hAnsi="Times New Roman" w:cs="Times New Roman"/>
+        </w:rPr>
+      </w:pPr>
+    </w:p>
+    <w:p>
+      <w:pPr>
+        <w:pStyle w:val="ListParagraph"/>
+        <w:ind w:left="630" w:firstLine="180"/>
+        <w:jc w:val="center"/>
+        <w:rPr>
+          <w:rFonts w:ascii="Times New Roman" w:eastAsiaTheme="minorEastAsia" w:hAnsi="Times New Roman" w:cs="Times New Roman"/>
+        </w:rPr>
+      </w:pPr>
+      <w:r>
+        <w:rPr>
+          <w:rFonts w:ascii="Times New Roman" w:eastAsiaTheme="minorEastAsia" w:hAnsi="Times New Roman" w:cs="Times New Roman"/>
+          <w:noProof/>
+        </w:rPr>
+        <w:drawing>
+          <wp:inline distT="0" distB="0" distL="0" distR="0">
+            <wp:extent cx="5943600" cy="2907869"/>
+            <wp:effectExtent l="0" t="0" r="0" b="0"/>
+            <wp:docPr id="22" name="Picture 22"/>
+            <wp:cNvGraphicFramePr>
+              <a:graphicFrameLocks xmlns:a="http://schemas.openxmlformats.org/drawingml/2006/main" noChangeAspect="1"/>
+            </wp:cNvGraphicFramePr>
+            <a:graphic xmlns:a="http://schemas.openxmlformats.org/drawingml/2006/main">
+              <a:graphicData uri="http://schemas.openxmlformats.org/drawingml/2006/picture">
+                <pic:pic xmlns:pic="http://schemas.openxmlformats.org/drawingml/2006/picture">
+                  <pic:nvPicPr>
+                    <pic:cNvPr id="0" name="Picture 14"/>
+                    <pic:cNvPicPr>
+                      <a:picLocks noChangeAspect="1" noChangeArrowheads="1"/>
+                    </pic:cNvPicPr>
+                  </pic:nvPicPr>
+                  <pic:blipFill>
+                    <a:blip r:embed="rId30" cstate="print">
+                      <a:extLst>
+                        <a:ext uri="{28A0092B-C50C-407E-A947-70E740481C1C}">
+                          <a14:useLocalDpi xmlns:a14="http://schemas.microsoft.com/office/drawing/2010/main" val="0"/>
+                        </a:ext>
+                      </a:extLst>
+                    </a:blip>
+                    <a:srcRect/>
+                    <a:stretch>
+                      <a:fillRect/>
+                    </a:stretch>
+                  </pic:blipFill>
+                  <pic:spPr bwMode="auto">
+                    <a:xfrm>
+                      <a:off x="0" y="0"/>
+                      <a:ext cx="5943600" cy="2907869"/>
+                    </a:xfrm>
+                    <a:prstGeom prst="rect">
+                      <a:avLst/>
+                    </a:prstGeom>
+                    <a:noFill/>
+                    <a:ln>
+                      <a:noFill/>
+                    </a:ln>
+                  </pic:spPr>
+                </pic:pic>
+              </a:graphicData>
+            </a:graphic>
+          </wp:inline>
+        </w:drawing>
+      </w:r>
+    </w:p>
+    <w:p>
+      <w:pPr>
+        <w:pStyle w:val="ListParagraph"/>
+        <w:ind w:left="630" w:firstLine="180"/>
+        <w:jc w:val="center"/>
+        <w:rPr>
+          <w:rFonts w:ascii="Times New Roman" w:eastAsiaTheme="minorEastAsia" w:hAnsi="Times New Roman" w:cs="Times New Roman"/>
+        </w:rPr>
+      </w:pPr>
+      <w:r>
+        <w:rPr>
+          <w:rFonts w:ascii="Times New Roman" w:eastAsiaTheme="minorEastAsia" w:hAnsi="Times New Roman" w:cs="Times New Roman"/>
+        </w:rPr>
         <w:t>Fig17. Pathloss Exponent [9, 7.8m]</w:t>
       </w:r>
     </w:p>
@@ -17360,7 +20468,7 @@
         </w:rPr>
         <w:t>DearBeacon, Model: E9, Datasheet V2, MINEW (</w:t>
       </w:r>
-      <w:hyperlink r:id="rId30" w:history="1">
+      <w:hyperlink r:id="rId31" w:history="1">
         <w:r>
           <w:rPr>
             <w:rStyle w:val="Hyperlink"/>
@@ -17418,7 +20526,7 @@
         </w:rPr>
         <w:t xml:space="preserve"> (</w:t>
       </w:r>
-      <w:hyperlink r:id="rId31" w:history="1">
+      <w:hyperlink r:id="rId32" w:history="1">
         <w:r>
           <w:rPr>
             <w:rStyle w:val="Hyperlink"/>
@@ -17603,25 +20711,7 @@
           <w:sz w:val="26"/>
           <w:szCs w:val="26"/>
         </w:rPr>
-        <w:t>A chaos particle swarm optimization ranging correction</w:t>
-      </w:r>
-      <w:r>
-        <w:rPr>
-          <w:rFonts w:ascii="Times New Roman" w:eastAsiaTheme="minorEastAsia" w:hAnsi="Times New Roman" w:cs="Times New Roman"/>
-          <w:i/>
-          <w:sz w:val="26"/>
-          <w:szCs w:val="26"/>
-        </w:rPr>
-        <w:t xml:space="preserve"> </w:t>
-      </w:r>
-      <w:r>
-        <w:rPr>
-          <w:rFonts w:ascii="Times New Roman" w:eastAsiaTheme="minorEastAsia" w:hAnsi="Times New Roman" w:cs="Times New Roman"/>
-          <w:i/>
-          <w:sz w:val="26"/>
-          <w:szCs w:val="26"/>
-        </w:rPr>
-        <w:t>location in complex environment</w:t>
+        <w:t>A chaos particle swarm optimization ranging correction location in complex environment</w:t>
       </w:r>
       <w:r>
         <w:rPr>
@@ -17685,34 +20775,7 @@
           <w:sz w:val="26"/>
           <w:szCs w:val="26"/>
         </w:rPr>
-        <w:t>Indoor Positioning Algorithm Based on the Improved</w:t>
-      </w:r>
-      <w:r>
-        <w:rPr>
-          <w:rFonts w:ascii="Times New Roman" w:eastAsiaTheme="minorEastAsia" w:hAnsi="Times New Roman" w:cs="Times New Roman"/>
-          <w:i/>
-          <w:sz w:val="26"/>
-          <w:szCs w:val="26"/>
-        </w:rPr>
-        <w:t xml:space="preserve"> </w:t>
-      </w:r>
-      <w:r>
-        <w:rPr>
-          <w:rFonts w:ascii="Times New Roman" w:eastAsiaTheme="minorEastAsia" w:hAnsi="Times New Roman" w:cs="Times New Roman"/>
-          <w:i/>
-          <w:sz w:val="26"/>
-          <w:szCs w:val="26"/>
-        </w:rPr>
-        <w:t>RSSI Distance Model</w:t>
-      </w:r>
-      <w:r>
-        <w:rPr>
-          <w:rFonts w:ascii="Times New Roman" w:eastAsiaTheme="minorEastAsia" w:hAnsi="Times New Roman" w:cs="Times New Roman"/>
-          <w:i/>
-          <w:sz w:val="26"/>
-          <w:szCs w:val="26"/>
-        </w:rPr>
-        <w:t>,</w:t>
+        <w:t>Indoor Positioning Algorithm Based on the Improved RSSI Distance Model,</w:t>
       </w:r>
       <w:r>
         <w:rPr>
@@ -18982,7 +22045,7 @@
 </file>
 
 <file path=customXml/itemProps1.xml><?xml version="1.0" encoding="utf-8"?>
-<ds:datastoreItem xmlns:ds="http://schemas.openxmlformats.org/officeDocument/2006/customXml" ds:itemID="{6A09B94E-1A15-4315-A025-B894B844B19D}">
+<ds:datastoreItem xmlns:ds="http://schemas.openxmlformats.org/officeDocument/2006/customXml" ds:itemID="{457DD211-7F29-4AA6-97D7-F10DBAB882D3}">
   <ds:schemaRefs>
     <ds:schemaRef ds:uri="http://schemas.openxmlformats.org/officeDocument/2006/bibliography"/>
   </ds:schemaRefs>

</xml_diff>